<commit_message>
Debut dossier analyse v2
</commit_message>
<xml_diff>
--- a/chifoumi_dossierAnalyseConception_v2.docx
+++ b/chifoumi_dossierAnalyseConception_v2.docx
@@ -1,6 +1,6 @@
 
 <file path=word/document.xml><?xml version="1.0" encoding="utf-8"?>
-<w:document xmlns:wpc="http://schemas.microsoft.com/office/word/2010/wordprocessingCanvas" xmlns:cx="http://schemas.microsoft.com/office/drawing/2014/chartex" xmlns:cx1="http://schemas.microsoft.com/office/drawing/2015/9/8/chartex" xmlns:mc="http://schemas.openxmlformats.org/markup-compatibility/2006" xmlns:o="urn:schemas-microsoft-com:office:office" xmlns:r="http://schemas.openxmlformats.org/officeDocument/2006/relationships" xmlns:m="http://schemas.openxmlformats.org/officeDocument/2006/math" xmlns:v="urn:schemas-microsoft-com:vml" xmlns:wp14="http://schemas.microsoft.com/office/word/2010/wordprocessingDrawing" xmlns:wp="http://schemas.openxmlformats.org/drawingml/2006/wordprocessingDrawing" xmlns:w10="urn:schemas-microsoft-com:office:word" xmlns:w="http://schemas.openxmlformats.org/wordprocessingml/2006/main" xmlns:w14="http://schemas.microsoft.com/office/word/2010/wordml" xmlns:w15="http://schemas.microsoft.com/office/word/2012/wordml" xmlns:w16se="http://schemas.microsoft.com/office/word/2015/wordml/symex" xmlns:wpg="http://schemas.microsoft.com/office/word/2010/wordprocessingGroup" xmlns:wpi="http://schemas.microsoft.com/office/word/2010/wordprocessingInk" xmlns:wne="http://schemas.microsoft.com/office/word/2006/wordml" xmlns:wps="http://schemas.microsoft.com/office/word/2010/wordprocessingShape" mc:Ignorable="w14 w15 w16se wp14">
+<w:document xmlns:wpc="http://schemas.microsoft.com/office/word/2010/wordprocessingCanvas" xmlns:cx="http://schemas.microsoft.com/office/drawing/2014/chartex" xmlns:cx1="http://schemas.microsoft.com/office/drawing/2015/9/8/chartex" xmlns:cx2="http://schemas.microsoft.com/office/drawing/2015/10/21/chartex" xmlns:cx3="http://schemas.microsoft.com/office/drawing/2016/5/9/chartex" xmlns:cx4="http://schemas.microsoft.com/office/drawing/2016/5/10/chartex" xmlns:cx5="http://schemas.microsoft.com/office/drawing/2016/5/11/chartex" xmlns:cx6="http://schemas.microsoft.com/office/drawing/2016/5/12/chartex" xmlns:cx7="http://schemas.microsoft.com/office/drawing/2016/5/13/chartex" xmlns:cx8="http://schemas.microsoft.com/office/drawing/2016/5/14/chartex" xmlns:mc="http://schemas.openxmlformats.org/markup-compatibility/2006" xmlns:aink="http://schemas.microsoft.com/office/drawing/2016/ink" xmlns:am3d="http://schemas.microsoft.com/office/drawing/2017/model3d" xmlns:o="urn:schemas-microsoft-com:office:office" xmlns:oel="http://schemas.microsoft.com/office/2019/extlst" xmlns:r="http://schemas.openxmlformats.org/officeDocument/2006/relationships" xmlns:m="http://schemas.openxmlformats.org/officeDocument/2006/math" xmlns:v="urn:schemas-microsoft-com:vml" xmlns:wp14="http://schemas.microsoft.com/office/word/2010/wordprocessingDrawing" xmlns:wp="http://schemas.openxmlformats.org/drawingml/2006/wordprocessingDrawing" xmlns:w10="urn:schemas-microsoft-com:office:word" xmlns:w="http://schemas.openxmlformats.org/wordprocessingml/2006/main" xmlns:w14="http://schemas.microsoft.com/office/word/2010/wordml" xmlns:w15="http://schemas.microsoft.com/office/word/2012/wordml" xmlns:w16cex="http://schemas.microsoft.com/office/word/2018/wordml/cex" xmlns:w16cid="http://schemas.microsoft.com/office/word/2016/wordml/cid" xmlns:w16="http://schemas.microsoft.com/office/word/2018/wordml" xmlns:w16sdtdh="http://schemas.microsoft.com/office/word/2020/wordml/sdtdatahash" xmlns:w16se="http://schemas.microsoft.com/office/word/2015/wordml/symex" xmlns:wpg="http://schemas.microsoft.com/office/word/2010/wordprocessingGroup" xmlns:wpi="http://schemas.microsoft.com/office/word/2010/wordprocessingInk" xmlns:wne="http://schemas.microsoft.com/office/word/2006/wordml" xmlns:wps="http://schemas.microsoft.com/office/word/2010/wordprocessingShape" mc:Ignorable="w14 w15 w16se w16cid w16 w16cex w16sdtdh wp14">
   <w:body>
     <w:p>
       <w:pPr>
@@ -431,6 +431,7 @@
         <w:tab/>
       </w:r>
       <w:bookmarkStart w:id="0" w:name="_Hlk99439904"/>
+      <w:proofErr w:type="spellStart"/>
       <w:r>
         <w:rPr>
           <w:rFonts w:ascii="Times New Roman" w:eastAsia="Times New Roman" w:hAnsi="Times New Roman" w:cs="Times New Roman"/>
@@ -439,7 +440,18 @@
           <w:szCs w:val="20"/>
           <w:lang w:val="fr-FR"/>
         </w:rPr>
-        <w:t>saé 20.1</w:t>
+        <w:t>saé</w:t>
+      </w:r>
+      <w:proofErr w:type="spellEnd"/>
+      <w:r>
+        <w:rPr>
+          <w:rFonts w:ascii="Times New Roman" w:eastAsia="Times New Roman" w:hAnsi="Times New Roman" w:cs="Times New Roman"/>
+          <w:spacing w:val="-3"/>
+          <w:sz w:val="20"/>
+          <w:szCs w:val="20"/>
+          <w:lang w:val="fr-FR"/>
+        </w:rPr>
+        <w:t xml:space="preserve"> 20.1</w:t>
       </w:r>
       <w:bookmarkEnd w:id="0"/>
     </w:p>
@@ -458,6 +470,7 @@
       </w:pPr>
       <w:bookmarkStart w:id="1" w:name="Exercice_de_synthèse_:__modélisation_UML"/>
       <w:bookmarkEnd w:id="1"/>
+      <w:proofErr w:type="spellStart"/>
       <w:r>
         <w:rPr>
           <w:rFonts w:ascii="Times New Roman" w:eastAsia="Times New Roman" w:hAnsi="Times New Roman" w:cs="Times New Roman"/>
@@ -469,6 +482,7 @@
         </w:rPr>
         <w:t>Saé</w:t>
       </w:r>
+      <w:proofErr w:type="spellEnd"/>
       <w:r>
         <w:rPr>
           <w:rFonts w:ascii="Times New Roman" w:eastAsia="Times New Roman" w:hAnsi="Times New Roman" w:cs="Times New Roman"/>
@@ -642,7 +656,7 @@
               </wp:inline>
             </w:drawing>
           </mc:Choice>
-          <mc:Fallback xmlns:w16sdtdh="http://schemas.microsoft.com/office/word/2020/wordml/sdtdatahash" xmlns:w16="http://schemas.microsoft.com/office/word/2018/wordml" xmlns:w16cex="http://schemas.microsoft.com/office/word/2018/wordml/cex" xmlns:w16cid="http://schemas.microsoft.com/office/word/2016/wordml/cid" xmlns:am3d="http://schemas.microsoft.com/office/drawing/2017/model3d" xmlns:aink="http://schemas.microsoft.com/office/drawing/2016/ink" xmlns:cx8="http://schemas.microsoft.com/office/drawing/2016/5/14/chartex" xmlns:cx7="http://schemas.microsoft.com/office/drawing/2016/5/13/chartex" xmlns:cx6="http://schemas.microsoft.com/office/drawing/2016/5/12/chartex" xmlns:cx5="http://schemas.microsoft.com/office/drawing/2016/5/11/chartex" xmlns:cx4="http://schemas.microsoft.com/office/drawing/2016/5/10/chartex" xmlns:cx3="http://schemas.microsoft.com/office/drawing/2016/5/9/chartex" xmlns:cx2="http://schemas.microsoft.com/office/drawing/2015/10/21/chartex">
+          <mc:Fallback>
             <w:pict>
               <v:group w14:anchorId="53942AA2" id="Group 273" o:spid="_x0000_s1026" style="width:485.5pt;height:.6pt;mso-position-horizontal-relative:char;mso-position-vertical-relative:line" coordsize="9710,12" o:gfxdata="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">
                 <v:group id="Group 274" o:spid="_x0000_s1027" style="position:absolute;left:6;top:6;width:9699;height:2" coordorigin="6,6" coordsize="9699,2" o:gfxdata="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">
@@ -1015,7 +1029,7 @@
               </wp:anchor>
             </w:drawing>
           </mc:Choice>
-          <mc:Fallback xmlns:w16cid="http://schemas.microsoft.com/office/word/2016/wordml/cid" xmlns:am3d="http://schemas.microsoft.com/office/drawing/2017/model3d" xmlns:aink="http://schemas.microsoft.com/office/drawing/2016/ink" xmlns:cx8="http://schemas.microsoft.com/office/drawing/2016/5/14/chartex" xmlns:cx7="http://schemas.microsoft.com/office/drawing/2016/5/13/chartex" xmlns:cx6="http://schemas.microsoft.com/office/drawing/2016/5/12/chartex" xmlns:cx5="http://schemas.microsoft.com/office/drawing/2016/5/11/chartex" xmlns:cx4="http://schemas.microsoft.com/office/drawing/2016/5/10/chartex" xmlns:cx3="http://schemas.microsoft.com/office/drawing/2016/5/9/chartex" xmlns:cx2="http://schemas.microsoft.com/office/drawing/2015/10/21/chartex">
+          <mc:Fallback>
             <w:pict>
               <v:rect w14:anchorId="3545CA73" id="Rectangle 3" o:spid="_x0000_s1026" style="position:absolute;margin-left:36.5pt;margin-top:13.3pt;width:10.75pt;height:26.25pt;rotation:90;z-index:251662336;visibility:visible;mso-wrap-style:square;mso-width-percent:0;mso-height-percent:0;mso-wrap-distance-left:9pt;mso-wrap-distance-top:0;mso-wrap-distance-right:9pt;mso-wrap-distance-bottom:0;mso-position-horizontal:absolute;mso-position-horizontal-relative:text;mso-position-vertical:absolute;mso-position-vertical-relative:text;mso-width-percent:0;mso-height-percent:0;mso-width-relative:margin;mso-height-relative:margin;v-text-anchor:middle" o:gfxdata="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" fillcolor="white [3212]" strokecolor="white [3212]" strokeweight="2pt"/>
             </w:pict>
@@ -1125,7 +1139,7 @@
               </wp:anchor>
             </w:drawing>
           </mc:Choice>
-          <mc:Fallback xmlns:w16cid="http://schemas.microsoft.com/office/word/2016/wordml/cid" xmlns:am3d="http://schemas.microsoft.com/office/drawing/2017/model3d" xmlns:aink="http://schemas.microsoft.com/office/drawing/2016/ink" xmlns:cx8="http://schemas.microsoft.com/office/drawing/2016/5/14/chartex" xmlns:cx7="http://schemas.microsoft.com/office/drawing/2016/5/13/chartex" xmlns:cx6="http://schemas.microsoft.com/office/drawing/2016/5/12/chartex" xmlns:cx5="http://schemas.microsoft.com/office/drawing/2016/5/11/chartex" xmlns:cx4="http://schemas.microsoft.com/office/drawing/2016/5/10/chartex" xmlns:cx3="http://schemas.microsoft.com/office/drawing/2016/5/9/chartex" xmlns:cx2="http://schemas.microsoft.com/office/drawing/2015/10/21/chartex">
+          <mc:Fallback>
             <w:pict>
               <v:rect w14:anchorId="7184DB69" id="Rectangle 4" o:spid="_x0000_s1026" style="position:absolute;margin-left:35.2pt;margin-top:92.85pt;width:12.4pt;height:26.25pt;rotation:90;z-index:251664384;visibility:visible;mso-wrap-style:square;mso-width-percent:0;mso-height-percent:0;mso-wrap-distance-left:9pt;mso-wrap-distance-top:0;mso-wrap-distance-right:9pt;mso-wrap-distance-bottom:0;mso-position-horizontal:absolute;mso-position-horizontal-relative:text;mso-position-vertical:absolute;mso-position-vertical-relative:text;mso-width-percent:0;mso-height-percent:0;mso-width-relative:margin;mso-height-relative:margin;v-text-anchor:middle" o:gfxdata="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" fillcolor="white [3212]" strokecolor="white [3212]" strokeweight="2pt"/>
             </w:pict>
@@ -1198,7 +1212,7 @@
               </wp:anchor>
             </w:drawing>
           </mc:Choice>
-          <mc:Fallback xmlns:w16cid="http://schemas.microsoft.com/office/word/2016/wordml/cid" xmlns:am3d="http://schemas.microsoft.com/office/drawing/2017/model3d" xmlns:aink="http://schemas.microsoft.com/office/drawing/2016/ink" xmlns:cx8="http://schemas.microsoft.com/office/drawing/2016/5/14/chartex" xmlns:cx7="http://schemas.microsoft.com/office/drawing/2016/5/13/chartex" xmlns:cx6="http://schemas.microsoft.com/office/drawing/2016/5/12/chartex" xmlns:cx5="http://schemas.microsoft.com/office/drawing/2016/5/11/chartex" xmlns:cx4="http://schemas.microsoft.com/office/drawing/2016/5/10/chartex" xmlns:cx3="http://schemas.microsoft.com/office/drawing/2016/5/9/chartex" xmlns:cx2="http://schemas.microsoft.com/office/drawing/2015/10/21/chartex">
+          <mc:Fallback>
             <w:pict>
               <v:line w14:anchorId="7D79F375" id="Connecteur droit 5" o:spid="_x0000_s1026" style="position:absolute;z-index:251665408;visibility:visible;mso-wrap-style:square;mso-height-percent:0;mso-wrap-distance-left:9pt;mso-wrap-distance-top:0;mso-wrap-distance-right:9pt;mso-wrap-distance-bottom:0;mso-position-horizontal:absolute;mso-position-horizontal-relative:text;mso-position-vertical:absolute;mso-position-vertical-relative:text;mso-height-percent:0;mso-height-relative:margin" from="55.85pt,4.9pt" to="55.85pt,108.9pt" o:gfxdata="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" strokecolor="black [3213]"/>
             </w:pict>
@@ -1284,7 +1298,7 @@
               </wp:anchor>
             </w:drawing>
           </mc:Choice>
-          <mc:Fallback xmlns:w16cid="http://schemas.microsoft.com/office/word/2016/wordml/cid" xmlns:am3d="http://schemas.microsoft.com/office/drawing/2017/model3d" xmlns:aink="http://schemas.microsoft.com/office/drawing/2016/ink" xmlns:cx8="http://schemas.microsoft.com/office/drawing/2016/5/14/chartex" xmlns:cx7="http://schemas.microsoft.com/office/drawing/2016/5/13/chartex" xmlns:cx6="http://schemas.microsoft.com/office/drawing/2016/5/12/chartex" xmlns:cx5="http://schemas.microsoft.com/office/drawing/2016/5/11/chartex" xmlns:cx4="http://schemas.microsoft.com/office/drawing/2016/5/10/chartex" xmlns:cx3="http://schemas.microsoft.com/office/drawing/2016/5/9/chartex" xmlns:cx2="http://schemas.microsoft.com/office/drawing/2015/10/21/chartex">
+          <mc:Fallback>
             <w:pict>
               <v:rect w14:anchorId="60A25306" id="Rectangle 2" o:spid="_x0000_s1026" style="position:absolute;margin-left:18pt;margin-top:.35pt;width:10.8pt;height:114.45pt;z-index:251660288;visibility:visible;mso-wrap-style:square;mso-width-percent:0;mso-height-percent:0;mso-wrap-distance-left:9pt;mso-wrap-distance-top:0;mso-wrap-distance-right:9pt;mso-wrap-distance-bottom:0;mso-position-horizontal:absolute;mso-position-horizontal-relative:text;mso-position-vertical:absolute;mso-position-vertical-relative:text;mso-width-percent:0;mso-height-percent:0;mso-width-relative:margin;mso-height-relative:margin;v-text-anchor:middle" o:gfxdata="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" fillcolor="white [3212]" strokecolor="white [3212]" strokeweight="2pt"/>
             </w:pict>
@@ -1475,6 +1489,7 @@
           <w:rFonts w:ascii="Times New Roman" w:eastAsia="Times New Roman" w:hAnsi="Times New Roman" w:cs="Times New Roman"/>
         </w:rPr>
       </w:pPr>
+      <w:proofErr w:type="spellStart"/>
       <w:r>
         <w:rPr>
           <w:rFonts w:ascii="Times New Roman" w:hAnsi="Times New Roman"/>
@@ -1487,22 +1502,32 @@
           <w:rFonts w:ascii="Times New Roman" w:hAnsi="Times New Roman"/>
           <w:b/>
         </w:rPr>
-        <w:t xml:space="preserve">le </w:t>
-      </w:r>
+        <w:t>le</w:t>
+      </w:r>
+      <w:proofErr w:type="spellEnd"/>
       <w:r>
         <w:rPr>
           <w:rFonts w:ascii="Times New Roman" w:hAnsi="Times New Roman"/>
           <w:b/>
         </w:rPr>
-        <w:t>S</w:t>
-      </w:r>
+        <w:t xml:space="preserve"> </w:t>
+      </w:r>
+      <w:proofErr w:type="spellStart"/>
       <w:r>
         <w:rPr>
           <w:rFonts w:ascii="Times New Roman" w:hAnsi="Times New Roman"/>
           <w:b/>
         </w:rPr>
+        <w:t>S</w:t>
+      </w:r>
+      <w:r>
+        <w:rPr>
+          <w:rFonts w:ascii="Times New Roman" w:hAnsi="Times New Roman"/>
+          <w:b/>
+        </w:rPr>
         <w:t>cénario</w:t>
       </w:r>
+      <w:proofErr w:type="spellEnd"/>
       <w:r>
         <w:rPr>
           <w:rFonts w:ascii="Times New Roman" w:hAnsi="Times New Roman"/>
@@ -1936,12 +1961,12 @@
           <w:b/>
         </w:rPr>
       </w:pPr>
+      <w:proofErr w:type="gramStart"/>
       <w:r>
         <w:rPr>
           <w:rFonts w:ascii="Times New Roman" w:hAnsi="Times New Roman"/>
           <w:b/>
         </w:rPr>
-        <w:lastRenderedPageBreak/>
         <w:t>Remarques</w:t>
       </w:r>
       <w:r>
@@ -1958,6 +1983,7 @@
         </w:rPr>
         <w:t>:</w:t>
       </w:r>
+      <w:proofErr w:type="gramEnd"/>
     </w:p>
     <w:p>
       <w:pPr>
@@ -2555,6 +2581,7 @@
           <w:bCs w:val="0"/>
           <w:sz w:val="28"/>
           <w:szCs w:val="28"/>
+          <w:lang w:val="fr-FR"/>
         </w:rPr>
       </w:pPr>
     </w:p>
@@ -2578,6 +2605,7 @@
           <w:szCs w:val="28"/>
         </w:rPr>
       </w:pPr>
+      <w:proofErr w:type="spellStart"/>
       <w:r>
         <w:rPr>
           <w:sz w:val="28"/>
@@ -2585,6 +2613,7 @@
         </w:rPr>
         <w:t>Diagramme</w:t>
       </w:r>
+      <w:proofErr w:type="spellEnd"/>
       <w:r>
         <w:rPr>
           <w:spacing w:val="-8"/>
@@ -2608,6 +2637,7 @@
         </w:rPr>
         <w:t xml:space="preserve"> </w:t>
       </w:r>
+      <w:proofErr w:type="spellStart"/>
       <w:r>
         <w:rPr>
           <w:sz w:val="28"/>
@@ -2615,6 +2645,7 @@
         </w:rPr>
         <w:t>classe</w:t>
       </w:r>
+      <w:proofErr w:type="spellEnd"/>
       <w:r>
         <w:rPr>
           <w:spacing w:val="-9"/>
@@ -3262,8 +3293,19 @@
                 <w:spacing w:val="-1"/>
                 <w:sz w:val="20"/>
               </w:rPr>
-              <w:t>Nom attribut</w:t>
+              <w:t xml:space="preserve">Nom </w:t>
             </w:r>
+            <w:proofErr w:type="spellStart"/>
+            <w:r>
+              <w:rPr>
+                <w:rFonts w:ascii="Times New Roman"/>
+                <w:b/>
+                <w:spacing w:val="-1"/>
+                <w:sz w:val="20"/>
+              </w:rPr>
+              <w:t>attribut</w:t>
+            </w:r>
+            <w:proofErr w:type="spellEnd"/>
           </w:p>
         </w:tc>
         <w:tc>
@@ -3354,6 +3396,7 @@
                 <w:szCs w:val="20"/>
               </w:rPr>
             </w:pPr>
+            <w:proofErr w:type="spellStart"/>
             <w:r>
               <w:rPr>
                 <w:rFonts w:ascii="Times New Roman"/>
@@ -3363,6 +3406,7 @@
               </w:rPr>
               <w:t>Exemple</w:t>
             </w:r>
+            <w:proofErr w:type="spellEnd"/>
           </w:p>
         </w:tc>
       </w:tr>
@@ -3391,6 +3435,7 @@
                 <w:szCs w:val="20"/>
               </w:rPr>
             </w:pPr>
+            <w:proofErr w:type="spellStart"/>
             <w:r>
               <w:rPr>
                 <w:rFonts w:ascii="Courier New"/>
@@ -3399,6 +3444,7 @@
               </w:rPr>
               <w:t>scoreJoueur</w:t>
             </w:r>
+            <w:proofErr w:type="spellEnd"/>
           </w:p>
         </w:tc>
         <w:tc>
@@ -3732,6 +3778,7 @@
                 <w:szCs w:val="20"/>
               </w:rPr>
             </w:pPr>
+            <w:proofErr w:type="spellStart"/>
             <w:r>
               <w:rPr>
                 <w:rFonts w:ascii="Courier New"/>
@@ -3740,6 +3787,7 @@
               </w:rPr>
               <w:t>scoreMachine</w:t>
             </w:r>
+            <w:proofErr w:type="spellEnd"/>
           </w:p>
         </w:tc>
         <w:tc>
@@ -4084,6 +4132,7 @@
                 <w:szCs w:val="20"/>
               </w:rPr>
             </w:pPr>
+            <w:proofErr w:type="spellStart"/>
             <w:r>
               <w:rPr>
                 <w:rFonts w:ascii="Courier New"/>
@@ -4092,6 +4141,7 @@
               </w:rPr>
               <w:t>coupJoueur</w:t>
             </w:r>
+            <w:proofErr w:type="spellEnd"/>
           </w:p>
         </w:tc>
         <w:tc>
@@ -4218,6 +4268,8 @@
                 <w:lang w:val="fr-FR"/>
               </w:rPr>
             </w:pPr>
+            <w:proofErr w:type="spellStart"/>
+            <w:proofErr w:type="gramStart"/>
             <w:r>
               <w:rPr>
                 <w:rFonts w:ascii="Courier New"/>
@@ -4226,6 +4278,8 @@
               </w:rPr>
               <w:t>enum</w:t>
             </w:r>
+            <w:proofErr w:type="spellEnd"/>
+            <w:proofErr w:type="gramEnd"/>
             <w:r>
               <w:rPr>
                 <w:rFonts w:ascii="Courier New"/>
@@ -4233,8 +4287,17 @@
                 <w:lang w:val="fr-FR"/>
               </w:rPr>
               <w:tab/>
+            </w:r>
+            <w:proofErr w:type="spellStart"/>
+            <w:r>
+              <w:rPr>
+                <w:rFonts w:ascii="Courier New"/>
+                <w:sz w:val="18"/>
+                <w:lang w:val="fr-FR"/>
+              </w:rPr>
               <w:t>unCoup</w:t>
             </w:r>
+            <w:proofErr w:type="spellEnd"/>
             <w:r>
               <w:rPr>
                 <w:rFonts w:ascii="Courier New"/>
@@ -4314,6 +4377,7 @@
                 <w:szCs w:val="20"/>
               </w:rPr>
             </w:pPr>
+            <w:proofErr w:type="spellStart"/>
             <w:r>
               <w:rPr>
                 <w:rFonts w:ascii="Courier New"/>
@@ -4322,6 +4386,7 @@
               </w:rPr>
               <w:t>UnCoup</w:t>
             </w:r>
+            <w:proofErr w:type="spellEnd"/>
           </w:p>
         </w:tc>
         <w:tc>
@@ -4393,6 +4458,7 @@
                 <w:szCs w:val="20"/>
               </w:rPr>
             </w:pPr>
+            <w:proofErr w:type="spellStart"/>
             <w:r>
               <w:rPr>
                 <w:rFonts w:ascii="Courier New"/>
@@ -4401,6 +4467,7 @@
               </w:rPr>
               <w:t>coupMachine</w:t>
             </w:r>
+            <w:proofErr w:type="spellEnd"/>
           </w:p>
         </w:tc>
         <w:tc>
@@ -4492,6 +4559,7 @@
                 <w:szCs w:val="20"/>
               </w:rPr>
             </w:pPr>
+            <w:proofErr w:type="spellStart"/>
             <w:r>
               <w:rPr>
                 <w:rFonts w:ascii="Courier New"/>
@@ -4500,6 +4568,7 @@
               </w:rPr>
               <w:t>UnCoup</w:t>
             </w:r>
+            <w:proofErr w:type="spellEnd"/>
           </w:p>
         </w:tc>
         <w:tc>
@@ -4523,6 +4592,7 @@
                 <w:szCs w:val="20"/>
               </w:rPr>
             </w:pPr>
+            <w:proofErr w:type="spellStart"/>
             <w:r>
               <w:rPr>
                 <w:rFonts w:ascii="Courier New"/>
@@ -4539,6 +4609,7 @@
               </w:rPr>
               <w:t>iseau</w:t>
             </w:r>
+            <w:proofErr w:type="spellEnd"/>
           </w:p>
         </w:tc>
       </w:tr>
@@ -4679,7 +4750,21 @@
         <w:rPr>
           <w:lang w:val="fr-FR"/>
         </w:rPr>
-        <w:t xml:space="preserve"> : cf </w:t>
+        <w:t xml:space="preserve"> : </w:t>
+      </w:r>
+      <w:proofErr w:type="spellStart"/>
+      <w:r>
+        <w:rPr>
+          <w:lang w:val="fr-FR"/>
+        </w:rPr>
+        <w:t>cf</w:t>
+      </w:r>
+      <w:proofErr w:type="spellEnd"/>
+      <w:r>
+        <w:rPr>
+          <w:lang w:val="fr-FR"/>
+        </w:rPr>
+        <w:t xml:space="preserve"> </w:t>
       </w:r>
       <w:r>
         <w:rPr>
@@ -7018,11 +7103,27 @@
         </w:rPr>
         <w:t xml:space="preserve"> </w:t>
       </w:r>
-      <w:r>
-        <w:rPr>
-          <w:lang w:val="fr-FR"/>
-        </w:rPr>
-        <w:t>getXXX(),</w:t>
+      <w:proofErr w:type="spellStart"/>
+      <w:proofErr w:type="gramStart"/>
+      <w:r>
+        <w:rPr>
+          <w:lang w:val="fr-FR"/>
+        </w:rPr>
+        <w:t>getXXX</w:t>
+      </w:r>
+      <w:proofErr w:type="spellEnd"/>
+      <w:r>
+        <w:rPr>
+          <w:lang w:val="fr-FR"/>
+        </w:rPr>
+        <w:t>(</w:t>
+      </w:r>
+      <w:proofErr w:type="gramEnd"/>
+      <w:r>
+        <w:rPr>
+          <w:lang w:val="fr-FR"/>
+        </w:rPr>
+        <w:t>),</w:t>
       </w:r>
       <w:r>
         <w:rPr>
@@ -7956,7 +8057,25 @@
           <w:i w:val="0"/>
           <w:lang w:val="fr-FR"/>
         </w:rPr>
-        <w:t xml:space="preserve">- chifoumi.h : </w:t>
+        <w:t xml:space="preserve">- </w:t>
+      </w:r>
+      <w:proofErr w:type="spellStart"/>
+      <w:r>
+        <w:rPr>
+          <w:b w:val="0"/>
+          <w:i w:val="0"/>
+          <w:lang w:val="fr-FR"/>
+        </w:rPr>
+        <w:t>chifoumi.h</w:t>
+      </w:r>
+      <w:proofErr w:type="spellEnd"/>
+      <w:r>
+        <w:rPr>
+          <w:b w:val="0"/>
+          <w:i w:val="0"/>
+          <w:lang w:val="fr-FR"/>
+        </w:rPr>
+        <w:t xml:space="preserve"> : </w:t>
       </w:r>
     </w:p>
     <w:p>
@@ -8214,6 +8333,7 @@
           <w:sz w:val="32"/>
           <w:lang w:val="fr-FR"/>
         </w:rPr>
+        <w:lastRenderedPageBreak/>
         <w:t xml:space="preserve">Version </w:t>
       </w:r>
       <w:r>
@@ -8384,22 +8504,45 @@
           <w:lang w:val="fr-FR"/>
         </w:rPr>
       </w:pPr>
+    </w:p>
+    <w:p>
+      <w:pPr>
+        <w:spacing w:line="200" w:lineRule="atLeast"/>
+        <w:ind w:left="1747"/>
+        <w:rPr>
+          <w:rFonts w:ascii="Times New Roman" w:eastAsia="Times New Roman" w:hAnsi="Times New Roman" w:cs="Times New Roman"/>
+          <w:sz w:val="20"/>
+          <w:szCs w:val="20"/>
+          <w:lang w:val="fr-FR"/>
+        </w:rPr>
+      </w:pPr>
+    </w:p>
+    <w:p>
+      <w:pPr>
+        <w:pStyle w:val="Lgende"/>
+        <w:spacing w:before="120"/>
+        <w:ind w:left="425"/>
+        <w:jc w:val="center"/>
+        <w:rPr>
+          <w:lang w:val="fr-FR"/>
+        </w:rPr>
+      </w:pPr>
       <w:r>
         <w:rPr>
           <w:noProof/>
           <w:lang w:val="fr-FR" w:eastAsia="fr-FR"/>
         </w:rPr>
         <w:drawing>
-          <wp:anchor distT="0" distB="0" distL="114300" distR="114300" simplePos="0" relativeHeight="251667456" behindDoc="0" locked="0" layoutInCell="1" allowOverlap="1" wp14:anchorId="739AA719" wp14:editId="0F09723B">
+          <wp:anchor distT="0" distB="0" distL="114300" distR="114300" simplePos="0" relativeHeight="251667456" behindDoc="0" locked="0" layoutInCell="1" allowOverlap="1" wp14:anchorId="739AA719" wp14:editId="2780AC44">
             <wp:simplePos x="0" y="0"/>
             <wp:positionH relativeFrom="margin">
-              <wp:posOffset>0</wp:posOffset>
+              <wp:posOffset>-2540</wp:posOffset>
             </wp:positionH>
             <wp:positionV relativeFrom="paragraph">
-              <wp:posOffset>180975</wp:posOffset>
+              <wp:posOffset>281940</wp:posOffset>
             </wp:positionV>
-            <wp:extent cx="4981575" cy="2876550"/>
-            <wp:effectExtent l="0" t="0" r="9525" b="0"/>
+            <wp:extent cx="5640705" cy="2403475"/>
+            <wp:effectExtent l="0" t="0" r="0" b="0"/>
             <wp:wrapSquare wrapText="bothSides"/>
             <wp:docPr id="7" name="Image 7"/>
             <wp:cNvGraphicFramePr>
@@ -8409,7 +8552,7 @@
               <a:graphicData uri="http://schemas.openxmlformats.org/drawingml/2006/picture">
                 <pic:pic xmlns:pic="http://schemas.openxmlformats.org/drawingml/2006/picture">
                   <pic:nvPicPr>
-                    <pic:cNvPr id="1" name=""/>
+                    <pic:cNvPr id="7" name="Image 7"/>
                     <pic:cNvPicPr/>
                   </pic:nvPicPr>
                   <pic:blipFill>
@@ -8427,7 +8570,7 @@
                   <pic:spPr>
                     <a:xfrm>
                       <a:off x="0" y="0"/>
-                      <a:ext cx="4981575" cy="2876550"/>
+                      <a:ext cx="5640705" cy="2403475"/>
                     </a:xfrm>
                     <a:prstGeom prst="rect">
                       <a:avLst/>
@@ -8436,31 +8579,15 @@
                 </pic:pic>
               </a:graphicData>
             </a:graphic>
+            <wp14:sizeRelH relativeFrom="margin">
+              <wp14:pctWidth>0</wp14:pctWidth>
+            </wp14:sizeRelH>
+            <wp14:sizeRelV relativeFrom="margin">
+              <wp14:pctHeight>0</wp14:pctHeight>
+            </wp14:sizeRelV>
           </wp:anchor>
         </w:drawing>
       </w:r>
-    </w:p>
-    <w:p>
-      <w:pPr>
-        <w:spacing w:line="200" w:lineRule="atLeast"/>
-        <w:ind w:left="1747"/>
-        <w:rPr>
-          <w:rFonts w:ascii="Times New Roman" w:eastAsia="Times New Roman" w:hAnsi="Times New Roman" w:cs="Times New Roman"/>
-          <w:sz w:val="20"/>
-          <w:szCs w:val="20"/>
-        </w:rPr>
-      </w:pPr>
-    </w:p>
-    <w:p>
-      <w:pPr>
-        <w:pStyle w:val="Lgende"/>
-        <w:spacing w:before="120"/>
-        <w:ind w:left="425"/>
-        <w:jc w:val="center"/>
-        <w:rPr>
-          <w:lang w:val="fr-FR"/>
-        </w:rPr>
-      </w:pPr>
       <w:r>
         <w:rPr>
           <w:lang w:val="fr-FR"/>
@@ -8546,6 +8673,7 @@
         <w:rPr>
           <w:lang w:val="fr-FR"/>
         </w:rPr>
+        <w:lastRenderedPageBreak/>
         <w:t>D</w:t>
       </w:r>
       <w:r>
@@ -8691,6 +8819,7 @@
                 <w:rFonts w:ascii="Times New Roman" w:eastAsia="Times New Roman" w:hAnsi="Times New Roman" w:cs="Times New Roman"/>
               </w:rPr>
             </w:pPr>
+            <w:proofErr w:type="spellStart"/>
             <w:r>
               <w:rPr>
                 <w:rFonts w:ascii="Times New Roman" w:hAnsi="Times New Roman"/>
@@ -8698,6 +8827,7 @@
               </w:rPr>
               <w:t>nomEtat</w:t>
             </w:r>
+            <w:proofErr w:type="spellEnd"/>
           </w:p>
         </w:tc>
         <w:tc>
@@ -8756,6 +8886,8 @@
                 <w:szCs w:val="20"/>
               </w:rPr>
             </w:pPr>
+            <w:proofErr w:type="spellStart"/>
+            <w:proofErr w:type="gramStart"/>
             <w:r>
               <w:rPr>
                 <w:rFonts w:ascii="Courier New" w:eastAsia="Courier New" w:hAnsi="Courier New" w:cs="Courier New"/>
@@ -8774,6 +8906,8 @@
               </w:rPr>
               <w:t>nitial</w:t>
             </w:r>
+            <w:proofErr w:type="spellEnd"/>
+            <w:proofErr w:type="gramEnd"/>
           </w:p>
         </w:tc>
         <w:tc>
@@ -8801,28 +8935,53 @@
                 <w:rFonts w:ascii="Times New Roman" w:eastAsia="Times New Roman" w:hAnsi="Times New Roman" w:cs="Times New Roman"/>
                 <w:lang w:val="fr-FR"/>
               </w:rPr>
-              <w:t>Lancement du programme</w:t>
+              <w:t>Lancement du programme : affichage des</w:t>
             </w:r>
             <w:r>
               <w:rPr>
                 <w:rFonts w:ascii="Times New Roman" w:eastAsia="Times New Roman" w:hAnsi="Times New Roman" w:cs="Times New Roman"/>
                 <w:lang w:val="fr-FR"/>
               </w:rPr>
-              <w:t> : affichage des</w:t>
+              <w:t xml:space="preserve"> labels en noir, labels </w:t>
+            </w:r>
+            <w:proofErr w:type="spellStart"/>
+            <w:r>
+              <w:rPr>
+                <w:rFonts w:ascii="Times New Roman" w:eastAsia="Times New Roman" w:hAnsi="Times New Roman" w:cs="Times New Roman"/>
+                <w:lang w:val="fr-FR"/>
+              </w:rPr>
+              <w:t>coupJoue</w:t>
             </w:r>
             <w:r>
               <w:rPr>
                 <w:rFonts w:ascii="Times New Roman" w:eastAsia="Times New Roman" w:hAnsi="Times New Roman" w:cs="Times New Roman"/>
                 <w:lang w:val="fr-FR"/>
               </w:rPr>
-              <w:t xml:space="preserve"> labels en noir, labels coupJoue</w:t>
+              <w:t>Joueur</w:t>
             </w:r>
+            <w:proofErr w:type="spellEnd"/>
             <w:r>
               <w:rPr>
                 <w:rFonts w:ascii="Times New Roman" w:eastAsia="Times New Roman" w:hAnsi="Times New Roman" w:cs="Times New Roman"/>
                 <w:lang w:val="fr-FR"/>
               </w:rPr>
-              <w:t>Joueur et coupJoueMachine initialisés a rien</w:t>
+              <w:t xml:space="preserve"> et </w:t>
+            </w:r>
+            <w:proofErr w:type="spellStart"/>
+            <w:r>
+              <w:rPr>
+                <w:rFonts w:ascii="Times New Roman" w:eastAsia="Times New Roman" w:hAnsi="Times New Roman" w:cs="Times New Roman"/>
+                <w:lang w:val="fr-FR"/>
+              </w:rPr>
+              <w:t>coupJoueMachine</w:t>
+            </w:r>
+            <w:proofErr w:type="spellEnd"/>
+            <w:r>
+              <w:rPr>
+                <w:rFonts w:ascii="Times New Roman" w:eastAsia="Times New Roman" w:hAnsi="Times New Roman" w:cs="Times New Roman"/>
+                <w:lang w:val="fr-FR"/>
+              </w:rPr>
+              <w:t xml:space="preserve"> initialisés a rien</w:t>
             </w:r>
             <w:r>
               <w:rPr>
@@ -8860,6 +9019,7 @@
                 <w:szCs w:val="20"/>
               </w:rPr>
             </w:pPr>
+            <w:proofErr w:type="spellStart"/>
             <w:r>
               <w:rPr>
                 <w:rFonts w:ascii="Courier New" w:eastAsia="Courier New" w:hAnsi="Courier New" w:cs="Courier New"/>
@@ -8868,6 +9028,7 @@
               </w:rPr>
               <w:t>partieEnCours</w:t>
             </w:r>
+            <w:proofErr w:type="spellEnd"/>
           </w:p>
         </w:tc>
         <w:tc>
@@ -8894,8 +9055,17 @@
                 <w:rFonts w:ascii="Times New Roman" w:eastAsia="Times New Roman" w:hAnsi="Times New Roman" w:cs="Times New Roman"/>
                 <w:lang w:val="fr-FR"/>
               </w:rPr>
-              <w:t>Appui sur bouton « Nouvelle Partie » modifie l’état en partieEnCours</w:t>
+              <w:t xml:space="preserve">Appui sur bouton « Nouvelle Partie » modifie l’état en </w:t>
             </w:r>
+            <w:proofErr w:type="spellStart"/>
+            <w:r>
+              <w:rPr>
+                <w:rFonts w:ascii="Times New Roman" w:eastAsia="Times New Roman" w:hAnsi="Times New Roman" w:cs="Times New Roman"/>
+                <w:lang w:val="fr-FR"/>
+              </w:rPr>
+              <w:t>partieEnCours</w:t>
+            </w:r>
+            <w:proofErr w:type="spellEnd"/>
           </w:p>
           <w:p>
             <w:pPr>
@@ -9194,6 +9364,7 @@
                 <w:rFonts w:ascii="Times New Roman" w:eastAsia="Times New Roman" w:hAnsi="Times New Roman" w:cs="Times New Roman"/>
               </w:rPr>
             </w:pPr>
+            <w:proofErr w:type="spellStart"/>
             <w:r>
               <w:rPr>
                 <w:rFonts w:ascii="Times New Roman" w:hAnsi="Times New Roman"/>
@@ -9201,6 +9372,7 @@
               </w:rPr>
               <w:t>nomEvénement</w:t>
             </w:r>
+            <w:proofErr w:type="spellEnd"/>
           </w:p>
         </w:tc>
         <w:tc>
@@ -9259,6 +9431,8 @@
                 <w:lang w:val="fr-FR"/>
               </w:rPr>
             </w:pPr>
+            <w:proofErr w:type="spellStart"/>
+            <w:proofErr w:type="gramStart"/>
             <w:r>
               <w:rPr>
                 <w:rFonts w:ascii="Courier New" w:eastAsia="Courier New" w:hAnsi="Courier New" w:cs="Courier New"/>
@@ -9268,6 +9442,8 @@
               </w:rPr>
               <w:t>choixCoupJoueur</w:t>
             </w:r>
+            <w:proofErr w:type="spellEnd"/>
+            <w:proofErr w:type="gramEnd"/>
           </w:p>
           <w:p>
             <w:pPr>
@@ -9337,6 +9513,8 @@
                 <w:szCs w:val="20"/>
               </w:rPr>
             </w:pPr>
+            <w:proofErr w:type="spellStart"/>
+            <w:proofErr w:type="gramStart"/>
             <w:r>
               <w:rPr>
                 <w:rFonts w:ascii="Courier New" w:eastAsia="Courier New" w:hAnsi="Courier New" w:cs="Courier New"/>
@@ -9346,6 +9524,8 @@
               </w:rPr>
               <w:t>demanderNouvellePartie</w:t>
             </w:r>
+            <w:proofErr w:type="spellEnd"/>
+            <w:proofErr w:type="gramEnd"/>
           </w:p>
         </w:tc>
         <w:tc>
@@ -9942,6 +10122,7 @@
         </w:rPr>
         <w:t xml:space="preserve"> </w:t>
       </w:r>
+      <w:proofErr w:type="spellStart"/>
       <w:r>
         <w:rPr>
           <w:rFonts w:ascii="Courier New" w:hAnsi="Courier New"/>
@@ -9952,6 +10133,7 @@
         </w:rPr>
         <w:t>T_EtatsEvenementsJeu</w:t>
       </w:r>
+      <w:proofErr w:type="spellEnd"/>
       <w:r>
         <w:rPr>
           <w:rFonts w:ascii="Courier New" w:hAnsi="Courier New"/>
@@ -10139,6 +10321,7 @@
           <w:lang w:val="fr-FR"/>
         </w:rPr>
       </w:pPr>
+      <w:proofErr w:type="gramStart"/>
       <w:r>
         <w:rPr>
           <w:rFonts w:ascii="Times New Roman" w:eastAsia="Times New Roman" w:hAnsi="Times New Roman" w:cs="Times New Roman"/>
@@ -10146,6 +10329,7 @@
         </w:rPr>
         <w:t>en</w:t>
       </w:r>
+      <w:proofErr w:type="gramEnd"/>
       <w:r>
         <w:rPr>
           <w:rFonts w:ascii="Times New Roman" w:eastAsia="Times New Roman" w:hAnsi="Times New Roman" w:cs="Times New Roman"/>
@@ -10311,6 +10495,7 @@
           <w:lang w:val="fr-FR"/>
         </w:rPr>
       </w:pPr>
+      <w:proofErr w:type="gramStart"/>
       <w:r>
         <w:rPr>
           <w:rFonts w:ascii="Times New Roman" w:hAnsi="Times New Roman"/>
@@ -10318,6 +10503,7 @@
         </w:rPr>
         <w:t>en</w:t>
       </w:r>
+      <w:proofErr w:type="gramEnd"/>
       <w:r>
         <w:rPr>
           <w:rFonts w:ascii="Times New Roman" w:hAnsi="Times New Roman"/>
@@ -10470,14 +10656,52 @@
                 <w:szCs w:val="20"/>
               </w:rPr>
             </w:pPr>
+            <w:proofErr w:type="spellStart"/>
             <w:r>
               <w:rPr>
                 <w:rFonts w:ascii="Courier New" w:eastAsia="Courier New" w:hAnsi="Courier New" w:cs="Courier New"/>
                 <w:sz w:val="20"/>
                 <w:szCs w:val="20"/>
               </w:rPr>
-              <w:t>Eléments d’interface utilisés</w:t>
+              <w:t>Eléments</w:t>
             </w:r>
+            <w:proofErr w:type="spellEnd"/>
+            <w:r>
+              <w:rPr>
+                <w:rFonts w:ascii="Courier New" w:eastAsia="Courier New" w:hAnsi="Courier New" w:cs="Courier New"/>
+                <w:sz w:val="20"/>
+                <w:szCs w:val="20"/>
+              </w:rPr>
+              <w:t xml:space="preserve"> </w:t>
+            </w:r>
+            <w:proofErr w:type="spellStart"/>
+            <w:r>
+              <w:rPr>
+                <w:rFonts w:ascii="Courier New" w:eastAsia="Courier New" w:hAnsi="Courier New" w:cs="Courier New"/>
+                <w:sz w:val="20"/>
+                <w:szCs w:val="20"/>
+              </w:rPr>
+              <w:t>d’interface</w:t>
+            </w:r>
+            <w:proofErr w:type="spellEnd"/>
+            <w:r>
+              <w:rPr>
+                <w:rFonts w:ascii="Courier New" w:eastAsia="Courier New" w:hAnsi="Courier New" w:cs="Courier New"/>
+                <w:sz w:val="20"/>
+                <w:szCs w:val="20"/>
+              </w:rPr>
+              <w:t xml:space="preserve"> </w:t>
+            </w:r>
+            <w:proofErr w:type="spellStart"/>
+            <w:r>
+              <w:rPr>
+                <w:rFonts w:ascii="Courier New" w:eastAsia="Courier New" w:hAnsi="Courier New" w:cs="Courier New"/>
+                <w:sz w:val="20"/>
+                <w:szCs w:val="20"/>
+              </w:rPr>
+              <w:t>utilisés</w:t>
+            </w:r>
+            <w:proofErr w:type="spellEnd"/>
           </w:p>
         </w:tc>
         <w:tc>
@@ -10498,12 +10722,14 @@
                 <w:rFonts w:ascii="Courier New" w:hAnsi="Courier New"/>
               </w:rPr>
             </w:pPr>
+            <w:proofErr w:type="spellStart"/>
             <w:r>
               <w:rPr>
                 <w:rFonts w:ascii="Courier New" w:hAnsi="Courier New"/>
               </w:rPr>
               <w:t>pierre</w:t>
             </w:r>
+            <w:proofErr w:type="spellEnd"/>
           </w:p>
         </w:tc>
         <w:tc>
@@ -10550,12 +10776,14 @@
                 <w:rFonts w:ascii="Courier New" w:hAnsi="Courier New"/>
               </w:rPr>
             </w:pPr>
+            <w:proofErr w:type="spellStart"/>
             <w:r>
               <w:rPr>
                 <w:rFonts w:ascii="Courier New" w:hAnsi="Courier New"/>
               </w:rPr>
               <w:t>ciseau</w:t>
             </w:r>
+            <w:proofErr w:type="spellEnd"/>
           </w:p>
         </w:tc>
         <w:tc>
@@ -10578,12 +10806,14 @@
                 <w:rFonts w:ascii="Courier New" w:hAnsi="Courier New"/>
               </w:rPr>
             </w:pPr>
+            <w:proofErr w:type="spellStart"/>
             <w:r>
               <w:rPr>
                 <w:rFonts w:ascii="Courier New" w:hAnsi="Courier New"/>
               </w:rPr>
               <w:t>bNewPartie</w:t>
             </w:r>
+            <w:proofErr w:type="spellEnd"/>
           </w:p>
         </w:tc>
       </w:tr>
@@ -10610,13 +10840,23 @@
                 <w:rFonts w:ascii="Times New Roman" w:eastAsia="Times New Roman" w:hAnsi="Times New Roman" w:cs="Times New Roman"/>
               </w:rPr>
             </w:pPr>
+            <w:proofErr w:type="spellStart"/>
             <w:r>
               <w:rPr>
                 <w:rFonts w:ascii="Times New Roman" w:hAnsi="Times New Roman"/>
                 <w:i/>
                 <w:spacing w:val="-1"/>
               </w:rPr>
-              <w:t xml:space="preserve">Événement  </w:t>
+              <w:t>Événement</w:t>
+            </w:r>
+            <w:proofErr w:type="spellEnd"/>
+            <w:r>
+              <w:rPr>
+                <w:rFonts w:ascii="Times New Roman" w:hAnsi="Times New Roman"/>
+                <w:i/>
+                <w:spacing w:val="-1"/>
+              </w:rPr>
+              <w:t xml:space="preserve">  </w:t>
             </w:r>
             <w:r>
               <w:rPr>
@@ -10635,6 +10875,7 @@
                 <w:rFonts w:ascii="Times New Roman" w:eastAsia="Times New Roman" w:hAnsi="Times New Roman" w:cs="Times New Roman"/>
               </w:rPr>
             </w:pPr>
+            <w:proofErr w:type="spellStart"/>
             <w:r>
               <w:rPr>
                 <w:rFonts w:ascii="Times New Roman"/>
@@ -10642,6 +10883,7 @@
               </w:rPr>
               <w:t>nomEtatJeu</w:t>
             </w:r>
+            <w:proofErr w:type="spellEnd"/>
           </w:p>
         </w:tc>
         <w:tc>
@@ -10664,12 +10906,14 @@
                 <w:rFonts w:ascii="Courier New" w:eastAsia="Courier New" w:hAnsi="Courier New" w:cs="Courier New"/>
               </w:rPr>
             </w:pPr>
+            <w:proofErr w:type="spellStart"/>
             <w:r>
               <w:rPr>
                 <w:rFonts w:ascii="Courier New" w:hAnsi="Courier New"/>
               </w:rPr>
               <w:t>choixCoupJoueur</w:t>
             </w:r>
+            <w:proofErr w:type="spellEnd"/>
           </w:p>
         </w:tc>
         <w:tc>
@@ -10692,12 +10936,14 @@
                 <w:rFonts w:ascii="Courier New" w:eastAsia="Courier New" w:hAnsi="Courier New" w:cs="Courier New"/>
               </w:rPr>
             </w:pPr>
+            <w:proofErr w:type="spellStart"/>
             <w:r>
               <w:rPr>
                 <w:rFonts w:ascii="Courier New" w:hAnsi="Courier New"/>
               </w:rPr>
               <w:t>demanderNouvellePartie</w:t>
             </w:r>
+            <w:proofErr w:type="spellEnd"/>
           </w:p>
         </w:tc>
       </w:tr>
@@ -10727,6 +10973,7 @@
                 <w:szCs w:val="20"/>
               </w:rPr>
             </w:pPr>
+            <w:proofErr w:type="spellStart"/>
             <w:r>
               <w:rPr>
                 <w:rFonts w:ascii="Courier New" w:eastAsia="Courier New" w:hAnsi="Courier New" w:cs="Courier New"/>
@@ -10735,6 +10982,7 @@
               </w:rPr>
               <w:t>etatInitial</w:t>
             </w:r>
+            <w:proofErr w:type="spellEnd"/>
           </w:p>
         </w:tc>
         <w:tc>
@@ -10792,13 +11040,41 @@
                 <w:szCs w:val="20"/>
               </w:rPr>
             </w:pPr>
+            <w:proofErr w:type="spellStart"/>
             <w:r>
               <w:rPr>
                 <w:rFonts w:ascii="Courier New" w:eastAsia="Courier New" w:hAnsi="Courier New" w:cs="Courier New"/>
                 <w:sz w:val="20"/>
                 <w:szCs w:val="20"/>
               </w:rPr>
-              <w:t>partieEnCours/activité 1</w:t>
+              <w:t>partieEnCours</w:t>
+            </w:r>
+            <w:proofErr w:type="spellEnd"/>
+            <w:r>
+              <w:rPr>
+                <w:rFonts w:ascii="Courier New" w:eastAsia="Courier New" w:hAnsi="Courier New" w:cs="Courier New"/>
+                <w:sz w:val="20"/>
+                <w:szCs w:val="20"/>
+              </w:rPr>
+              <w:t>/</w:t>
+            </w:r>
+            <w:proofErr w:type="spellStart"/>
+            <w:r>
+              <w:rPr>
+                <w:rFonts w:ascii="Courier New" w:eastAsia="Courier New" w:hAnsi="Courier New" w:cs="Courier New"/>
+                <w:sz w:val="20"/>
+                <w:szCs w:val="20"/>
+              </w:rPr>
+              <w:t>activité</w:t>
+            </w:r>
+            <w:proofErr w:type="spellEnd"/>
+            <w:r>
+              <w:rPr>
+                <w:rFonts w:ascii="Courier New" w:eastAsia="Courier New" w:hAnsi="Courier New" w:cs="Courier New"/>
+                <w:sz w:val="20"/>
+                <w:szCs w:val="20"/>
+              </w:rPr>
+              <w:t xml:space="preserve"> 1</w:t>
             </w:r>
           </w:p>
         </w:tc>
@@ -10829,6 +11105,7 @@
                 <w:szCs w:val="20"/>
               </w:rPr>
             </w:pPr>
+            <w:proofErr w:type="spellStart"/>
             <w:r>
               <w:rPr>
                 <w:rFonts w:ascii="Courier New" w:eastAsia="Courier New" w:hAnsi="Courier New" w:cs="Courier New"/>
@@ -10837,6 +11114,7 @@
               </w:rPr>
               <w:t>partieEnCours</w:t>
             </w:r>
+            <w:proofErr w:type="spellEnd"/>
           </w:p>
         </w:tc>
         <w:tc>
@@ -10862,13 +11140,41 @@
                 <w:szCs w:val="20"/>
               </w:rPr>
             </w:pPr>
+            <w:proofErr w:type="spellStart"/>
             <w:r>
               <w:rPr>
                 <w:rFonts w:ascii="Courier New" w:eastAsia="Courier New" w:hAnsi="Courier New" w:cs="Courier New"/>
                 <w:sz w:val="20"/>
                 <w:szCs w:val="20"/>
               </w:rPr>
-              <w:t>partieEnCours/activité 3</w:t>
+              <w:t>partieEnCours</w:t>
+            </w:r>
+            <w:proofErr w:type="spellEnd"/>
+            <w:r>
+              <w:rPr>
+                <w:rFonts w:ascii="Courier New" w:eastAsia="Courier New" w:hAnsi="Courier New" w:cs="Courier New"/>
+                <w:sz w:val="20"/>
+                <w:szCs w:val="20"/>
+              </w:rPr>
+              <w:t>/</w:t>
+            </w:r>
+            <w:proofErr w:type="spellStart"/>
+            <w:r>
+              <w:rPr>
+                <w:rFonts w:ascii="Courier New" w:eastAsia="Courier New" w:hAnsi="Courier New" w:cs="Courier New"/>
+                <w:sz w:val="20"/>
+                <w:szCs w:val="20"/>
+              </w:rPr>
+              <w:t>activité</w:t>
+            </w:r>
+            <w:proofErr w:type="spellEnd"/>
+            <w:r>
+              <w:rPr>
+                <w:rFonts w:ascii="Courier New" w:eastAsia="Courier New" w:hAnsi="Courier New" w:cs="Courier New"/>
+                <w:sz w:val="20"/>
+                <w:szCs w:val="20"/>
+              </w:rPr>
+              <w:t xml:space="preserve"> 3</w:t>
             </w:r>
           </w:p>
         </w:tc>
@@ -10894,13 +11200,41 @@
                 <w:szCs w:val="20"/>
               </w:rPr>
             </w:pPr>
+            <w:proofErr w:type="spellStart"/>
             <w:r>
               <w:rPr>
                 <w:rFonts w:ascii="Courier New" w:eastAsia="Courier New" w:hAnsi="Courier New" w:cs="Courier New"/>
                 <w:sz w:val="20"/>
                 <w:szCs w:val="20"/>
               </w:rPr>
-              <w:t>partieEnCours/activité 2</w:t>
+              <w:t>partieEnCours</w:t>
+            </w:r>
+            <w:proofErr w:type="spellEnd"/>
+            <w:r>
+              <w:rPr>
+                <w:rFonts w:ascii="Courier New" w:eastAsia="Courier New" w:hAnsi="Courier New" w:cs="Courier New"/>
+                <w:sz w:val="20"/>
+                <w:szCs w:val="20"/>
+              </w:rPr>
+              <w:t>/</w:t>
+            </w:r>
+            <w:proofErr w:type="spellStart"/>
+            <w:r>
+              <w:rPr>
+                <w:rFonts w:ascii="Courier New" w:eastAsia="Courier New" w:hAnsi="Courier New" w:cs="Courier New"/>
+                <w:sz w:val="20"/>
+                <w:szCs w:val="20"/>
+              </w:rPr>
+              <w:t>activité</w:t>
+            </w:r>
+            <w:proofErr w:type="spellEnd"/>
+            <w:r>
+              <w:rPr>
+                <w:rFonts w:ascii="Courier New" w:eastAsia="Courier New" w:hAnsi="Courier New" w:cs="Courier New"/>
+                <w:sz w:val="20"/>
+                <w:szCs w:val="20"/>
+              </w:rPr>
+              <w:t xml:space="preserve"> 2</w:t>
             </w:r>
           </w:p>
         </w:tc>
@@ -11451,7 +11785,29 @@
           <w:sz w:val="24"/>
           <w:lang w:val="fr-FR"/>
         </w:rPr>
-        <w:t>A faire ici : description sommaire des éléments de l’interface, par exemple, avec une copie d’écran sur laquelle sont nommés les variables/objets graphiques et où les layouts sont positionnés et nommés.</w:t>
+        <w:t xml:space="preserve">A faire ici : description sommaire des éléments de l’interface, par exemple, avec une copie d’écran sur laquelle sont nommés les variables/objets graphiques et où les </w:t>
+      </w:r>
+      <w:proofErr w:type="spellStart"/>
+      <w:r>
+        <w:rPr>
+          <w:rFonts w:ascii="Times New Roman" w:eastAsia="Times New Roman" w:hAnsi="Times New Roman" w:cs="Times New Roman"/>
+          <w:i/>
+          <w:color w:val="2929FF"/>
+          <w:sz w:val="24"/>
+          <w:lang w:val="fr-FR"/>
+        </w:rPr>
+        <w:t>layouts</w:t>
+      </w:r>
+      <w:proofErr w:type="spellEnd"/>
+      <w:r>
+        <w:rPr>
+          <w:rFonts w:ascii="Times New Roman" w:eastAsia="Times New Roman" w:hAnsi="Times New Roman" w:cs="Times New Roman"/>
+          <w:i/>
+          <w:color w:val="2929FF"/>
+          <w:sz w:val="24"/>
+          <w:lang w:val="fr-FR"/>
+        </w:rPr>
+        <w:t xml:space="preserve"> sont positionnés et nommés.</w:t>
       </w:r>
     </w:p>
     <w:p>
@@ -11577,6 +11933,7 @@
           <w:lang w:val="fr-FR"/>
         </w:rPr>
       </w:pPr>
+      <w:proofErr w:type="gramStart"/>
       <w:r>
         <w:rPr>
           <w:rFonts w:cs="Times New Roman"/>
@@ -11586,7 +11943,19 @@
           <w:sz w:val="24"/>
           <w:lang w:val="fr-FR"/>
         </w:rPr>
-        <w:t>lister les fichiers impliqués dans cette version (répertoire, nom de fichier, rôle de chaque fichier)</w:t>
+        <w:t>lister</w:t>
+      </w:r>
+      <w:proofErr w:type="gramEnd"/>
+      <w:r>
+        <w:rPr>
+          <w:rFonts w:cs="Times New Roman"/>
+          <w:b w:val="0"/>
+          <w:bCs w:val="0"/>
+          <w:color w:val="2929FF"/>
+          <w:sz w:val="24"/>
+          <w:lang w:val="fr-FR"/>
+        </w:rPr>
+        <w:t xml:space="preserve"> les fichiers impliqués dans cette version (répertoire, nom de fichier, rôle de chaque fichier)</w:t>
       </w:r>
     </w:p>
     <w:p>
@@ -11637,7 +12006,31 @@
           <w:sz w:val="24"/>
           <w:lang w:val="fr-FR"/>
         </w:rPr>
-        <w:t xml:space="preserve"> d’implémentation réalisés, comme par exemple, les signals/slots</w:t>
+        <w:t xml:space="preserve"> d’implémentation réalisés, comme par exemple, les </w:t>
+      </w:r>
+      <w:proofErr w:type="spellStart"/>
+      <w:r>
+        <w:rPr>
+          <w:rFonts w:cs="Times New Roman"/>
+          <w:b w:val="0"/>
+          <w:bCs w:val="0"/>
+          <w:color w:val="2929FF"/>
+          <w:sz w:val="24"/>
+          <w:lang w:val="fr-FR"/>
+        </w:rPr>
+        <w:t>signals</w:t>
+      </w:r>
+      <w:proofErr w:type="spellEnd"/>
+      <w:r>
+        <w:rPr>
+          <w:rFonts w:cs="Times New Roman"/>
+          <w:b w:val="0"/>
+          <w:bCs w:val="0"/>
+          <w:color w:val="2929FF"/>
+          <w:sz w:val="24"/>
+          <w:lang w:val="fr-FR"/>
+        </w:rPr>
+        <w:t>/slots</w:t>
       </w:r>
     </w:p>
     <w:p>
@@ -11689,7 +12082,51 @@
           <w:i w:val="0"/>
           <w:lang w:val="fr-FR"/>
         </w:rPr>
-        <w:t>La vue : ChifoumiVue (.h et .cpp)</w:t>
+        <w:t xml:space="preserve">La vue : </w:t>
+      </w:r>
+      <w:proofErr w:type="spellStart"/>
+      <w:r>
+        <w:rPr>
+          <w:rFonts w:eastAsiaTheme="minorHAnsi"/>
+          <w:b w:val="0"/>
+          <w:bCs w:val="0"/>
+          <w:i w:val="0"/>
+          <w:lang w:val="fr-FR"/>
+        </w:rPr>
+        <w:t>ChifoumiVue</w:t>
+      </w:r>
+      <w:proofErr w:type="spellEnd"/>
+      <w:r>
+        <w:rPr>
+          <w:rFonts w:eastAsiaTheme="minorHAnsi"/>
+          <w:b w:val="0"/>
+          <w:bCs w:val="0"/>
+          <w:i w:val="0"/>
+          <w:lang w:val="fr-FR"/>
+        </w:rPr>
+        <w:t xml:space="preserve"> (.h et .</w:t>
+      </w:r>
+      <w:proofErr w:type="spellStart"/>
+      <w:r>
+        <w:rPr>
+          <w:rFonts w:eastAsiaTheme="minorHAnsi"/>
+          <w:b w:val="0"/>
+          <w:bCs w:val="0"/>
+          <w:i w:val="0"/>
+          <w:lang w:val="fr-FR"/>
+        </w:rPr>
+        <w:t>cpp</w:t>
+      </w:r>
+      <w:proofErr w:type="spellEnd"/>
+      <w:r>
+        <w:rPr>
+          <w:rFonts w:eastAsiaTheme="minorHAnsi"/>
+          <w:b w:val="0"/>
+          <w:bCs w:val="0"/>
+          <w:i w:val="0"/>
+          <w:lang w:val="fr-FR"/>
+        </w:rPr>
+        <w:t>)</w:t>
       </w:r>
     </w:p>
     <w:p>
@@ -11715,8 +12152,9 @@
           <w:i w:val="0"/>
           <w:lang w:val="fr-FR"/>
         </w:rPr>
-        <w:t xml:space="preserve">La présentation : ChifoumiPresentation </w:t>
-      </w:r>
+        <w:t xml:space="preserve">La présentation : </w:t>
+      </w:r>
+      <w:proofErr w:type="spellStart"/>
       <w:r>
         <w:rPr>
           <w:rFonts w:eastAsiaTheme="minorHAnsi"/>
@@ -11725,7 +12163,40 @@
           <w:i w:val="0"/>
           <w:lang w:val="fr-FR"/>
         </w:rPr>
-        <w:t>(.h et .cpp)</w:t>
+        <w:t>ChifoumiPresentation</w:t>
+      </w:r>
+      <w:proofErr w:type="spellEnd"/>
+      <w:r>
+        <w:rPr>
+          <w:rFonts w:eastAsiaTheme="minorHAnsi"/>
+          <w:b w:val="0"/>
+          <w:bCs w:val="0"/>
+          <w:i w:val="0"/>
+          <w:lang w:val="fr-FR"/>
+        </w:rPr>
+        <w:t xml:space="preserve"> (.h et .</w:t>
+      </w:r>
+      <w:proofErr w:type="spellStart"/>
+      <w:r>
+        <w:rPr>
+          <w:rFonts w:eastAsiaTheme="minorHAnsi"/>
+          <w:b w:val="0"/>
+          <w:bCs w:val="0"/>
+          <w:i w:val="0"/>
+          <w:lang w:val="fr-FR"/>
+        </w:rPr>
+        <w:t>cpp</w:t>
+      </w:r>
+      <w:proofErr w:type="spellEnd"/>
+      <w:r>
+        <w:rPr>
+          <w:rFonts w:eastAsiaTheme="minorHAnsi"/>
+          <w:b w:val="0"/>
+          <w:bCs w:val="0"/>
+          <w:i w:val="0"/>
+          <w:lang w:val="fr-FR"/>
+        </w:rPr>
+        <w:t>)</w:t>
       </w:r>
     </w:p>
     <w:p>
@@ -11751,8 +12222,9 @@
           <w:i w:val="0"/>
           <w:lang w:val="fr-FR"/>
         </w:rPr>
-        <w:t xml:space="preserve">Le modèle : ChifoumiModele </w:t>
-      </w:r>
+        <w:t xml:space="preserve">Le modèle : </w:t>
+      </w:r>
+      <w:proofErr w:type="spellStart"/>
       <w:r>
         <w:rPr>
           <w:rFonts w:eastAsiaTheme="minorHAnsi"/>
@@ -11761,7 +12233,40 @@
           <w:i w:val="0"/>
           <w:lang w:val="fr-FR"/>
         </w:rPr>
-        <w:t>(.h et .cpp)</w:t>
+        <w:t>ChifoumiModele</w:t>
+      </w:r>
+      <w:proofErr w:type="spellEnd"/>
+      <w:r>
+        <w:rPr>
+          <w:rFonts w:eastAsiaTheme="minorHAnsi"/>
+          <w:b w:val="0"/>
+          <w:bCs w:val="0"/>
+          <w:i w:val="0"/>
+          <w:lang w:val="fr-FR"/>
+        </w:rPr>
+        <w:t xml:space="preserve"> (.h et .</w:t>
+      </w:r>
+      <w:proofErr w:type="spellStart"/>
+      <w:r>
+        <w:rPr>
+          <w:rFonts w:eastAsiaTheme="minorHAnsi"/>
+          <w:b w:val="0"/>
+          <w:bCs w:val="0"/>
+          <w:i w:val="0"/>
+          <w:lang w:val="fr-FR"/>
+        </w:rPr>
+        <w:t>cpp</w:t>
+      </w:r>
+      <w:proofErr w:type="spellEnd"/>
+      <w:r>
+        <w:rPr>
+          <w:rFonts w:eastAsiaTheme="minorHAnsi"/>
+          <w:b w:val="0"/>
+          <w:bCs w:val="0"/>
+          <w:i w:val="0"/>
+          <w:lang w:val="fr-FR"/>
+        </w:rPr>
+        <w:t>)</w:t>
       </w:r>
     </w:p>
     <w:p>
@@ -11813,7 +12318,51 @@
           <w:i w:val="0"/>
           <w:lang w:val="fr-FR"/>
         </w:rPr>
-        <w:t>Le fichier ui : chifoumivue.ui qui gère les éléments d’interface</w:t>
+        <w:t xml:space="preserve">Le fichier </w:t>
+      </w:r>
+      <w:proofErr w:type="spellStart"/>
+      <w:r>
+        <w:rPr>
+          <w:rFonts w:eastAsiaTheme="minorHAnsi"/>
+          <w:b w:val="0"/>
+          <w:bCs w:val="0"/>
+          <w:i w:val="0"/>
+          <w:lang w:val="fr-FR"/>
+        </w:rPr>
+        <w:t>ui</w:t>
+      </w:r>
+      <w:proofErr w:type="spellEnd"/>
+      <w:r>
+        <w:rPr>
+          <w:rFonts w:eastAsiaTheme="minorHAnsi"/>
+          <w:b w:val="0"/>
+          <w:bCs w:val="0"/>
+          <w:i w:val="0"/>
+          <w:lang w:val="fr-FR"/>
+        </w:rPr>
+        <w:t xml:space="preserve"> : </w:t>
+      </w:r>
+      <w:proofErr w:type="spellStart"/>
+      <w:r>
+        <w:rPr>
+          <w:rFonts w:eastAsiaTheme="minorHAnsi"/>
+          <w:b w:val="0"/>
+          <w:bCs w:val="0"/>
+          <w:i w:val="0"/>
+          <w:lang w:val="fr-FR"/>
+        </w:rPr>
+        <w:t>chifoumivue.ui</w:t>
+      </w:r>
+      <w:proofErr w:type="spellEnd"/>
+      <w:r>
+        <w:rPr>
+          <w:rFonts w:eastAsiaTheme="minorHAnsi"/>
+          <w:b w:val="0"/>
+          <w:bCs w:val="0"/>
+          <w:i w:val="0"/>
+          <w:lang w:val="fr-FR"/>
+        </w:rPr>
+        <w:t xml:space="preserve"> qui gère les éléments d’interface</w:t>
       </w:r>
     </w:p>
     <w:p>
@@ -11849,7 +12398,29 @@
           <w:i w:val="0"/>
           <w:lang w:val="fr-FR"/>
         </w:rPr>
-        <w:t>a ressource : ressourceChifoumi.qrc qui gère l’utilisation des images</w:t>
+        <w:t xml:space="preserve">a ressource : </w:t>
+      </w:r>
+      <w:proofErr w:type="spellStart"/>
+      <w:r>
+        <w:rPr>
+          <w:rFonts w:eastAsiaTheme="minorHAnsi"/>
+          <w:b w:val="0"/>
+          <w:bCs w:val="0"/>
+          <w:i w:val="0"/>
+          <w:lang w:val="fr-FR"/>
+        </w:rPr>
+        <w:t>ressourceChifoumi.qrc</w:t>
+      </w:r>
+      <w:proofErr w:type="spellEnd"/>
+      <w:r>
+        <w:rPr>
+          <w:rFonts w:eastAsiaTheme="minorHAnsi"/>
+          <w:b w:val="0"/>
+          <w:bCs w:val="0"/>
+          <w:i w:val="0"/>
+          <w:lang w:val="fr-FR"/>
+        </w:rPr>
+        <w:t xml:space="preserve"> qui gère l’utilisation des images</w:t>
       </w:r>
     </w:p>
     <w:p>
@@ -11877,8 +12448,6 @@
         </w:rPr>
         <w:t>Ainsi que le fichier pro : v2.pro qui est le fichier du projet</w:t>
       </w:r>
-      <w:bookmarkStart w:id="4" w:name="_GoBack"/>
-      <w:bookmarkEnd w:id="4"/>
     </w:p>
     <w:p>
       <w:pPr>
@@ -12052,6 +12621,25 @@
         </w:rPr>
         <w:t xml:space="preserve">Le comportement de l’interface non lié aux aspects fonctionnels du programme </w:t>
       </w:r>
+    </w:p>
+    <w:p>
+      <w:pPr>
+        <w:pStyle w:val="Titre3"/>
+        <w:numPr>
+          <w:ilvl w:val="0"/>
+          <w:numId w:val="0"/>
+        </w:numPr>
+        <w:rPr>
+          <w:rFonts w:cs="Times New Roman"/>
+          <w:b w:val="0"/>
+          <w:bCs w:val="0"/>
+          <w:i w:val="0"/>
+          <w:iCs/>
+          <w:color w:val="2929FF"/>
+          <w:sz w:val="24"/>
+          <w:lang w:val="fr-FR"/>
+        </w:rPr>
+      </w:pPr>
     </w:p>
     <w:p>
       <w:pPr>
@@ -12076,7 +12664,7 @@
 </file>
 
 <file path=word/endnotes.xml><?xml version="1.0" encoding="utf-8"?>
-<w:endnotes xmlns:wpc="http://schemas.microsoft.com/office/word/2010/wordprocessingCanvas" xmlns:cx="http://schemas.microsoft.com/office/drawing/2014/chartex" xmlns:cx1="http://schemas.microsoft.com/office/drawing/2015/9/8/chartex" xmlns:mc="http://schemas.openxmlformats.org/markup-compatibility/2006" xmlns:o="urn:schemas-microsoft-com:office:office" xmlns:r="http://schemas.openxmlformats.org/officeDocument/2006/relationships" xmlns:m="http://schemas.openxmlformats.org/officeDocument/2006/math" xmlns:v="urn:schemas-microsoft-com:vml" xmlns:wp14="http://schemas.microsoft.com/office/word/2010/wordprocessingDrawing" xmlns:wp="http://schemas.openxmlformats.org/drawingml/2006/wordprocessingDrawing" xmlns:w10="urn:schemas-microsoft-com:office:word" xmlns:w="http://schemas.openxmlformats.org/wordprocessingml/2006/main" xmlns:w14="http://schemas.microsoft.com/office/word/2010/wordml" xmlns:w15="http://schemas.microsoft.com/office/word/2012/wordml" xmlns:w16se="http://schemas.microsoft.com/office/word/2015/wordml/symex" xmlns:wpg="http://schemas.microsoft.com/office/word/2010/wordprocessingGroup" xmlns:wpi="http://schemas.microsoft.com/office/word/2010/wordprocessingInk" xmlns:wne="http://schemas.microsoft.com/office/word/2006/wordml" xmlns:wps="http://schemas.microsoft.com/office/word/2010/wordprocessingShape" mc:Ignorable="w14 w15 w16se wp14">
+<w:endnotes xmlns:wpc="http://schemas.microsoft.com/office/word/2010/wordprocessingCanvas" xmlns:cx="http://schemas.microsoft.com/office/drawing/2014/chartex" xmlns:cx1="http://schemas.microsoft.com/office/drawing/2015/9/8/chartex" xmlns:cx2="http://schemas.microsoft.com/office/drawing/2015/10/21/chartex" xmlns:cx3="http://schemas.microsoft.com/office/drawing/2016/5/9/chartex" xmlns:cx4="http://schemas.microsoft.com/office/drawing/2016/5/10/chartex" xmlns:cx5="http://schemas.microsoft.com/office/drawing/2016/5/11/chartex" xmlns:cx6="http://schemas.microsoft.com/office/drawing/2016/5/12/chartex" xmlns:cx7="http://schemas.microsoft.com/office/drawing/2016/5/13/chartex" xmlns:cx8="http://schemas.microsoft.com/office/drawing/2016/5/14/chartex" xmlns:mc="http://schemas.openxmlformats.org/markup-compatibility/2006" xmlns:aink="http://schemas.microsoft.com/office/drawing/2016/ink" xmlns:am3d="http://schemas.microsoft.com/office/drawing/2017/model3d" xmlns:o="urn:schemas-microsoft-com:office:office" xmlns:oel="http://schemas.microsoft.com/office/2019/extlst" xmlns:r="http://schemas.openxmlformats.org/officeDocument/2006/relationships" xmlns:m="http://schemas.openxmlformats.org/officeDocument/2006/math" xmlns:v="urn:schemas-microsoft-com:vml" xmlns:wp14="http://schemas.microsoft.com/office/word/2010/wordprocessingDrawing" xmlns:wp="http://schemas.openxmlformats.org/drawingml/2006/wordprocessingDrawing" xmlns:w10="urn:schemas-microsoft-com:office:word" xmlns:w="http://schemas.openxmlformats.org/wordprocessingml/2006/main" xmlns:w14="http://schemas.microsoft.com/office/word/2010/wordml" xmlns:w15="http://schemas.microsoft.com/office/word/2012/wordml" xmlns:w16cex="http://schemas.microsoft.com/office/word/2018/wordml/cex" xmlns:w16cid="http://schemas.microsoft.com/office/word/2016/wordml/cid" xmlns:w16="http://schemas.microsoft.com/office/word/2018/wordml" xmlns:w16sdtdh="http://schemas.microsoft.com/office/word/2020/wordml/sdtdatahash" xmlns:w16se="http://schemas.microsoft.com/office/word/2015/wordml/symex" xmlns:wpg="http://schemas.microsoft.com/office/word/2010/wordprocessingGroup" xmlns:wpi="http://schemas.microsoft.com/office/word/2010/wordprocessingInk" xmlns:wne="http://schemas.microsoft.com/office/word/2006/wordml" xmlns:wps="http://schemas.microsoft.com/office/word/2010/wordprocessingShape" mc:Ignorable="w14 w15 w16se w16cid w16 w16cex w16sdtdh wp14">
   <w:endnote w:type="separator" w:id="-1">
     <w:p>
       <w:r>
@@ -12095,7 +12683,7 @@
 </file>
 
 <file path=word/footer1.xml><?xml version="1.0" encoding="utf-8"?>
-<w:ftr xmlns:wpc="http://schemas.microsoft.com/office/word/2010/wordprocessingCanvas" xmlns:cx="http://schemas.microsoft.com/office/drawing/2014/chartex" xmlns:cx1="http://schemas.microsoft.com/office/drawing/2015/9/8/chartex" xmlns:mc="http://schemas.openxmlformats.org/markup-compatibility/2006" xmlns:o="urn:schemas-microsoft-com:office:office" xmlns:r="http://schemas.openxmlformats.org/officeDocument/2006/relationships" xmlns:m="http://schemas.openxmlformats.org/officeDocument/2006/math" xmlns:v="urn:schemas-microsoft-com:vml" xmlns:wp14="http://schemas.microsoft.com/office/word/2010/wordprocessingDrawing" xmlns:wp="http://schemas.openxmlformats.org/drawingml/2006/wordprocessingDrawing" xmlns:w10="urn:schemas-microsoft-com:office:word" xmlns:w="http://schemas.openxmlformats.org/wordprocessingml/2006/main" xmlns:w14="http://schemas.microsoft.com/office/word/2010/wordml" xmlns:w15="http://schemas.microsoft.com/office/word/2012/wordml" xmlns:w16se="http://schemas.microsoft.com/office/word/2015/wordml/symex" xmlns:wpg="http://schemas.microsoft.com/office/word/2010/wordprocessingGroup" xmlns:wpi="http://schemas.microsoft.com/office/word/2010/wordprocessingInk" xmlns:wne="http://schemas.microsoft.com/office/word/2006/wordml" xmlns:wps="http://schemas.microsoft.com/office/word/2010/wordprocessingShape" mc:Ignorable="w14 w15 w16se wp14">
+<w:ftr xmlns:wpc="http://schemas.microsoft.com/office/word/2010/wordprocessingCanvas" xmlns:cx="http://schemas.microsoft.com/office/drawing/2014/chartex" xmlns:cx1="http://schemas.microsoft.com/office/drawing/2015/9/8/chartex" xmlns:cx2="http://schemas.microsoft.com/office/drawing/2015/10/21/chartex" xmlns:cx3="http://schemas.microsoft.com/office/drawing/2016/5/9/chartex" xmlns:cx4="http://schemas.microsoft.com/office/drawing/2016/5/10/chartex" xmlns:cx5="http://schemas.microsoft.com/office/drawing/2016/5/11/chartex" xmlns:cx6="http://schemas.microsoft.com/office/drawing/2016/5/12/chartex" xmlns:cx7="http://schemas.microsoft.com/office/drawing/2016/5/13/chartex" xmlns:cx8="http://schemas.microsoft.com/office/drawing/2016/5/14/chartex" xmlns:mc="http://schemas.openxmlformats.org/markup-compatibility/2006" xmlns:aink="http://schemas.microsoft.com/office/drawing/2016/ink" xmlns:am3d="http://schemas.microsoft.com/office/drawing/2017/model3d" xmlns:o="urn:schemas-microsoft-com:office:office" xmlns:oel="http://schemas.microsoft.com/office/2019/extlst" xmlns:r="http://schemas.openxmlformats.org/officeDocument/2006/relationships" xmlns:m="http://schemas.openxmlformats.org/officeDocument/2006/math" xmlns:v="urn:schemas-microsoft-com:vml" xmlns:wp14="http://schemas.microsoft.com/office/word/2010/wordprocessingDrawing" xmlns:wp="http://schemas.openxmlformats.org/drawingml/2006/wordprocessingDrawing" xmlns:w10="urn:schemas-microsoft-com:office:word" xmlns:w="http://schemas.openxmlformats.org/wordprocessingml/2006/main" xmlns:w14="http://schemas.microsoft.com/office/word/2010/wordml" xmlns:w15="http://schemas.microsoft.com/office/word/2012/wordml" xmlns:w16cex="http://schemas.microsoft.com/office/word/2018/wordml/cex" xmlns:w16cid="http://schemas.microsoft.com/office/word/2016/wordml/cid" xmlns:w16="http://schemas.microsoft.com/office/word/2018/wordml" xmlns:w16sdtdh="http://schemas.microsoft.com/office/word/2020/wordml/sdtdatahash" xmlns:w16se="http://schemas.microsoft.com/office/word/2015/wordml/symex" xmlns:wpg="http://schemas.microsoft.com/office/word/2010/wordprocessingGroup" xmlns:wpi="http://schemas.microsoft.com/office/word/2010/wordprocessingInk" xmlns:wne="http://schemas.microsoft.com/office/word/2006/wordml" xmlns:wps="http://schemas.microsoft.com/office/word/2010/wordprocessingShape" mc:Ignorable="w14 w15 w16se w16cid w16 w16cex w16sdtdh wp14">
   <w:p>
     <w:pPr>
       <w:pStyle w:val="Pieddepage"/>
@@ -12137,14 +12725,32 @@
         <w:sz w:val="16"/>
         <w:lang w:val="fr-FR"/>
       </w:rPr>
-      <w:t>IUT de Bayonne - Pays Basque - Département Informatique</w:t>
+      <w:t xml:space="preserve">IUT de Bayonne - Pays </w:t>
     </w:r>
+    <w:proofErr w:type="gramStart"/>
     <w:r>
       <w:rPr>
         <w:rFonts w:ascii="Times New Roman" w:hAnsi="Times New Roman" w:cs="Times New Roman"/>
         <w:sz w:val="16"/>
         <w:lang w:val="fr-FR"/>
       </w:rPr>
+      <w:t>Basque</w:t>
+    </w:r>
+    <w:proofErr w:type="gramEnd"/>
+    <w:r>
+      <w:rPr>
+        <w:rFonts w:ascii="Times New Roman" w:hAnsi="Times New Roman" w:cs="Times New Roman"/>
+        <w:sz w:val="16"/>
+        <w:lang w:val="fr-FR"/>
+      </w:rPr>
+      <w:t xml:space="preserve"> - Département Informatique</w:t>
+    </w:r>
+    <w:r>
+      <w:rPr>
+        <w:rFonts w:ascii="Times New Roman" w:hAnsi="Times New Roman" w:cs="Times New Roman"/>
+        <w:sz w:val="16"/>
+        <w:lang w:val="fr-FR"/>
+      </w:rPr>
       <w:tab/>
     </w:r>
     <w:r>
@@ -12155,13 +12761,23 @@
       </w:rPr>
       <w:tab/>
     </w:r>
+    <w:proofErr w:type="spellStart"/>
     <w:r>
       <w:rPr>
         <w:rFonts w:ascii="Times New Roman" w:hAnsi="Times New Roman" w:cs="Times New Roman"/>
         <w:sz w:val="16"/>
         <w:lang w:val="fr-FR"/>
       </w:rPr>
-      <w:t>Saé 2.01</w:t>
+      <w:t>Saé</w:t>
+    </w:r>
+    <w:proofErr w:type="spellEnd"/>
+    <w:r>
+      <w:rPr>
+        <w:rFonts w:ascii="Times New Roman" w:hAnsi="Times New Roman" w:cs="Times New Roman"/>
+        <w:sz w:val="16"/>
+        <w:lang w:val="fr-FR"/>
+      </w:rPr>
+      <w:t xml:space="preserve"> 2.01</w:t>
     </w:r>
     <w:r>
       <w:rPr>
@@ -12337,7 +12953,7 @@
 </file>
 
 <file path=word/footnotes.xml><?xml version="1.0" encoding="utf-8"?>
-<w:footnotes xmlns:wpc="http://schemas.microsoft.com/office/word/2010/wordprocessingCanvas" xmlns:cx="http://schemas.microsoft.com/office/drawing/2014/chartex" xmlns:cx1="http://schemas.microsoft.com/office/drawing/2015/9/8/chartex" xmlns:mc="http://schemas.openxmlformats.org/markup-compatibility/2006" xmlns:o="urn:schemas-microsoft-com:office:office" xmlns:r="http://schemas.openxmlformats.org/officeDocument/2006/relationships" xmlns:m="http://schemas.openxmlformats.org/officeDocument/2006/math" xmlns:v="urn:schemas-microsoft-com:vml" xmlns:wp14="http://schemas.microsoft.com/office/word/2010/wordprocessingDrawing" xmlns:wp="http://schemas.openxmlformats.org/drawingml/2006/wordprocessingDrawing" xmlns:w10="urn:schemas-microsoft-com:office:word" xmlns:w="http://schemas.openxmlformats.org/wordprocessingml/2006/main" xmlns:w14="http://schemas.microsoft.com/office/word/2010/wordml" xmlns:w15="http://schemas.microsoft.com/office/word/2012/wordml" xmlns:w16se="http://schemas.microsoft.com/office/word/2015/wordml/symex" xmlns:wpg="http://schemas.microsoft.com/office/word/2010/wordprocessingGroup" xmlns:wpi="http://schemas.microsoft.com/office/word/2010/wordprocessingInk" xmlns:wne="http://schemas.microsoft.com/office/word/2006/wordml" xmlns:wps="http://schemas.microsoft.com/office/word/2010/wordprocessingShape" mc:Ignorable="w14 w15 w16se wp14">
+<w:footnotes xmlns:wpc="http://schemas.microsoft.com/office/word/2010/wordprocessingCanvas" xmlns:cx="http://schemas.microsoft.com/office/drawing/2014/chartex" xmlns:cx1="http://schemas.microsoft.com/office/drawing/2015/9/8/chartex" xmlns:cx2="http://schemas.microsoft.com/office/drawing/2015/10/21/chartex" xmlns:cx3="http://schemas.microsoft.com/office/drawing/2016/5/9/chartex" xmlns:cx4="http://schemas.microsoft.com/office/drawing/2016/5/10/chartex" xmlns:cx5="http://schemas.microsoft.com/office/drawing/2016/5/11/chartex" xmlns:cx6="http://schemas.microsoft.com/office/drawing/2016/5/12/chartex" xmlns:cx7="http://schemas.microsoft.com/office/drawing/2016/5/13/chartex" xmlns:cx8="http://schemas.microsoft.com/office/drawing/2016/5/14/chartex" xmlns:mc="http://schemas.openxmlformats.org/markup-compatibility/2006" xmlns:aink="http://schemas.microsoft.com/office/drawing/2016/ink" xmlns:am3d="http://schemas.microsoft.com/office/drawing/2017/model3d" xmlns:o="urn:schemas-microsoft-com:office:office" xmlns:oel="http://schemas.microsoft.com/office/2019/extlst" xmlns:r="http://schemas.openxmlformats.org/officeDocument/2006/relationships" xmlns:m="http://schemas.openxmlformats.org/officeDocument/2006/math" xmlns:v="urn:schemas-microsoft-com:vml" xmlns:wp14="http://schemas.microsoft.com/office/word/2010/wordprocessingDrawing" xmlns:wp="http://schemas.openxmlformats.org/drawingml/2006/wordprocessingDrawing" xmlns:w10="urn:schemas-microsoft-com:office:word" xmlns:w="http://schemas.openxmlformats.org/wordprocessingml/2006/main" xmlns:w14="http://schemas.microsoft.com/office/word/2010/wordml" xmlns:w15="http://schemas.microsoft.com/office/word/2012/wordml" xmlns:w16cex="http://schemas.microsoft.com/office/word/2018/wordml/cex" xmlns:w16cid="http://schemas.microsoft.com/office/word/2016/wordml/cid" xmlns:w16="http://schemas.microsoft.com/office/word/2018/wordml" xmlns:w16sdtdh="http://schemas.microsoft.com/office/word/2020/wordml/sdtdatahash" xmlns:w16se="http://schemas.microsoft.com/office/word/2015/wordml/symex" xmlns:wpg="http://schemas.microsoft.com/office/word/2010/wordprocessingGroup" xmlns:wpi="http://schemas.microsoft.com/office/word/2010/wordprocessingInk" xmlns:wne="http://schemas.microsoft.com/office/word/2006/wordml" xmlns:wps="http://schemas.microsoft.com/office/word/2010/wordprocessingShape" mc:Ignorable="w14 w15 w16se w16cid w16 w16cex w16sdtdh wp14">
   <w:footnote w:type="separator" w:id="-1">
     <w:p>
       <w:r>
@@ -12356,7 +12972,7 @@
 </file>
 
 <file path=word/numbering.xml><?xml version="1.0" encoding="utf-8"?>
-<w:numbering xmlns:wpc="http://schemas.microsoft.com/office/word/2010/wordprocessingCanvas" xmlns:cx="http://schemas.microsoft.com/office/drawing/2014/chartex" xmlns:cx1="http://schemas.microsoft.com/office/drawing/2015/9/8/chartex" xmlns:mc="http://schemas.openxmlformats.org/markup-compatibility/2006" xmlns:o="urn:schemas-microsoft-com:office:office" xmlns:r="http://schemas.openxmlformats.org/officeDocument/2006/relationships" xmlns:m="http://schemas.openxmlformats.org/officeDocument/2006/math" xmlns:v="urn:schemas-microsoft-com:vml" xmlns:wp14="http://schemas.microsoft.com/office/word/2010/wordprocessingDrawing" xmlns:wp="http://schemas.openxmlformats.org/drawingml/2006/wordprocessingDrawing" xmlns:w10="urn:schemas-microsoft-com:office:word" xmlns:w="http://schemas.openxmlformats.org/wordprocessingml/2006/main" xmlns:w14="http://schemas.microsoft.com/office/word/2010/wordml" xmlns:w15="http://schemas.microsoft.com/office/word/2012/wordml" xmlns:w16se="http://schemas.microsoft.com/office/word/2015/wordml/symex" xmlns:wpg="http://schemas.microsoft.com/office/word/2010/wordprocessingGroup" xmlns:wpi="http://schemas.microsoft.com/office/word/2010/wordprocessingInk" xmlns:wne="http://schemas.microsoft.com/office/word/2006/wordml" xmlns:wps="http://schemas.microsoft.com/office/word/2010/wordprocessingShape" mc:Ignorable="w14 w15 w16se wp14">
+<w:numbering xmlns:wpc="http://schemas.microsoft.com/office/word/2010/wordprocessingCanvas" xmlns:cx="http://schemas.microsoft.com/office/drawing/2014/chartex" xmlns:cx1="http://schemas.microsoft.com/office/drawing/2015/9/8/chartex" xmlns:cx2="http://schemas.microsoft.com/office/drawing/2015/10/21/chartex" xmlns:cx3="http://schemas.microsoft.com/office/drawing/2016/5/9/chartex" xmlns:cx4="http://schemas.microsoft.com/office/drawing/2016/5/10/chartex" xmlns:cx5="http://schemas.microsoft.com/office/drawing/2016/5/11/chartex" xmlns:cx6="http://schemas.microsoft.com/office/drawing/2016/5/12/chartex" xmlns:cx7="http://schemas.microsoft.com/office/drawing/2016/5/13/chartex" xmlns:cx8="http://schemas.microsoft.com/office/drawing/2016/5/14/chartex" xmlns:mc="http://schemas.openxmlformats.org/markup-compatibility/2006" xmlns:aink="http://schemas.microsoft.com/office/drawing/2016/ink" xmlns:am3d="http://schemas.microsoft.com/office/drawing/2017/model3d" xmlns:o="urn:schemas-microsoft-com:office:office" xmlns:oel="http://schemas.microsoft.com/office/2019/extlst" xmlns:r="http://schemas.openxmlformats.org/officeDocument/2006/relationships" xmlns:m="http://schemas.openxmlformats.org/officeDocument/2006/math" xmlns:v="urn:schemas-microsoft-com:vml" xmlns:wp14="http://schemas.microsoft.com/office/word/2010/wordprocessingDrawing" xmlns:wp="http://schemas.openxmlformats.org/drawingml/2006/wordprocessingDrawing" xmlns:w10="urn:schemas-microsoft-com:office:word" xmlns:w="http://schemas.openxmlformats.org/wordprocessingml/2006/main" xmlns:w14="http://schemas.microsoft.com/office/word/2010/wordml" xmlns:w15="http://schemas.microsoft.com/office/word/2012/wordml" xmlns:w16cex="http://schemas.microsoft.com/office/word/2018/wordml/cex" xmlns:w16cid="http://schemas.microsoft.com/office/word/2016/wordml/cid" xmlns:w16="http://schemas.microsoft.com/office/word/2018/wordml" xmlns:w16sdtdh="http://schemas.microsoft.com/office/word/2020/wordml/sdtdatahash" xmlns:w16se="http://schemas.microsoft.com/office/word/2015/wordml/symex" xmlns:wpg="http://schemas.microsoft.com/office/word/2010/wordprocessingGroup" xmlns:wpi="http://schemas.microsoft.com/office/word/2010/wordprocessingInk" xmlns:wne="http://schemas.microsoft.com/office/word/2006/wordml" xmlns:wps="http://schemas.microsoft.com/office/word/2010/wordprocessingShape" mc:Ignorable="w14 w15 w16se w16cid w16 w16cex w16sdtdh wp14">
   <w:abstractNum w:abstractNumId="0" w15:restartNumberingAfterBreak="0">
     <w:nsid w:val="01F543FA"/>
     <w:multiLevelType w:val="hybridMultilevel"/>
@@ -15392,94 +16008,94 @@
       </w:rPr>
     </w:lvl>
   </w:abstractNum>
-  <w:num w:numId="1">
+  <w:num w:numId="1" w16cid:durableId="2124955038">
     <w:abstractNumId w:val="22"/>
   </w:num>
-  <w:num w:numId="2">
+  <w:num w:numId="2" w16cid:durableId="217977128">
     <w:abstractNumId w:val="21"/>
   </w:num>
-  <w:num w:numId="3">
+  <w:num w:numId="3" w16cid:durableId="1538465561">
     <w:abstractNumId w:val="12"/>
   </w:num>
-  <w:num w:numId="4">
+  <w:num w:numId="4" w16cid:durableId="91628163">
     <w:abstractNumId w:val="4"/>
   </w:num>
-  <w:num w:numId="5">
+  <w:num w:numId="5" w16cid:durableId="571550830">
     <w:abstractNumId w:val="25"/>
   </w:num>
-  <w:num w:numId="6">
+  <w:num w:numId="6" w16cid:durableId="203296883">
     <w:abstractNumId w:val="10"/>
   </w:num>
-  <w:num w:numId="7">
+  <w:num w:numId="7" w16cid:durableId="189101288">
     <w:abstractNumId w:val="18"/>
   </w:num>
-  <w:num w:numId="8">
+  <w:num w:numId="8" w16cid:durableId="1772554841">
     <w:abstractNumId w:val="3"/>
   </w:num>
-  <w:num w:numId="9">
+  <w:num w:numId="9" w16cid:durableId="1062945701">
     <w:abstractNumId w:val="19"/>
   </w:num>
-  <w:num w:numId="10">
+  <w:num w:numId="10" w16cid:durableId="707992439">
     <w:abstractNumId w:val="16"/>
   </w:num>
-  <w:num w:numId="11">
+  <w:num w:numId="11" w16cid:durableId="850798073">
     <w:abstractNumId w:val="0"/>
   </w:num>
-  <w:num w:numId="12">
+  <w:num w:numId="12" w16cid:durableId="555512005">
     <w:abstractNumId w:val="14"/>
   </w:num>
-  <w:num w:numId="13">
+  <w:num w:numId="13" w16cid:durableId="1481339818">
     <w:abstractNumId w:val="20"/>
   </w:num>
-  <w:num w:numId="14">
+  <w:num w:numId="14" w16cid:durableId="1206285403">
     <w:abstractNumId w:val="6"/>
   </w:num>
-  <w:num w:numId="15">
+  <w:num w:numId="15" w16cid:durableId="1080443841">
     <w:abstractNumId w:val="13"/>
   </w:num>
-  <w:num w:numId="16">
+  <w:num w:numId="16" w16cid:durableId="1362316737">
     <w:abstractNumId w:val="15"/>
   </w:num>
-  <w:num w:numId="17">
+  <w:num w:numId="17" w16cid:durableId="1664090540">
     <w:abstractNumId w:val="2"/>
   </w:num>
-  <w:num w:numId="18">
+  <w:num w:numId="18" w16cid:durableId="299918012">
     <w:abstractNumId w:val="8"/>
   </w:num>
-  <w:num w:numId="19">
+  <w:num w:numId="19" w16cid:durableId="51469021">
     <w:abstractNumId w:val="1"/>
   </w:num>
-  <w:num w:numId="20">
+  <w:num w:numId="20" w16cid:durableId="1028947314">
     <w:abstractNumId w:val="5"/>
   </w:num>
-  <w:num w:numId="21">
+  <w:num w:numId="21" w16cid:durableId="408774059">
     <w:abstractNumId w:val="11"/>
   </w:num>
-  <w:num w:numId="22">
+  <w:num w:numId="22" w16cid:durableId="908419954">
     <w:abstractNumId w:val="23"/>
   </w:num>
-  <w:num w:numId="23">
+  <w:num w:numId="23" w16cid:durableId="1850291319">
     <w:abstractNumId w:val="24"/>
   </w:num>
-  <w:num w:numId="24">
+  <w:num w:numId="24" w16cid:durableId="1321958875">
     <w:abstractNumId w:val="7"/>
   </w:num>
-  <w:num w:numId="25">
+  <w:num w:numId="25" w16cid:durableId="1519151784">
     <w:abstractNumId w:val="9"/>
   </w:num>
-  <w:num w:numId="26">
+  <w:num w:numId="26" w16cid:durableId="1493452167">
     <w:abstractNumId w:val="17"/>
   </w:num>
-  <w:num w:numId="27">
+  <w:num w:numId="27" w16cid:durableId="1134374181">
     <w:abstractNumId w:val="17"/>
   </w:num>
-  <w:num w:numId="28">
+  <w:num w:numId="28" w16cid:durableId="294141573">
     <w:abstractNumId w:val="17"/>
     <w:lvlOverride w:ilvl="0">
       <w:startOverride w:val="5"/>
     </w:lvlOverride>
   </w:num>
-  <w:num w:numId="29">
+  <w:num w:numId="29" w16cid:durableId="1141264645">
     <w:abstractNumId w:val="17"/>
     <w:lvlOverride w:ilvl="0">
       <w:startOverride w:val="5"/>
@@ -15488,14 +16104,14 @@
       <w:startOverride w:val="1"/>
     </w:lvlOverride>
   </w:num>
-  <w:num w:numId="30">
+  <w:num w:numId="30" w16cid:durableId="2127654160">
     <w:abstractNumId w:val="17"/>
   </w:num>
 </w:numbering>
 </file>
 
 <file path=word/styles.xml><?xml version="1.0" encoding="utf-8"?>
-<w:styles xmlns:mc="http://schemas.openxmlformats.org/markup-compatibility/2006" xmlns:r="http://schemas.openxmlformats.org/officeDocument/2006/relationships" xmlns:w="http://schemas.openxmlformats.org/wordprocessingml/2006/main" xmlns:w14="http://schemas.microsoft.com/office/word/2010/wordml" xmlns:w15="http://schemas.microsoft.com/office/word/2012/wordml" xmlns:w16se="http://schemas.microsoft.com/office/word/2015/wordml/symex" mc:Ignorable="w14 w15 w16se">
+<w:styles xmlns:mc="http://schemas.openxmlformats.org/markup-compatibility/2006" xmlns:r="http://schemas.openxmlformats.org/officeDocument/2006/relationships" xmlns:w="http://schemas.openxmlformats.org/wordprocessingml/2006/main" xmlns:w14="http://schemas.microsoft.com/office/word/2010/wordml" xmlns:w15="http://schemas.microsoft.com/office/word/2012/wordml" xmlns:w16cex="http://schemas.microsoft.com/office/word/2018/wordml/cex" xmlns:w16cid="http://schemas.microsoft.com/office/word/2016/wordml/cid" xmlns:w16="http://schemas.microsoft.com/office/word/2018/wordml" xmlns:w16sdtdh="http://schemas.microsoft.com/office/word/2020/wordml/sdtdatahash" xmlns:w16se="http://schemas.microsoft.com/office/word/2015/wordml/symex" mc:Ignorable="w14 w15 w16se w16cid w16 w16cex w16sdtdh">
   <w:docDefaults>
     <w:rPrDefault>
       <w:rPr>
@@ -15511,7 +16127,7 @@
       </w:pPr>
     </w:pPrDefault>
   </w:docDefaults>
-  <w:latentStyles w:defLockedState="0" w:defUIPriority="99" w:defSemiHidden="0" w:defUnhideWhenUsed="0" w:defQFormat="0" w:count="371">
+  <w:latentStyles w:defLockedState="0" w:defUIPriority="99" w:defSemiHidden="0" w:defUnhideWhenUsed="0" w:defQFormat="0" w:count="376">
     <w:lsdException w:name="Normal" w:uiPriority="0" w:qFormat="1"/>
     <w:lsdException w:name="heading 1" w:uiPriority="9" w:qFormat="1"/>
     <w:lsdException w:name="heading 2" w:semiHidden="1" w:uiPriority="1" w:unhideWhenUsed="1" w:qFormat="1"/>
@@ -15617,7 +16233,6 @@
     <w:lsdException w:name="HTML Sample" w:semiHidden="1" w:unhideWhenUsed="1"/>
     <w:lsdException w:name="HTML Typewriter" w:semiHidden="1" w:unhideWhenUsed="1"/>
     <w:lsdException w:name="HTML Variable" w:semiHidden="1" w:unhideWhenUsed="1"/>
-    <w:lsdException w:name="Normal Table" w:semiHidden="1" w:unhideWhenUsed="1"/>
     <w:lsdException w:name="annotation subject" w:semiHidden="1" w:unhideWhenUsed="1"/>
     <w:lsdException w:name="No List" w:semiHidden="1" w:unhideWhenUsed="1"/>
     <w:lsdException w:name="Outline List 1" w:semiHidden="1" w:unhideWhenUsed="1"/>
@@ -15660,11 +16275,8 @@
     <w:lsdException w:name="Table Contemporary" w:semiHidden="1" w:unhideWhenUsed="1"/>
     <w:lsdException w:name="Table Elegant" w:semiHidden="1" w:unhideWhenUsed="1"/>
     <w:lsdException w:name="Table Professional" w:semiHidden="1" w:unhideWhenUsed="1"/>
-    <w:lsdException w:name="Table Subtle 1" w:semiHidden="1" w:unhideWhenUsed="1"/>
     <w:lsdException w:name="Table Subtle 2" w:semiHidden="1" w:unhideWhenUsed="1"/>
     <w:lsdException w:name="Table Web 1" w:semiHidden="1" w:unhideWhenUsed="1"/>
-    <w:lsdException w:name="Table Web 2" w:semiHidden="1" w:unhideWhenUsed="1"/>
-    <w:lsdException w:name="Table Web 3" w:semiHidden="1" w:unhideWhenUsed="1"/>
     <w:lsdException w:name="Balloon Text" w:semiHidden="1" w:unhideWhenUsed="1"/>
     <w:lsdException w:name="Table Grid" w:uiPriority="39"/>
     <w:lsdException w:name="Table Theme" w:semiHidden="1" w:unhideWhenUsed="1"/>
@@ -15883,6 +16495,11 @@
     <w:lsdException w:name="List Table 5 Dark Accent 6" w:uiPriority="50"/>
     <w:lsdException w:name="List Table 6 Colorful Accent 6" w:uiPriority="51"/>
     <w:lsdException w:name="List Table 7 Colorful Accent 6" w:uiPriority="52"/>
+    <w:lsdException w:name="Mention" w:semiHidden="1" w:unhideWhenUsed="1"/>
+    <w:lsdException w:name="Smart Hyperlink" w:semiHidden="1" w:unhideWhenUsed="1"/>
+    <w:lsdException w:name="Hashtag" w:semiHidden="1" w:unhideWhenUsed="1"/>
+    <w:lsdException w:name="Unresolved Mention" w:semiHidden="1" w:unhideWhenUsed="1"/>
+    <w:lsdException w:name="Smart Link" w:semiHidden="1" w:unhideWhenUsed="1"/>
   </w:latentStyles>
   <w:style w:type="paragraph" w:default="1" w:styleId="Normal">
     <w:name w:val="Normal"/>
@@ -16644,12 +17261,6 @@
 </file>
 
 <file path=customXml/item1.xml><?xml version="1.0" encoding="utf-8"?>
-<p:properties xmlns:p="http://schemas.microsoft.com/office/2006/metadata/properties" xmlns:xsi="http://www.w3.org/2001/XMLSchema-instance" xmlns:pc="http://schemas.microsoft.com/office/infopath/2007/PartnerControls">
-  <documentManagement/>
-</p:properties>
-</file>
-
-<file path=customXml/item2.xml><?xml version="1.0" encoding="utf-8"?>
 <ct:contentTypeSchema xmlns:ct="http://schemas.microsoft.com/office/2006/metadata/contentType" xmlns:ma="http://schemas.microsoft.com/office/2006/metadata/properties/metaAttributes" ct:_="" ma:_="" ma:contentTypeName="Document" ma:contentTypeID="0x01010002D73D50A4EDEC4F9B6BACB825AD14AF" ma:contentTypeVersion="13" ma:contentTypeDescription="Crée un document." ma:contentTypeScope="" ma:versionID="06b7bc7152be63c06ae879c4dc7e7bef">
   <xsd:schema xmlns:xsd="http://www.w3.org/2001/XMLSchema" xmlns:xs="http://www.w3.org/2001/XMLSchema" xmlns:p="http://schemas.microsoft.com/office/2006/metadata/properties" xmlns:ns3="8ef5ee94-fe7d-43de-8014-3e654ec3397f" xmlns:ns4="587b335f-5a9f-40bd-ae52-e26805ec3ebf" targetNamespace="http://schemas.microsoft.com/office/2006/metadata/properties" ma:root="true" ma:fieldsID="6b57190054174335a34d60101c4f0ebc" ns3:_="" ns4:_="">
     <xsd:import namespace="8ef5ee94-fe7d-43de-8014-3e654ec3397f"/>
@@ -16872,7 +17483,17 @@
 </ct:contentTypeSchema>
 </file>
 
+<file path=customXml/item2.xml><?xml version="1.0" encoding="utf-8"?>
+<p:properties xmlns:p="http://schemas.microsoft.com/office/2006/metadata/properties" xmlns:xsi="http://www.w3.org/2001/XMLSchema-instance" xmlns:pc="http://schemas.microsoft.com/office/infopath/2007/PartnerControls">
+  <documentManagement/>
+</p:properties>
+</file>
+
 <file path=customXml/item3.xml><?xml version="1.0" encoding="utf-8"?>
+<b:Sources xmlns:b="http://schemas.openxmlformats.org/officeDocument/2006/bibliography" xmlns="http://schemas.openxmlformats.org/officeDocument/2006/bibliography" SelectedStyle="\APASixthEditionOfficeOnline.xsl" StyleName="APA" Version="6"/>
+</file>
+
+<file path=customXml/item4.xml><?xml version="1.0" encoding="utf-8"?>
 <?mso-contentType ?>
 <FormTemplates xmlns="http://schemas.microsoft.com/sharepoint/v3/contenttype/forms">
   <Display>DocumentLibraryForm</Display>
@@ -16881,28 +17502,7 @@
 </FormTemplates>
 </file>
 
-<file path=customXml/item4.xml><?xml version="1.0" encoding="utf-8"?>
-<b:Sources xmlns:b="http://schemas.openxmlformats.org/officeDocument/2006/bibliography" xmlns="http://schemas.openxmlformats.org/officeDocument/2006/bibliography" SelectedStyle="\APASixthEditionOfficeOnline.xsl" StyleName="APA" Version="6"/>
-</file>
-
 <file path=customXml/itemProps1.xml><?xml version="1.0" encoding="utf-8"?>
-<ds:datastoreItem xmlns:ds="http://schemas.openxmlformats.org/officeDocument/2006/customXml" ds:itemID="{609BE703-A0D3-4E14-85F5-148AF4614C53}">
-  <ds:schemaRefs>
-    <ds:schemaRef ds:uri="587b335f-5a9f-40bd-ae52-e26805ec3ebf"/>
-    <ds:schemaRef ds:uri="http://www.w3.org/XML/1998/namespace"/>
-    <ds:schemaRef ds:uri="http://purl.org/dc/dcmitype/"/>
-    <ds:schemaRef ds:uri="http://purl.org/dc/terms/"/>
-    <ds:schemaRef ds:uri="http://schemas.microsoft.com/office/2006/metadata/properties"/>
-    <ds:schemaRef ds:uri="http://schemas.microsoft.com/office/2006/documentManagement/types"/>
-    <ds:schemaRef ds:uri="http://schemas.openxmlformats.org/package/2006/metadata/core-properties"/>
-    <ds:schemaRef ds:uri="http://schemas.microsoft.com/office/infopath/2007/PartnerControls"/>
-    <ds:schemaRef ds:uri="8ef5ee94-fe7d-43de-8014-3e654ec3397f"/>
-    <ds:schemaRef ds:uri="http://purl.org/dc/elements/1.1/"/>
-  </ds:schemaRefs>
-</ds:datastoreItem>
-</file>
-
-<file path=customXml/itemProps2.xml><?xml version="1.0" encoding="utf-8"?>
 <ds:datastoreItem xmlns:ds="http://schemas.openxmlformats.org/officeDocument/2006/customXml" ds:itemID="{6D168706-C78E-491C-B44E-DB5660E75999}">
   <ds:schemaRefs>
     <ds:schemaRef ds:uri="http://schemas.microsoft.com/office/2006/metadata/contentType"/>
@@ -16921,18 +17521,27 @@
 </ds:datastoreItem>
 </file>
 
+<file path=customXml/itemProps2.xml><?xml version="1.0" encoding="utf-8"?>
+<ds:datastoreItem xmlns:ds="http://schemas.openxmlformats.org/officeDocument/2006/customXml" ds:itemID="{609BE703-A0D3-4E14-85F5-148AF4614C53}">
+  <ds:schemaRefs>
+    <ds:schemaRef ds:uri="http://schemas.microsoft.com/office/2006/metadata/properties"/>
+    <ds:schemaRef ds:uri="http://schemas.microsoft.com/office/infopath/2007/PartnerControls"/>
+  </ds:schemaRefs>
+</ds:datastoreItem>
+</file>
+
 <file path=customXml/itemProps3.xml><?xml version="1.0" encoding="utf-8"?>
+<ds:datastoreItem xmlns:ds="http://schemas.openxmlformats.org/officeDocument/2006/customXml" ds:itemID="{4E68288F-C176-48CC-A435-497A518DD5B2}">
+  <ds:schemaRefs>
+    <ds:schemaRef ds:uri="http://schemas.openxmlformats.org/officeDocument/2006/bibliography"/>
+  </ds:schemaRefs>
+</ds:datastoreItem>
+</file>
+
+<file path=customXml/itemProps4.xml><?xml version="1.0" encoding="utf-8"?>
 <ds:datastoreItem xmlns:ds="http://schemas.openxmlformats.org/officeDocument/2006/customXml" ds:itemID="{D7D2B5DA-34A4-4FDF-978B-0A667D81D26D}">
   <ds:schemaRefs>
     <ds:schemaRef ds:uri="http://schemas.microsoft.com/sharepoint/v3/contenttype/forms"/>
   </ds:schemaRefs>
 </ds:datastoreItem>
-</file>
-
-<file path=customXml/itemProps4.xml><?xml version="1.0" encoding="utf-8"?>
-<ds:datastoreItem xmlns:ds="http://schemas.openxmlformats.org/officeDocument/2006/customXml" ds:itemID="{4E68288F-C176-48CC-A435-497A518DD5B2}">
-  <ds:schemaRefs>
-    <ds:schemaRef ds:uri="http://schemas.openxmlformats.org/officeDocument/2006/bibliography"/>
-  </ds:schemaRefs>
-</ds:datastoreItem>
 </file>
</xml_diff>

<commit_message>
Amélioration rendu et readme
</commit_message>
<xml_diff>
--- a/chifoumi_dossierAnalyseConception_v2.docx
+++ b/chifoumi_dossierAnalyseConception_v2.docx
@@ -431,7 +431,6 @@
         <w:tab/>
       </w:r>
       <w:bookmarkStart w:id="0" w:name="_Hlk99439904"/>
-      <w:proofErr w:type="spellStart"/>
       <w:r>
         <w:rPr>
           <w:rFonts w:ascii="Times New Roman" w:eastAsia="Times New Roman" w:hAnsi="Times New Roman" w:cs="Times New Roman"/>
@@ -440,18 +439,7 @@
           <w:szCs w:val="20"/>
           <w:lang w:val="fr-FR"/>
         </w:rPr>
-        <w:t>saé</w:t>
-      </w:r>
-      <w:proofErr w:type="spellEnd"/>
-      <w:r>
-        <w:rPr>
-          <w:rFonts w:ascii="Times New Roman" w:eastAsia="Times New Roman" w:hAnsi="Times New Roman" w:cs="Times New Roman"/>
-          <w:spacing w:val="-3"/>
-          <w:sz w:val="20"/>
-          <w:szCs w:val="20"/>
-          <w:lang w:val="fr-FR"/>
-        </w:rPr>
-        <w:t xml:space="preserve"> 20.1</w:t>
+        <w:t>saé 20.1</w:t>
       </w:r>
       <w:bookmarkEnd w:id="0"/>
     </w:p>
@@ -470,7 +458,6 @@
       </w:pPr>
       <w:bookmarkStart w:id="1" w:name="Exercice_de_synthèse_:__modélisation_UML"/>
       <w:bookmarkEnd w:id="1"/>
-      <w:proofErr w:type="spellStart"/>
       <w:r>
         <w:rPr>
           <w:rFonts w:ascii="Times New Roman" w:eastAsia="Times New Roman" w:hAnsi="Times New Roman" w:cs="Times New Roman"/>
@@ -482,7 +469,6 @@
         </w:rPr>
         <w:t>Saé</w:t>
       </w:r>
-      <w:proofErr w:type="spellEnd"/>
       <w:r>
         <w:rPr>
           <w:rFonts w:ascii="Times New Roman" w:eastAsia="Times New Roman" w:hAnsi="Times New Roman" w:cs="Times New Roman"/>
@@ -656,7 +642,7 @@
               </wp:inline>
             </w:drawing>
           </mc:Choice>
-          <mc:Fallback xmlns:w16sdtdh="http://schemas.microsoft.com/office/word/2020/wordml/sdtdatahash" xmlns:w16="http://schemas.microsoft.com/office/word/2018/wordml" xmlns:w16cid="http://schemas.microsoft.com/office/word/2016/wordml/cid" xmlns:w16cex="http://schemas.microsoft.com/office/word/2018/wordml/cex" xmlns:oel="http://schemas.microsoft.com/office/2019/extlst" xmlns:am3d="http://schemas.microsoft.com/office/drawing/2017/model3d" xmlns:aink="http://schemas.microsoft.com/office/drawing/2016/ink" xmlns:cx8="http://schemas.microsoft.com/office/drawing/2016/5/14/chartex" xmlns:cx7="http://schemas.microsoft.com/office/drawing/2016/5/13/chartex" xmlns:cx6="http://schemas.microsoft.com/office/drawing/2016/5/12/chartex" xmlns:cx5="http://schemas.microsoft.com/office/drawing/2016/5/11/chartex" xmlns:cx4="http://schemas.microsoft.com/office/drawing/2016/5/10/chartex" xmlns:cx3="http://schemas.microsoft.com/office/drawing/2016/5/9/chartex" xmlns:cx2="http://schemas.microsoft.com/office/drawing/2015/10/21/chartex">
+          <mc:Fallback xmlns:cx2="http://schemas.microsoft.com/office/drawing/2015/10/21/chartex" xmlns:cx3="http://schemas.microsoft.com/office/drawing/2016/5/9/chartex" xmlns:cx4="http://schemas.microsoft.com/office/drawing/2016/5/10/chartex" xmlns:cx5="http://schemas.microsoft.com/office/drawing/2016/5/11/chartex" xmlns:cx6="http://schemas.microsoft.com/office/drawing/2016/5/12/chartex" xmlns:cx7="http://schemas.microsoft.com/office/drawing/2016/5/13/chartex" xmlns:cx8="http://schemas.microsoft.com/office/drawing/2016/5/14/chartex" xmlns:aink="http://schemas.microsoft.com/office/drawing/2016/ink" xmlns:am3d="http://schemas.microsoft.com/office/drawing/2017/model3d" xmlns:oel="http://schemas.microsoft.com/office/2019/extlst" xmlns:w16cex="http://schemas.microsoft.com/office/word/2018/wordml/cex" xmlns:w16cid="http://schemas.microsoft.com/office/word/2016/wordml/cid" xmlns:w16="http://schemas.microsoft.com/office/word/2018/wordml" xmlns:w16sdtdh="http://schemas.microsoft.com/office/word/2020/wordml/sdtdatahash">
             <w:pict>
               <v:group w14:anchorId="53942AA2" id="Group 273" o:spid="_x0000_s1026" style="width:485.5pt;height:.6pt;mso-position-horizontal-relative:char;mso-position-vertical-relative:line" coordsize="9710,12" o:gfxdata="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">
                 <v:group id="Group 274" o:spid="_x0000_s1027" style="position:absolute;left:6;top:6;width:9699;height:2" coordorigin="6,6" coordsize="9699,2" o:gfxdata="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">
@@ -961,7 +947,7 @@
         <mc:AlternateContent>
           <mc:Choice Requires="wps">
             <w:drawing>
-              <wp:anchor distT="0" distB="0" distL="114300" distR="114300" simplePos="0" relativeHeight="251662336" behindDoc="0" locked="0" layoutInCell="1" allowOverlap="1" wp14:anchorId="44D3F1FB" wp14:editId="001F0B58">
+              <wp:anchor distT="0" distB="0" distL="114300" distR="114300" simplePos="0" relativeHeight="251656704" behindDoc="0" locked="0" layoutInCell="1" allowOverlap="1" wp14:anchorId="44D3F1FB" wp14:editId="001F0B58">
                 <wp:simplePos x="0" y="0"/>
                 <wp:positionH relativeFrom="column">
                   <wp:posOffset>463399</wp:posOffset>
@@ -1029,7 +1015,7 @@
               </wp:anchor>
             </w:drawing>
           </mc:Choice>
-          <mc:Fallback xmlns:w16sdtdh="http://schemas.microsoft.com/office/word/2020/wordml/sdtdatahash" xmlns:w16="http://schemas.microsoft.com/office/word/2018/wordml" xmlns:w16cid="http://schemas.microsoft.com/office/word/2016/wordml/cid" xmlns:w16cex="http://schemas.microsoft.com/office/word/2018/wordml/cex" xmlns:oel="http://schemas.microsoft.com/office/2019/extlst" xmlns:am3d="http://schemas.microsoft.com/office/drawing/2017/model3d" xmlns:aink="http://schemas.microsoft.com/office/drawing/2016/ink" xmlns:cx8="http://schemas.microsoft.com/office/drawing/2016/5/14/chartex" xmlns:cx7="http://schemas.microsoft.com/office/drawing/2016/5/13/chartex" xmlns:cx6="http://schemas.microsoft.com/office/drawing/2016/5/12/chartex" xmlns:cx5="http://schemas.microsoft.com/office/drawing/2016/5/11/chartex" xmlns:cx4="http://schemas.microsoft.com/office/drawing/2016/5/10/chartex" xmlns:cx3="http://schemas.microsoft.com/office/drawing/2016/5/9/chartex" xmlns:cx2="http://schemas.microsoft.com/office/drawing/2015/10/21/chartex">
+          <mc:Fallback xmlns:cx2="http://schemas.microsoft.com/office/drawing/2015/10/21/chartex" xmlns:cx3="http://schemas.microsoft.com/office/drawing/2016/5/9/chartex" xmlns:cx4="http://schemas.microsoft.com/office/drawing/2016/5/10/chartex" xmlns:cx5="http://schemas.microsoft.com/office/drawing/2016/5/11/chartex" xmlns:cx6="http://schemas.microsoft.com/office/drawing/2016/5/12/chartex" xmlns:cx7="http://schemas.microsoft.com/office/drawing/2016/5/13/chartex" xmlns:cx8="http://schemas.microsoft.com/office/drawing/2016/5/14/chartex" xmlns:aink="http://schemas.microsoft.com/office/drawing/2016/ink" xmlns:am3d="http://schemas.microsoft.com/office/drawing/2017/model3d" xmlns:oel="http://schemas.microsoft.com/office/2019/extlst" xmlns:w16cex="http://schemas.microsoft.com/office/word/2018/wordml/cex" xmlns:w16cid="http://schemas.microsoft.com/office/word/2016/wordml/cid" xmlns:w16="http://schemas.microsoft.com/office/word/2018/wordml" xmlns:w16sdtdh="http://schemas.microsoft.com/office/word/2020/wordml/sdtdatahash">
             <w:pict>
               <v:rect w14:anchorId="3545CA73" id="Rectangle 3" o:spid="_x0000_s1026" style="position:absolute;margin-left:36.5pt;margin-top:13.3pt;width:10.75pt;height:26.25pt;rotation:90;z-index:251662336;visibility:visible;mso-wrap-style:square;mso-width-percent:0;mso-height-percent:0;mso-wrap-distance-left:9pt;mso-wrap-distance-top:0;mso-wrap-distance-right:9pt;mso-wrap-distance-bottom:0;mso-position-horizontal:absolute;mso-position-horizontal-relative:text;mso-position-vertical:absolute;mso-position-vertical-relative:text;mso-width-percent:0;mso-height-percent:0;mso-width-relative:margin;mso-height-relative:margin;v-text-anchor:middle" o:gfxdata="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" fillcolor="white [3212]" strokecolor="white [3212]" strokeweight="2pt"/>
             </w:pict>
@@ -1071,7 +1057,7 @@
         <mc:AlternateContent>
           <mc:Choice Requires="wps">
             <w:drawing>
-              <wp:anchor distT="0" distB="0" distL="114300" distR="114300" simplePos="0" relativeHeight="251664384" behindDoc="0" locked="0" layoutInCell="1" allowOverlap="1" wp14:anchorId="71F7879E" wp14:editId="2B695C7C">
+              <wp:anchor distT="0" distB="0" distL="114300" distR="114300" simplePos="0" relativeHeight="251657728" behindDoc="0" locked="0" layoutInCell="1" allowOverlap="1" wp14:anchorId="71F7879E" wp14:editId="2B695C7C">
                 <wp:simplePos x="0" y="0"/>
                 <wp:positionH relativeFrom="column">
                   <wp:posOffset>446929</wp:posOffset>
@@ -1139,7 +1125,7 @@
               </wp:anchor>
             </w:drawing>
           </mc:Choice>
-          <mc:Fallback xmlns:w16sdtdh="http://schemas.microsoft.com/office/word/2020/wordml/sdtdatahash" xmlns:w16="http://schemas.microsoft.com/office/word/2018/wordml" xmlns:w16cid="http://schemas.microsoft.com/office/word/2016/wordml/cid" xmlns:w16cex="http://schemas.microsoft.com/office/word/2018/wordml/cex" xmlns:oel="http://schemas.microsoft.com/office/2019/extlst" xmlns:am3d="http://schemas.microsoft.com/office/drawing/2017/model3d" xmlns:aink="http://schemas.microsoft.com/office/drawing/2016/ink" xmlns:cx8="http://schemas.microsoft.com/office/drawing/2016/5/14/chartex" xmlns:cx7="http://schemas.microsoft.com/office/drawing/2016/5/13/chartex" xmlns:cx6="http://schemas.microsoft.com/office/drawing/2016/5/12/chartex" xmlns:cx5="http://schemas.microsoft.com/office/drawing/2016/5/11/chartex" xmlns:cx4="http://schemas.microsoft.com/office/drawing/2016/5/10/chartex" xmlns:cx3="http://schemas.microsoft.com/office/drawing/2016/5/9/chartex" xmlns:cx2="http://schemas.microsoft.com/office/drawing/2015/10/21/chartex">
+          <mc:Fallback xmlns:cx2="http://schemas.microsoft.com/office/drawing/2015/10/21/chartex" xmlns:cx3="http://schemas.microsoft.com/office/drawing/2016/5/9/chartex" xmlns:cx4="http://schemas.microsoft.com/office/drawing/2016/5/10/chartex" xmlns:cx5="http://schemas.microsoft.com/office/drawing/2016/5/11/chartex" xmlns:cx6="http://schemas.microsoft.com/office/drawing/2016/5/12/chartex" xmlns:cx7="http://schemas.microsoft.com/office/drawing/2016/5/13/chartex" xmlns:cx8="http://schemas.microsoft.com/office/drawing/2016/5/14/chartex" xmlns:aink="http://schemas.microsoft.com/office/drawing/2016/ink" xmlns:am3d="http://schemas.microsoft.com/office/drawing/2017/model3d" xmlns:oel="http://schemas.microsoft.com/office/2019/extlst" xmlns:w16cex="http://schemas.microsoft.com/office/word/2018/wordml/cex" xmlns:w16cid="http://schemas.microsoft.com/office/word/2016/wordml/cid" xmlns:w16="http://schemas.microsoft.com/office/word/2018/wordml" xmlns:w16sdtdh="http://schemas.microsoft.com/office/word/2020/wordml/sdtdatahash">
             <w:pict>
               <v:rect w14:anchorId="7184DB69" id="Rectangle 4" o:spid="_x0000_s1026" style="position:absolute;margin-left:35.2pt;margin-top:92.85pt;width:12.4pt;height:26.25pt;rotation:90;z-index:251664384;visibility:visible;mso-wrap-style:square;mso-width-percent:0;mso-height-percent:0;mso-wrap-distance-left:9pt;mso-wrap-distance-top:0;mso-wrap-distance-right:9pt;mso-wrap-distance-bottom:0;mso-position-horizontal:absolute;mso-position-horizontal-relative:text;mso-position-vertical:absolute;mso-position-vertical-relative:text;mso-width-percent:0;mso-height-percent:0;mso-width-relative:margin;mso-height-relative:margin;v-text-anchor:middle" o:gfxdata="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" fillcolor="white [3212]" strokecolor="white [3212]" strokeweight="2pt"/>
             </w:pict>
@@ -1157,7 +1143,7 @@
         <mc:AlternateContent>
           <mc:Choice Requires="wps">
             <w:drawing>
-              <wp:anchor distT="0" distB="0" distL="114300" distR="114300" simplePos="0" relativeHeight="251665408" behindDoc="0" locked="0" layoutInCell="1" allowOverlap="1" wp14:anchorId="0C0E774B" wp14:editId="54416F60">
+              <wp:anchor distT="0" distB="0" distL="114300" distR="114300" simplePos="0" relativeHeight="251658752" behindDoc="0" locked="0" layoutInCell="1" allowOverlap="1" wp14:anchorId="0C0E774B" wp14:editId="54416F60">
                 <wp:simplePos x="0" y="0"/>
                 <wp:positionH relativeFrom="column">
                   <wp:posOffset>709295</wp:posOffset>
@@ -1212,7 +1198,7 @@
               </wp:anchor>
             </w:drawing>
           </mc:Choice>
-          <mc:Fallback xmlns:w16sdtdh="http://schemas.microsoft.com/office/word/2020/wordml/sdtdatahash" xmlns:w16="http://schemas.microsoft.com/office/word/2018/wordml" xmlns:w16cid="http://schemas.microsoft.com/office/word/2016/wordml/cid" xmlns:w16cex="http://schemas.microsoft.com/office/word/2018/wordml/cex" xmlns:oel="http://schemas.microsoft.com/office/2019/extlst" xmlns:am3d="http://schemas.microsoft.com/office/drawing/2017/model3d" xmlns:aink="http://schemas.microsoft.com/office/drawing/2016/ink" xmlns:cx8="http://schemas.microsoft.com/office/drawing/2016/5/14/chartex" xmlns:cx7="http://schemas.microsoft.com/office/drawing/2016/5/13/chartex" xmlns:cx6="http://schemas.microsoft.com/office/drawing/2016/5/12/chartex" xmlns:cx5="http://schemas.microsoft.com/office/drawing/2016/5/11/chartex" xmlns:cx4="http://schemas.microsoft.com/office/drawing/2016/5/10/chartex" xmlns:cx3="http://schemas.microsoft.com/office/drawing/2016/5/9/chartex" xmlns:cx2="http://schemas.microsoft.com/office/drawing/2015/10/21/chartex">
+          <mc:Fallback xmlns:cx2="http://schemas.microsoft.com/office/drawing/2015/10/21/chartex" xmlns:cx3="http://schemas.microsoft.com/office/drawing/2016/5/9/chartex" xmlns:cx4="http://schemas.microsoft.com/office/drawing/2016/5/10/chartex" xmlns:cx5="http://schemas.microsoft.com/office/drawing/2016/5/11/chartex" xmlns:cx6="http://schemas.microsoft.com/office/drawing/2016/5/12/chartex" xmlns:cx7="http://schemas.microsoft.com/office/drawing/2016/5/13/chartex" xmlns:cx8="http://schemas.microsoft.com/office/drawing/2016/5/14/chartex" xmlns:aink="http://schemas.microsoft.com/office/drawing/2016/ink" xmlns:am3d="http://schemas.microsoft.com/office/drawing/2017/model3d" xmlns:oel="http://schemas.microsoft.com/office/2019/extlst" xmlns:w16cex="http://schemas.microsoft.com/office/word/2018/wordml/cex" xmlns:w16cid="http://schemas.microsoft.com/office/word/2016/wordml/cid" xmlns:w16="http://schemas.microsoft.com/office/word/2018/wordml" xmlns:w16sdtdh="http://schemas.microsoft.com/office/word/2020/wordml/sdtdatahash">
             <w:pict>
               <v:line w14:anchorId="7D79F375" id="Connecteur droit 5" o:spid="_x0000_s1026" style="position:absolute;z-index:251665408;visibility:visible;mso-wrap-style:square;mso-height-percent:0;mso-wrap-distance-left:9pt;mso-wrap-distance-top:0;mso-wrap-distance-right:9pt;mso-wrap-distance-bottom:0;mso-position-horizontal:absolute;mso-position-horizontal-relative:text;mso-position-vertical:absolute;mso-position-vertical-relative:text;mso-height-percent:0;mso-height-relative:margin" from="55.85pt,4.9pt" to="55.85pt,108.9pt" o:gfxdata="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" strokecolor="black [3213]"/>
             </w:pict>
@@ -1230,7 +1216,7 @@
         <mc:AlternateContent>
           <mc:Choice Requires="wps">
             <w:drawing>
-              <wp:anchor distT="0" distB="0" distL="114300" distR="114300" simplePos="0" relativeHeight="251660288" behindDoc="0" locked="0" layoutInCell="1" allowOverlap="1" wp14:anchorId="25BD06ED" wp14:editId="3B2C8DC8">
+              <wp:anchor distT="0" distB="0" distL="114300" distR="114300" simplePos="0" relativeHeight="251655680" behindDoc="0" locked="0" layoutInCell="1" allowOverlap="1" wp14:anchorId="25BD06ED" wp14:editId="3B2C8DC8">
                 <wp:simplePos x="0" y="0"/>
                 <wp:positionH relativeFrom="column">
                   <wp:posOffset>228672</wp:posOffset>
@@ -1298,7 +1284,7 @@
               </wp:anchor>
             </w:drawing>
           </mc:Choice>
-          <mc:Fallback xmlns:w16sdtdh="http://schemas.microsoft.com/office/word/2020/wordml/sdtdatahash" xmlns:w16="http://schemas.microsoft.com/office/word/2018/wordml" xmlns:w16cid="http://schemas.microsoft.com/office/word/2016/wordml/cid" xmlns:w16cex="http://schemas.microsoft.com/office/word/2018/wordml/cex" xmlns:oel="http://schemas.microsoft.com/office/2019/extlst" xmlns:am3d="http://schemas.microsoft.com/office/drawing/2017/model3d" xmlns:aink="http://schemas.microsoft.com/office/drawing/2016/ink" xmlns:cx8="http://schemas.microsoft.com/office/drawing/2016/5/14/chartex" xmlns:cx7="http://schemas.microsoft.com/office/drawing/2016/5/13/chartex" xmlns:cx6="http://schemas.microsoft.com/office/drawing/2016/5/12/chartex" xmlns:cx5="http://schemas.microsoft.com/office/drawing/2016/5/11/chartex" xmlns:cx4="http://schemas.microsoft.com/office/drawing/2016/5/10/chartex" xmlns:cx3="http://schemas.microsoft.com/office/drawing/2016/5/9/chartex" xmlns:cx2="http://schemas.microsoft.com/office/drawing/2015/10/21/chartex">
+          <mc:Fallback xmlns:cx2="http://schemas.microsoft.com/office/drawing/2015/10/21/chartex" xmlns:cx3="http://schemas.microsoft.com/office/drawing/2016/5/9/chartex" xmlns:cx4="http://schemas.microsoft.com/office/drawing/2016/5/10/chartex" xmlns:cx5="http://schemas.microsoft.com/office/drawing/2016/5/11/chartex" xmlns:cx6="http://schemas.microsoft.com/office/drawing/2016/5/12/chartex" xmlns:cx7="http://schemas.microsoft.com/office/drawing/2016/5/13/chartex" xmlns:cx8="http://schemas.microsoft.com/office/drawing/2016/5/14/chartex" xmlns:aink="http://schemas.microsoft.com/office/drawing/2016/ink" xmlns:am3d="http://schemas.microsoft.com/office/drawing/2017/model3d" xmlns:oel="http://schemas.microsoft.com/office/2019/extlst" xmlns:w16cex="http://schemas.microsoft.com/office/word/2018/wordml/cex" xmlns:w16cid="http://schemas.microsoft.com/office/word/2016/wordml/cid" xmlns:w16="http://schemas.microsoft.com/office/word/2018/wordml" xmlns:w16sdtdh="http://schemas.microsoft.com/office/word/2020/wordml/sdtdatahash">
             <w:pict>
               <v:rect w14:anchorId="60A25306" id="Rectangle 2" o:spid="_x0000_s1026" style="position:absolute;margin-left:18pt;margin-top:.35pt;width:10.8pt;height:114.45pt;z-index:251660288;visibility:visible;mso-wrap-style:square;mso-width-percent:0;mso-height-percent:0;mso-wrap-distance-left:9pt;mso-wrap-distance-top:0;mso-wrap-distance-right:9pt;mso-wrap-distance-bottom:0;mso-position-horizontal:absolute;mso-position-horizontal-relative:text;mso-position-vertical:absolute;mso-position-vertical-relative:text;mso-width-percent:0;mso-height-percent:0;mso-width-relative:margin;mso-height-relative:margin;v-text-anchor:middle" o:gfxdata="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" fillcolor="white [3212]" strokecolor="white [3212]" strokeweight="2pt"/>
             </w:pict>
@@ -1489,7 +1475,6 @@
           <w:rFonts w:ascii="Times New Roman" w:eastAsia="Times New Roman" w:hAnsi="Times New Roman" w:cs="Times New Roman"/>
         </w:rPr>
       </w:pPr>
-      <w:proofErr w:type="spellStart"/>
       <w:r>
         <w:rPr>
           <w:rFonts w:ascii="Times New Roman" w:hAnsi="Times New Roman"/>
@@ -1502,32 +1487,22 @@
           <w:rFonts w:ascii="Times New Roman" w:hAnsi="Times New Roman"/>
           <w:b/>
         </w:rPr>
-        <w:t>le</w:t>
-      </w:r>
-      <w:proofErr w:type="spellEnd"/>
+        <w:t xml:space="preserve">le </w:t>
+      </w:r>
       <w:r>
         <w:rPr>
           <w:rFonts w:ascii="Times New Roman" w:hAnsi="Times New Roman"/>
           <w:b/>
         </w:rPr>
-        <w:t xml:space="preserve"> </w:t>
-      </w:r>
-      <w:proofErr w:type="spellStart"/>
+        <w:t>S</w:t>
+      </w:r>
       <w:r>
         <w:rPr>
           <w:rFonts w:ascii="Times New Roman" w:hAnsi="Times New Roman"/>
           <w:b/>
         </w:rPr>
-        <w:t>S</w:t>
-      </w:r>
-      <w:r>
-        <w:rPr>
-          <w:rFonts w:ascii="Times New Roman" w:hAnsi="Times New Roman"/>
-          <w:b/>
-        </w:rPr>
         <w:t>cénario</w:t>
       </w:r>
-      <w:proofErr w:type="spellEnd"/>
       <w:r>
         <w:rPr>
           <w:rFonts w:ascii="Times New Roman" w:hAnsi="Times New Roman"/>
@@ -1565,7 +1540,7 @@
           <w:lang w:val="fr-FR" w:eastAsia="fr-FR"/>
         </w:rPr>
         <w:drawing>
-          <wp:anchor distT="0" distB="0" distL="114300" distR="114300" simplePos="0" relativeHeight="251659264" behindDoc="0" locked="0" layoutInCell="1" allowOverlap="1" wp14:anchorId="71F26E15" wp14:editId="516D6D93">
+          <wp:anchor distT="0" distB="0" distL="114300" distR="114300" simplePos="0" relativeHeight="251654656" behindDoc="0" locked="0" layoutInCell="1" allowOverlap="1" wp14:anchorId="71F26E15" wp14:editId="516D6D93">
             <wp:simplePos x="0" y="0"/>
             <wp:positionH relativeFrom="column">
               <wp:posOffset>227279</wp:posOffset>
@@ -2603,7 +2578,6 @@
           <w:szCs w:val="28"/>
         </w:rPr>
       </w:pPr>
-      <w:proofErr w:type="spellStart"/>
       <w:r>
         <w:rPr>
           <w:sz w:val="28"/>
@@ -2611,7 +2585,6 @@
         </w:rPr>
         <w:t>Diagramme</w:t>
       </w:r>
-      <w:proofErr w:type="spellEnd"/>
       <w:r>
         <w:rPr>
           <w:spacing w:val="-8"/>
@@ -2635,7 +2608,6 @@
         </w:rPr>
         <w:t xml:space="preserve"> </w:t>
       </w:r>
-      <w:proofErr w:type="spellStart"/>
       <w:r>
         <w:rPr>
           <w:sz w:val="28"/>
@@ -2643,7 +2615,6 @@
         </w:rPr>
         <w:t>classe</w:t>
       </w:r>
-      <w:proofErr w:type="spellEnd"/>
       <w:r>
         <w:rPr>
           <w:spacing w:val="-9"/>
@@ -3291,19 +3262,8 @@
                 <w:spacing w:val="-1"/>
                 <w:sz w:val="20"/>
               </w:rPr>
-              <w:t xml:space="preserve">Nom </w:t>
+              <w:t>Nom attribut</w:t>
             </w:r>
-            <w:proofErr w:type="spellStart"/>
-            <w:r>
-              <w:rPr>
-                <w:rFonts w:ascii="Times New Roman"/>
-                <w:b/>
-                <w:spacing w:val="-1"/>
-                <w:sz w:val="20"/>
-              </w:rPr>
-              <w:t>attribut</w:t>
-            </w:r>
-            <w:proofErr w:type="spellEnd"/>
           </w:p>
         </w:tc>
         <w:tc>
@@ -3394,7 +3354,6 @@
                 <w:szCs w:val="20"/>
               </w:rPr>
             </w:pPr>
-            <w:proofErr w:type="spellStart"/>
             <w:r>
               <w:rPr>
                 <w:rFonts w:ascii="Times New Roman"/>
@@ -3404,7 +3363,6 @@
               </w:rPr>
               <w:t>Exemple</w:t>
             </w:r>
-            <w:proofErr w:type="spellEnd"/>
           </w:p>
         </w:tc>
       </w:tr>
@@ -3433,7 +3391,6 @@
                 <w:szCs w:val="20"/>
               </w:rPr>
             </w:pPr>
-            <w:proofErr w:type="spellStart"/>
             <w:r>
               <w:rPr>
                 <w:rFonts w:ascii="Courier New"/>
@@ -3442,7 +3399,6 @@
               </w:rPr>
               <w:t>scoreJoueur</w:t>
             </w:r>
-            <w:proofErr w:type="spellEnd"/>
           </w:p>
         </w:tc>
         <w:tc>
@@ -3776,7 +3732,6 @@
                 <w:szCs w:val="20"/>
               </w:rPr>
             </w:pPr>
-            <w:proofErr w:type="spellStart"/>
             <w:r>
               <w:rPr>
                 <w:rFonts w:ascii="Courier New"/>
@@ -3785,7 +3740,6 @@
               </w:rPr>
               <w:t>scoreMachine</w:t>
             </w:r>
-            <w:proofErr w:type="spellEnd"/>
           </w:p>
         </w:tc>
         <w:tc>
@@ -4130,7 +4084,6 @@
                 <w:szCs w:val="20"/>
               </w:rPr>
             </w:pPr>
-            <w:proofErr w:type="spellStart"/>
             <w:r>
               <w:rPr>
                 <w:rFonts w:ascii="Courier New"/>
@@ -4139,7 +4092,6 @@
               </w:rPr>
               <w:t>coupJoueur</w:t>
             </w:r>
-            <w:proofErr w:type="spellEnd"/>
           </w:p>
         </w:tc>
         <w:tc>
@@ -4266,7 +4218,6 @@
                 <w:lang w:val="fr-FR"/>
               </w:rPr>
             </w:pPr>
-            <w:proofErr w:type="spellStart"/>
             <w:r>
               <w:rPr>
                 <w:rFonts w:ascii="Courier New"/>
@@ -4275,7 +4226,6 @@
               </w:rPr>
               <w:t>enum</w:t>
             </w:r>
-            <w:proofErr w:type="spellEnd"/>
             <w:r>
               <w:rPr>
                 <w:rFonts w:ascii="Courier New"/>
@@ -4283,17 +4233,8 @@
                 <w:lang w:val="fr-FR"/>
               </w:rPr>
               <w:tab/>
-            </w:r>
-            <w:proofErr w:type="spellStart"/>
-            <w:r>
-              <w:rPr>
-                <w:rFonts w:ascii="Courier New"/>
-                <w:sz w:val="18"/>
-                <w:lang w:val="fr-FR"/>
-              </w:rPr>
               <w:t>unCoup</w:t>
             </w:r>
-            <w:proofErr w:type="spellEnd"/>
             <w:r>
               <w:rPr>
                 <w:rFonts w:ascii="Courier New"/>
@@ -4373,7 +4314,6 @@
                 <w:szCs w:val="20"/>
               </w:rPr>
             </w:pPr>
-            <w:proofErr w:type="spellStart"/>
             <w:r>
               <w:rPr>
                 <w:rFonts w:ascii="Courier New"/>
@@ -4382,7 +4322,6 @@
               </w:rPr>
               <w:t>UnCoup</w:t>
             </w:r>
-            <w:proofErr w:type="spellEnd"/>
           </w:p>
         </w:tc>
         <w:tc>
@@ -4454,7 +4393,6 @@
                 <w:szCs w:val="20"/>
               </w:rPr>
             </w:pPr>
-            <w:proofErr w:type="spellStart"/>
             <w:r>
               <w:rPr>
                 <w:rFonts w:ascii="Courier New"/>
@@ -4463,7 +4401,6 @@
               </w:rPr>
               <w:t>coupMachine</w:t>
             </w:r>
-            <w:proofErr w:type="spellEnd"/>
           </w:p>
         </w:tc>
         <w:tc>
@@ -4555,7 +4492,6 @@
                 <w:szCs w:val="20"/>
               </w:rPr>
             </w:pPr>
-            <w:proofErr w:type="spellStart"/>
             <w:r>
               <w:rPr>
                 <w:rFonts w:ascii="Courier New"/>
@@ -4564,7 +4500,6 @@
               </w:rPr>
               <w:t>UnCoup</w:t>
             </w:r>
-            <w:proofErr w:type="spellEnd"/>
           </w:p>
         </w:tc>
         <w:tc>
@@ -4588,7 +4523,6 @@
                 <w:szCs w:val="20"/>
               </w:rPr>
             </w:pPr>
-            <w:proofErr w:type="spellStart"/>
             <w:r>
               <w:rPr>
                 <w:rFonts w:ascii="Courier New"/>
@@ -4605,7 +4539,6 @@
               </w:rPr>
               <w:t>iseau</w:t>
             </w:r>
-            <w:proofErr w:type="spellEnd"/>
           </w:p>
         </w:tc>
       </w:tr>
@@ -4746,21 +4679,7 @@
         <w:rPr>
           <w:lang w:val="fr-FR"/>
         </w:rPr>
-        <w:t xml:space="preserve"> : </w:t>
-      </w:r>
-      <w:proofErr w:type="spellStart"/>
-      <w:r>
-        <w:rPr>
-          <w:lang w:val="fr-FR"/>
-        </w:rPr>
-        <w:t>cf</w:t>
-      </w:r>
-      <w:proofErr w:type="spellEnd"/>
-      <w:r>
-        <w:rPr>
-          <w:lang w:val="fr-FR"/>
-        </w:rPr>
-        <w:t xml:space="preserve"> </w:t>
+        <w:t xml:space="preserve"> : cf </w:t>
       </w:r>
       <w:r>
         <w:rPr>
@@ -7099,27 +7018,11 @@
         </w:rPr>
         <w:t xml:space="preserve"> </w:t>
       </w:r>
-      <w:proofErr w:type="spellStart"/>
-      <w:proofErr w:type="gramStart"/>
-      <w:r>
-        <w:rPr>
-          <w:lang w:val="fr-FR"/>
-        </w:rPr>
-        <w:t>getXXX</w:t>
-      </w:r>
-      <w:proofErr w:type="spellEnd"/>
-      <w:r>
-        <w:rPr>
-          <w:lang w:val="fr-FR"/>
-        </w:rPr>
-        <w:t>(</w:t>
-      </w:r>
-      <w:proofErr w:type="gramEnd"/>
-      <w:r>
-        <w:rPr>
-          <w:lang w:val="fr-FR"/>
-        </w:rPr>
-        <w:t>),</w:t>
+      <w:r>
+        <w:rPr>
+          <w:lang w:val="fr-FR"/>
+        </w:rPr>
+        <w:t>getXXX(),</w:t>
       </w:r>
       <w:r>
         <w:rPr>
@@ -8053,25 +7956,7 @@
           <w:i w:val="0"/>
           <w:lang w:val="fr-FR"/>
         </w:rPr>
-        <w:t xml:space="preserve">- </w:t>
-      </w:r>
-      <w:proofErr w:type="spellStart"/>
-      <w:r>
-        <w:rPr>
-          <w:b w:val="0"/>
-          <w:i w:val="0"/>
-          <w:lang w:val="fr-FR"/>
-        </w:rPr>
-        <w:t>chifoumi.h</w:t>
-      </w:r>
-      <w:proofErr w:type="spellEnd"/>
-      <w:r>
-        <w:rPr>
-          <w:b w:val="0"/>
-          <w:i w:val="0"/>
-          <w:lang w:val="fr-FR"/>
-        </w:rPr>
-        <w:t xml:space="preserve"> : </w:t>
+        <w:t xml:space="preserve">- chifoumi.h : </w:t>
       </w:r>
     </w:p>
     <w:p>
@@ -8529,7 +8414,7 @@
           <w:lang w:val="fr-FR" w:eastAsia="fr-FR"/>
         </w:rPr>
         <w:drawing>
-          <wp:anchor distT="0" distB="0" distL="114300" distR="114300" simplePos="0" relativeHeight="251667456" behindDoc="0" locked="0" layoutInCell="1" allowOverlap="1" wp14:anchorId="739AA719" wp14:editId="2780AC44">
+          <wp:anchor distT="0" distB="0" distL="114300" distR="114300" simplePos="0" relativeHeight="251659776" behindDoc="0" locked="0" layoutInCell="1" allowOverlap="1" wp14:anchorId="739AA719" wp14:editId="2780AC44">
             <wp:simplePos x="0" y="0"/>
             <wp:positionH relativeFrom="margin">
               <wp:posOffset>-2540</wp:posOffset>
@@ -8815,7 +8700,6 @@
                 <w:rFonts w:ascii="Times New Roman" w:eastAsia="Times New Roman" w:hAnsi="Times New Roman" w:cs="Times New Roman"/>
               </w:rPr>
             </w:pPr>
-            <w:proofErr w:type="spellStart"/>
             <w:r>
               <w:rPr>
                 <w:rFonts w:ascii="Times New Roman" w:hAnsi="Times New Roman"/>
@@ -8823,7 +8707,6 @@
               </w:rPr>
               <w:t>nomEtat</w:t>
             </w:r>
-            <w:proofErr w:type="spellEnd"/>
           </w:p>
         </w:tc>
         <w:tc>
@@ -8882,7 +8765,6 @@
                 <w:szCs w:val="20"/>
               </w:rPr>
             </w:pPr>
-            <w:proofErr w:type="spellStart"/>
             <w:r>
               <w:rPr>
                 <w:rFonts w:ascii="Courier New" w:eastAsia="Courier New" w:hAnsi="Courier New" w:cs="Courier New"/>
@@ -8901,7 +8783,6 @@
               </w:rPr>
               <w:t>nitial</w:t>
             </w:r>
-            <w:proofErr w:type="spellEnd"/>
           </w:p>
         </w:tc>
         <w:tc>
@@ -8936,46 +8817,14 @@
                 <w:rFonts w:ascii="Times New Roman" w:eastAsia="Times New Roman" w:hAnsi="Times New Roman" w:cs="Times New Roman"/>
                 <w:lang w:val="fr-FR"/>
               </w:rPr>
-              <w:t xml:space="preserve"> labels en noir, labels </w:t>
+              <w:t xml:space="preserve"> labels en noir, labels coupJoue</w:t>
             </w:r>
-            <w:proofErr w:type="spellStart"/>
             <w:r>
               <w:rPr>
                 <w:rFonts w:ascii="Times New Roman" w:eastAsia="Times New Roman" w:hAnsi="Times New Roman" w:cs="Times New Roman"/>
                 <w:lang w:val="fr-FR"/>
               </w:rPr>
-              <w:t>coupJoue</w:t>
-            </w:r>
-            <w:r>
-              <w:rPr>
-                <w:rFonts w:ascii="Times New Roman" w:eastAsia="Times New Roman" w:hAnsi="Times New Roman" w:cs="Times New Roman"/>
-                <w:lang w:val="fr-FR"/>
-              </w:rPr>
-              <w:t>Joueur</w:t>
-            </w:r>
-            <w:proofErr w:type="spellEnd"/>
-            <w:r>
-              <w:rPr>
-                <w:rFonts w:ascii="Times New Roman" w:eastAsia="Times New Roman" w:hAnsi="Times New Roman" w:cs="Times New Roman"/>
-                <w:lang w:val="fr-FR"/>
-              </w:rPr>
-              <w:t xml:space="preserve"> et </w:t>
-            </w:r>
-            <w:proofErr w:type="spellStart"/>
-            <w:r>
-              <w:rPr>
-                <w:rFonts w:ascii="Times New Roman" w:eastAsia="Times New Roman" w:hAnsi="Times New Roman" w:cs="Times New Roman"/>
-                <w:lang w:val="fr-FR"/>
-              </w:rPr>
-              <w:t>coupJoueMachine</w:t>
-            </w:r>
-            <w:proofErr w:type="spellEnd"/>
-            <w:r>
-              <w:rPr>
-                <w:rFonts w:ascii="Times New Roman" w:eastAsia="Times New Roman" w:hAnsi="Times New Roman" w:cs="Times New Roman"/>
-                <w:lang w:val="fr-FR"/>
-              </w:rPr>
-              <w:t xml:space="preserve"> initialisés a rien</w:t>
+              <w:t>Joueur et coupJoueMachine initialisés a rien</w:t>
             </w:r>
             <w:r>
               <w:rPr>
@@ -9013,7 +8862,6 @@
                 <w:szCs w:val="20"/>
               </w:rPr>
             </w:pPr>
-            <w:proofErr w:type="spellStart"/>
             <w:r>
               <w:rPr>
                 <w:rFonts w:ascii="Courier New" w:eastAsia="Courier New" w:hAnsi="Courier New" w:cs="Courier New"/>
@@ -9022,7 +8870,6 @@
               </w:rPr>
               <w:t>partieEnCours</w:t>
             </w:r>
-            <w:proofErr w:type="spellEnd"/>
           </w:p>
         </w:tc>
         <w:tc>
@@ -9049,17 +8896,8 @@
                 <w:rFonts w:ascii="Times New Roman" w:eastAsia="Times New Roman" w:hAnsi="Times New Roman" w:cs="Times New Roman"/>
                 <w:lang w:val="fr-FR"/>
               </w:rPr>
-              <w:t xml:space="preserve">Appui sur bouton « Nouvelle Partie » modifie l’état en </w:t>
+              <w:t>Appui sur bouton « Nouvelle Partie » modifie l’état en partieEnCours</w:t>
             </w:r>
-            <w:proofErr w:type="spellStart"/>
-            <w:r>
-              <w:rPr>
-                <w:rFonts w:ascii="Times New Roman" w:eastAsia="Times New Roman" w:hAnsi="Times New Roman" w:cs="Times New Roman"/>
-                <w:lang w:val="fr-FR"/>
-              </w:rPr>
-              <w:t>partieEnCours</w:t>
-            </w:r>
-            <w:proofErr w:type="spellEnd"/>
           </w:p>
           <w:p>
             <w:pPr>
@@ -9358,7 +9196,6 @@
                 <w:rFonts w:ascii="Times New Roman" w:eastAsia="Times New Roman" w:hAnsi="Times New Roman" w:cs="Times New Roman"/>
               </w:rPr>
             </w:pPr>
-            <w:proofErr w:type="spellStart"/>
             <w:r>
               <w:rPr>
                 <w:rFonts w:ascii="Times New Roman" w:hAnsi="Times New Roman"/>
@@ -9366,7 +9203,6 @@
               </w:rPr>
               <w:t>nomEvénement</w:t>
             </w:r>
-            <w:proofErr w:type="spellEnd"/>
           </w:p>
         </w:tc>
         <w:tc>
@@ -9425,8 +9261,6 @@
                 <w:lang w:val="fr-FR"/>
               </w:rPr>
             </w:pPr>
-            <w:proofErr w:type="spellStart"/>
-            <w:proofErr w:type="gramStart"/>
             <w:r>
               <w:rPr>
                 <w:rFonts w:ascii="Courier New" w:eastAsia="Courier New" w:hAnsi="Courier New" w:cs="Courier New"/>
@@ -9436,8 +9270,6 @@
               </w:rPr>
               <w:t>choixCoupJoueur</w:t>
             </w:r>
-            <w:proofErr w:type="spellEnd"/>
-            <w:proofErr w:type="gramEnd"/>
           </w:p>
           <w:p>
             <w:pPr>
@@ -9507,7 +9339,6 @@
                 <w:szCs w:val="20"/>
               </w:rPr>
             </w:pPr>
-            <w:proofErr w:type="spellStart"/>
             <w:r>
               <w:rPr>
                 <w:rFonts w:ascii="Courier New" w:eastAsia="Courier New" w:hAnsi="Courier New" w:cs="Courier New"/>
@@ -9517,7 +9348,6 @@
               </w:rPr>
               <w:t>demanderNouvellePartie</w:t>
             </w:r>
-            <w:proofErr w:type="spellEnd"/>
           </w:p>
         </w:tc>
         <w:tc>
@@ -10114,7 +9944,6 @@
         </w:rPr>
         <w:t xml:space="preserve"> </w:t>
       </w:r>
-      <w:proofErr w:type="spellStart"/>
       <w:r>
         <w:rPr>
           <w:rFonts w:ascii="Courier New" w:hAnsi="Courier New"/>
@@ -10125,7 +9954,6 @@
         </w:rPr>
         <w:t>T_EtatsEvenementsJeu</w:t>
       </w:r>
-      <w:proofErr w:type="spellEnd"/>
       <w:r>
         <w:rPr>
           <w:rFonts w:ascii="Courier New" w:hAnsi="Courier New"/>
@@ -10313,7 +10141,6 @@
           <w:lang w:val="fr-FR"/>
         </w:rPr>
       </w:pPr>
-      <w:proofErr w:type="gramStart"/>
       <w:r>
         <w:rPr>
           <w:rFonts w:ascii="Times New Roman" w:eastAsia="Times New Roman" w:hAnsi="Times New Roman" w:cs="Times New Roman"/>
@@ -10321,7 +10148,6 @@
         </w:rPr>
         <w:t>en</w:t>
       </w:r>
-      <w:proofErr w:type="gramEnd"/>
       <w:r>
         <w:rPr>
           <w:rFonts w:ascii="Times New Roman" w:eastAsia="Times New Roman" w:hAnsi="Times New Roman" w:cs="Times New Roman"/>
@@ -10487,7 +10313,6 @@
           <w:lang w:val="fr-FR"/>
         </w:rPr>
       </w:pPr>
-      <w:proofErr w:type="gramStart"/>
       <w:r>
         <w:rPr>
           <w:rFonts w:ascii="Times New Roman" w:hAnsi="Times New Roman"/>
@@ -10495,7 +10320,6 @@
         </w:rPr>
         <w:t>en</w:t>
       </w:r>
-      <w:proofErr w:type="gramEnd"/>
       <w:r>
         <w:rPr>
           <w:rFonts w:ascii="Times New Roman" w:hAnsi="Times New Roman"/>
@@ -10648,52 +10472,14 @@
                 <w:szCs w:val="20"/>
               </w:rPr>
             </w:pPr>
-            <w:proofErr w:type="spellStart"/>
             <w:r>
               <w:rPr>
                 <w:rFonts w:ascii="Courier New" w:eastAsia="Courier New" w:hAnsi="Courier New" w:cs="Courier New"/>
                 <w:sz w:val="20"/>
                 <w:szCs w:val="20"/>
               </w:rPr>
-              <w:t>Eléments</w:t>
+              <w:t>Eléments d’interface utilisés</w:t>
             </w:r>
-            <w:proofErr w:type="spellEnd"/>
-            <w:r>
-              <w:rPr>
-                <w:rFonts w:ascii="Courier New" w:eastAsia="Courier New" w:hAnsi="Courier New" w:cs="Courier New"/>
-                <w:sz w:val="20"/>
-                <w:szCs w:val="20"/>
-              </w:rPr>
-              <w:t xml:space="preserve"> </w:t>
-            </w:r>
-            <w:proofErr w:type="spellStart"/>
-            <w:r>
-              <w:rPr>
-                <w:rFonts w:ascii="Courier New" w:eastAsia="Courier New" w:hAnsi="Courier New" w:cs="Courier New"/>
-                <w:sz w:val="20"/>
-                <w:szCs w:val="20"/>
-              </w:rPr>
-              <w:t>d’interface</w:t>
-            </w:r>
-            <w:proofErr w:type="spellEnd"/>
-            <w:r>
-              <w:rPr>
-                <w:rFonts w:ascii="Courier New" w:eastAsia="Courier New" w:hAnsi="Courier New" w:cs="Courier New"/>
-                <w:sz w:val="20"/>
-                <w:szCs w:val="20"/>
-              </w:rPr>
-              <w:t xml:space="preserve"> </w:t>
-            </w:r>
-            <w:proofErr w:type="spellStart"/>
-            <w:r>
-              <w:rPr>
-                <w:rFonts w:ascii="Courier New" w:eastAsia="Courier New" w:hAnsi="Courier New" w:cs="Courier New"/>
-                <w:sz w:val="20"/>
-                <w:szCs w:val="20"/>
-              </w:rPr>
-              <w:t>utilisés</w:t>
-            </w:r>
-            <w:proofErr w:type="spellEnd"/>
           </w:p>
         </w:tc>
         <w:tc>
@@ -10714,14 +10500,12 @@
                 <w:rFonts w:ascii="Courier New" w:hAnsi="Courier New"/>
               </w:rPr>
             </w:pPr>
-            <w:proofErr w:type="spellStart"/>
             <w:r>
               <w:rPr>
                 <w:rFonts w:ascii="Courier New" w:hAnsi="Courier New"/>
               </w:rPr>
               <w:t>pierre</w:t>
             </w:r>
-            <w:proofErr w:type="spellEnd"/>
           </w:p>
         </w:tc>
         <w:tc>
@@ -10768,14 +10552,12 @@
                 <w:rFonts w:ascii="Courier New" w:hAnsi="Courier New"/>
               </w:rPr>
             </w:pPr>
-            <w:proofErr w:type="spellStart"/>
             <w:r>
               <w:rPr>
                 <w:rFonts w:ascii="Courier New" w:hAnsi="Courier New"/>
               </w:rPr>
               <w:t>ciseau</w:t>
             </w:r>
-            <w:proofErr w:type="spellEnd"/>
           </w:p>
         </w:tc>
         <w:tc>
@@ -10798,14 +10580,12 @@
                 <w:rFonts w:ascii="Courier New" w:hAnsi="Courier New"/>
               </w:rPr>
             </w:pPr>
-            <w:proofErr w:type="spellStart"/>
             <w:r>
               <w:rPr>
                 <w:rFonts w:ascii="Courier New" w:hAnsi="Courier New"/>
               </w:rPr>
               <w:t>bNewPartie</w:t>
             </w:r>
-            <w:proofErr w:type="spellEnd"/>
           </w:p>
         </w:tc>
       </w:tr>
@@ -10832,23 +10612,13 @@
                 <w:rFonts w:ascii="Times New Roman" w:eastAsia="Times New Roman" w:hAnsi="Times New Roman" w:cs="Times New Roman"/>
               </w:rPr>
             </w:pPr>
-            <w:proofErr w:type="spellStart"/>
             <w:r>
               <w:rPr>
                 <w:rFonts w:ascii="Times New Roman" w:hAnsi="Times New Roman"/>
                 <w:i/>
                 <w:spacing w:val="-1"/>
               </w:rPr>
-              <w:t>Événement</w:t>
-            </w:r>
-            <w:proofErr w:type="spellEnd"/>
-            <w:r>
-              <w:rPr>
-                <w:rFonts w:ascii="Times New Roman" w:hAnsi="Times New Roman"/>
-                <w:i/>
-                <w:spacing w:val="-1"/>
-              </w:rPr>
-              <w:t xml:space="preserve">  </w:t>
+              <w:t xml:space="preserve">Événement  </w:t>
             </w:r>
             <w:r>
               <w:rPr>
@@ -10867,7 +10637,6 @@
                 <w:rFonts w:ascii="Times New Roman" w:eastAsia="Times New Roman" w:hAnsi="Times New Roman" w:cs="Times New Roman"/>
               </w:rPr>
             </w:pPr>
-            <w:proofErr w:type="spellStart"/>
             <w:r>
               <w:rPr>
                 <w:rFonts w:ascii="Times New Roman"/>
@@ -10875,7 +10644,6 @@
               </w:rPr>
               <w:t>nomEtatJeu</w:t>
             </w:r>
-            <w:proofErr w:type="spellEnd"/>
           </w:p>
         </w:tc>
         <w:tc>
@@ -10898,14 +10666,12 @@
                 <w:rFonts w:ascii="Courier New" w:eastAsia="Courier New" w:hAnsi="Courier New" w:cs="Courier New"/>
               </w:rPr>
             </w:pPr>
-            <w:proofErr w:type="spellStart"/>
             <w:r>
               <w:rPr>
                 <w:rFonts w:ascii="Courier New" w:hAnsi="Courier New"/>
               </w:rPr>
               <w:t>choixCoupJoueur</w:t>
             </w:r>
-            <w:proofErr w:type="spellEnd"/>
           </w:p>
         </w:tc>
         <w:tc>
@@ -10928,14 +10694,12 @@
                 <w:rFonts w:ascii="Courier New" w:eastAsia="Courier New" w:hAnsi="Courier New" w:cs="Courier New"/>
               </w:rPr>
             </w:pPr>
-            <w:proofErr w:type="spellStart"/>
             <w:r>
               <w:rPr>
                 <w:rFonts w:ascii="Courier New" w:hAnsi="Courier New"/>
               </w:rPr>
               <w:t>demanderNouvellePartie</w:t>
             </w:r>
-            <w:proofErr w:type="spellEnd"/>
           </w:p>
         </w:tc>
       </w:tr>
@@ -10965,7 +10729,6 @@
                 <w:szCs w:val="20"/>
               </w:rPr>
             </w:pPr>
-            <w:proofErr w:type="spellStart"/>
             <w:r>
               <w:rPr>
                 <w:rFonts w:ascii="Courier New" w:eastAsia="Courier New" w:hAnsi="Courier New" w:cs="Courier New"/>
@@ -10974,7 +10737,6 @@
               </w:rPr>
               <w:t>etatInitial</w:t>
             </w:r>
-            <w:proofErr w:type="spellEnd"/>
           </w:p>
         </w:tc>
         <w:tc>
@@ -11032,41 +10794,13 @@
                 <w:szCs w:val="20"/>
               </w:rPr>
             </w:pPr>
-            <w:proofErr w:type="spellStart"/>
             <w:r>
               <w:rPr>
                 <w:rFonts w:ascii="Courier New" w:eastAsia="Courier New" w:hAnsi="Courier New" w:cs="Courier New"/>
                 <w:sz w:val="20"/>
                 <w:szCs w:val="20"/>
               </w:rPr>
-              <w:t>partieEnCours</w:t>
-            </w:r>
-            <w:proofErr w:type="spellEnd"/>
-            <w:r>
-              <w:rPr>
-                <w:rFonts w:ascii="Courier New" w:eastAsia="Courier New" w:hAnsi="Courier New" w:cs="Courier New"/>
-                <w:sz w:val="20"/>
-                <w:szCs w:val="20"/>
-              </w:rPr>
-              <w:t>/</w:t>
-            </w:r>
-            <w:proofErr w:type="spellStart"/>
-            <w:r>
-              <w:rPr>
-                <w:rFonts w:ascii="Courier New" w:eastAsia="Courier New" w:hAnsi="Courier New" w:cs="Courier New"/>
-                <w:sz w:val="20"/>
-                <w:szCs w:val="20"/>
-              </w:rPr>
-              <w:t>activité</w:t>
-            </w:r>
-            <w:proofErr w:type="spellEnd"/>
-            <w:r>
-              <w:rPr>
-                <w:rFonts w:ascii="Courier New" w:eastAsia="Courier New" w:hAnsi="Courier New" w:cs="Courier New"/>
-                <w:sz w:val="20"/>
-                <w:szCs w:val="20"/>
-              </w:rPr>
-              <w:t xml:space="preserve"> 1</w:t>
+              <w:t>partieEnCours/activité 1</w:t>
             </w:r>
           </w:p>
         </w:tc>
@@ -11097,7 +10831,6 @@
                 <w:szCs w:val="20"/>
               </w:rPr>
             </w:pPr>
-            <w:proofErr w:type="spellStart"/>
             <w:r>
               <w:rPr>
                 <w:rFonts w:ascii="Courier New" w:eastAsia="Courier New" w:hAnsi="Courier New" w:cs="Courier New"/>
@@ -11106,7 +10839,6 @@
               </w:rPr>
               <w:t>partieEnCours</w:t>
             </w:r>
-            <w:proofErr w:type="spellEnd"/>
           </w:p>
         </w:tc>
         <w:tc>
@@ -11132,41 +10864,13 @@
                 <w:szCs w:val="20"/>
               </w:rPr>
             </w:pPr>
-            <w:proofErr w:type="spellStart"/>
             <w:r>
               <w:rPr>
                 <w:rFonts w:ascii="Courier New" w:eastAsia="Courier New" w:hAnsi="Courier New" w:cs="Courier New"/>
                 <w:sz w:val="20"/>
                 <w:szCs w:val="20"/>
               </w:rPr>
-              <w:t>partieEnCours</w:t>
-            </w:r>
-            <w:proofErr w:type="spellEnd"/>
-            <w:r>
-              <w:rPr>
-                <w:rFonts w:ascii="Courier New" w:eastAsia="Courier New" w:hAnsi="Courier New" w:cs="Courier New"/>
-                <w:sz w:val="20"/>
-                <w:szCs w:val="20"/>
-              </w:rPr>
-              <w:t>/</w:t>
-            </w:r>
-            <w:proofErr w:type="spellStart"/>
-            <w:r>
-              <w:rPr>
-                <w:rFonts w:ascii="Courier New" w:eastAsia="Courier New" w:hAnsi="Courier New" w:cs="Courier New"/>
-                <w:sz w:val="20"/>
-                <w:szCs w:val="20"/>
-              </w:rPr>
-              <w:t>activité</w:t>
-            </w:r>
-            <w:proofErr w:type="spellEnd"/>
-            <w:r>
-              <w:rPr>
-                <w:rFonts w:ascii="Courier New" w:eastAsia="Courier New" w:hAnsi="Courier New" w:cs="Courier New"/>
-                <w:sz w:val="20"/>
-                <w:szCs w:val="20"/>
-              </w:rPr>
-              <w:t xml:space="preserve"> 3</w:t>
+              <w:t>partieEnCours/activité 3</w:t>
             </w:r>
           </w:p>
         </w:tc>
@@ -11192,41 +10896,13 @@
                 <w:szCs w:val="20"/>
               </w:rPr>
             </w:pPr>
-            <w:proofErr w:type="spellStart"/>
             <w:r>
               <w:rPr>
                 <w:rFonts w:ascii="Courier New" w:eastAsia="Courier New" w:hAnsi="Courier New" w:cs="Courier New"/>
                 <w:sz w:val="20"/>
                 <w:szCs w:val="20"/>
               </w:rPr>
-              <w:t>partieEnCours</w:t>
-            </w:r>
-            <w:proofErr w:type="spellEnd"/>
-            <w:r>
-              <w:rPr>
-                <w:rFonts w:ascii="Courier New" w:eastAsia="Courier New" w:hAnsi="Courier New" w:cs="Courier New"/>
-                <w:sz w:val="20"/>
-                <w:szCs w:val="20"/>
-              </w:rPr>
-              <w:t>/</w:t>
-            </w:r>
-            <w:proofErr w:type="spellStart"/>
-            <w:r>
-              <w:rPr>
-                <w:rFonts w:ascii="Courier New" w:eastAsia="Courier New" w:hAnsi="Courier New" w:cs="Courier New"/>
-                <w:sz w:val="20"/>
-                <w:szCs w:val="20"/>
-              </w:rPr>
-              <w:t>activité</w:t>
-            </w:r>
-            <w:proofErr w:type="spellEnd"/>
-            <w:r>
-              <w:rPr>
-                <w:rFonts w:ascii="Courier New" w:eastAsia="Courier New" w:hAnsi="Courier New" w:cs="Courier New"/>
-                <w:sz w:val="20"/>
-                <w:szCs w:val="20"/>
-              </w:rPr>
-              <w:t xml:space="preserve"> 2</w:t>
+              <w:t>partieEnCours/activité 2</w:t>
             </w:r>
           </w:p>
         </w:tc>
@@ -11760,86 +11436,213 @@
     </w:p>
     <w:p>
       <w:pPr>
-        <w:ind w:left="580" w:right="298"/>
-        <w:rPr>
-          <w:rFonts w:ascii="Times New Roman" w:eastAsia="Times New Roman" w:hAnsi="Times New Roman" w:cs="Times New Roman"/>
-          <w:i/>
-          <w:color w:val="2929FF"/>
-          <w:sz w:val="24"/>
-          <w:lang w:val="fr-FR"/>
-        </w:rPr>
-      </w:pPr>
-      <w:r>
-        <w:rPr>
+        <w:ind w:right="298"/>
+        <w:rPr>
+          <w:rFonts w:ascii="Times New Roman" w:hAnsi="Times New Roman"/>
+          <w:sz w:val="28"/>
+          <w:u w:val="single"/>
+          <w:lang w:val="fr-FR"/>
+        </w:rPr>
+      </w:pPr>
+      <w:r>
+        <w:rPr>
+          <w:rFonts w:ascii="Times New Roman" w:hAnsi="Times New Roman"/>
+          <w:sz w:val="28"/>
+          <w:u w:val="single"/>
+          <w:lang w:val="fr-FR"/>
+        </w:rPr>
+        <w:t>Objets Graphiques :</w:t>
+      </w:r>
+    </w:p>
+    <w:p>
+      <w:pPr>
+        <w:ind w:right="298"/>
+        <w:rPr>
+          <w:rFonts w:ascii="Times New Roman" w:hAnsi="Times New Roman"/>
+          <w:lang w:val="fr-FR"/>
+        </w:rPr>
+      </w:pPr>
+      <w:r>
+        <w:rPr>
+          <w:rFonts w:ascii="Times New Roman" w:hAnsi="Times New Roman"/>
           <w:noProof/>
-        </w:rPr>
-        <w:pict w14:anchorId="3B421DEA">
-          <v:shapetype id="_x0000_t75" coordsize="21600,21600" o:spt="75" o:preferrelative="t" path="m@4@5l@4@11@9@11@9@5xe" filled="f" stroked="f">
-            <v:stroke joinstyle="miter"/>
-            <v:formulas>
-              <v:f eqn="if lineDrawn pixelLineWidth 0"/>
-              <v:f eqn="sum @0 1 0"/>
-              <v:f eqn="sum 0 0 @1"/>
-              <v:f eqn="prod @2 1 2"/>
-              <v:f eqn="prod @3 21600 pixelWidth"/>
-              <v:f eqn="prod @3 21600 pixelHeight"/>
-              <v:f eqn="sum @0 0 1"/>
-              <v:f eqn="prod @6 1 2"/>
-              <v:f eqn="prod @7 21600 pixelWidth"/>
-              <v:f eqn="sum @8 21600 0"/>
-              <v:f eqn="prod @7 21600 pixelHeight"/>
-              <v:f eqn="sum @10 21600 0"/>
-            </v:formulas>
-            <v:path o:extrusionok="f" gradientshapeok="t" o:connecttype="rect"/>
-            <o:lock v:ext="edit" aspectratio="t"/>
-          </v:shapetype>
-          <v:shape id="_x0000_s2050" type="#_x0000_t75" style="position:absolute;left:0;text-align:left;margin-left:-13pt;margin-top:60.35pt;width:526.5pt;height:273.75pt;z-index:-251646976;mso-position-horizontal-relative:text;mso-position-vertical-relative:text;mso-width-relative:page;mso-height-relative:page" wrapcoords="-31 0 -31 21541 21600 21541 21600 0 -31 0">
-            <v:imagedata r:id="rId15" o:title="interfaceChifoumi"/>
-            <w10:wrap type="tight"/>
-          </v:shape>
-        </w:pict>
-      </w:r>
-      <w:r>
-        <w:rPr>
-          <w:rFonts w:ascii="Times New Roman" w:eastAsia="Times New Roman" w:hAnsi="Times New Roman" w:cs="Times New Roman"/>
-          <w:i/>
-          <w:color w:val="2929FF"/>
-          <w:sz w:val="24"/>
-          <w:lang w:val="fr-FR"/>
-        </w:rPr>
-        <w:t xml:space="preserve">A faire ici : description sommaire des éléments de l’interface, par exemple, avec une copie d’écran sur laquelle sont nommés les variables/objets graphiques et où les </w:t>
-      </w:r>
-      <w:proofErr w:type="spellStart"/>
-      <w:r>
-        <w:rPr>
-          <w:rFonts w:ascii="Times New Roman" w:eastAsia="Times New Roman" w:hAnsi="Times New Roman" w:cs="Times New Roman"/>
-          <w:i/>
-          <w:color w:val="2929FF"/>
-          <w:sz w:val="24"/>
-          <w:lang w:val="fr-FR"/>
-        </w:rPr>
-        <w:t>layouts</w:t>
-      </w:r>
-      <w:proofErr w:type="spellEnd"/>
-      <w:r>
-        <w:rPr>
-          <w:rFonts w:ascii="Times New Roman" w:eastAsia="Times New Roman" w:hAnsi="Times New Roman" w:cs="Times New Roman"/>
-          <w:i/>
-          <w:color w:val="2929FF"/>
-          <w:sz w:val="24"/>
-          <w:lang w:val="fr-FR"/>
-        </w:rPr>
-        <w:t xml:space="preserve"> sont positionnés et nommés.</w:t>
-      </w:r>
-    </w:p>
-    <w:p>
-      <w:pPr>
-        <w:ind w:left="580" w:right="298"/>
-        <w:rPr>
-          <w:rFonts w:ascii="Times New Roman" w:eastAsia="Times New Roman" w:hAnsi="Times New Roman" w:cs="Times New Roman"/>
-          <w:i/>
-          <w:color w:val="2929FF"/>
-          <w:sz w:val="24"/>
+          <w:lang w:val="fr-FR" w:eastAsia="fr-FR"/>
+        </w:rPr>
+        <w:drawing>
+          <wp:inline distT="0" distB="0" distL="0" distR="0" wp14:anchorId="6B3C1A03" wp14:editId="7BBEE19E">
+            <wp:extent cx="6362700" cy="3310890"/>
+            <wp:effectExtent l="0" t="0" r="0" b="3810"/>
+            <wp:docPr id="8" name="Image 8"/>
+            <wp:cNvGraphicFramePr>
+              <a:graphicFrameLocks xmlns:a="http://schemas.openxmlformats.org/drawingml/2006/main" noChangeAspect="1"/>
+            </wp:cNvGraphicFramePr>
+            <a:graphic xmlns:a="http://schemas.openxmlformats.org/drawingml/2006/main">
+              <a:graphicData uri="http://schemas.openxmlformats.org/drawingml/2006/picture">
+                <pic:pic xmlns:pic="http://schemas.openxmlformats.org/drawingml/2006/picture">
+                  <pic:nvPicPr>
+                    <pic:cNvPr id="8" name="interfaceChifoumi.PNG"/>
+                    <pic:cNvPicPr/>
+                  </pic:nvPicPr>
+                  <pic:blipFill>
+                    <a:blip r:embed="rId15">
+                      <a:extLst>
+                        <a:ext uri="{28A0092B-C50C-407E-A947-70E740481C1C}">
+                          <a14:useLocalDpi xmlns:a14="http://schemas.microsoft.com/office/drawing/2010/main" val="0"/>
+                        </a:ext>
+                      </a:extLst>
+                    </a:blip>
+                    <a:stretch>
+                      <a:fillRect/>
+                    </a:stretch>
+                  </pic:blipFill>
+                  <pic:spPr>
+                    <a:xfrm>
+                      <a:off x="0" y="0"/>
+                      <a:ext cx="6362700" cy="3310890"/>
+                    </a:xfrm>
+                    <a:prstGeom prst="rect">
+                      <a:avLst/>
+                    </a:prstGeom>
+                  </pic:spPr>
+                </pic:pic>
+              </a:graphicData>
+            </a:graphic>
+          </wp:inline>
+        </w:drawing>
+      </w:r>
+    </w:p>
+    <w:p>
+      <w:pPr>
+        <w:ind w:right="298"/>
+        <w:rPr>
+          <w:rFonts w:ascii="Times New Roman" w:hAnsi="Times New Roman"/>
+          <w:lang w:val="fr-FR"/>
+        </w:rPr>
+      </w:pPr>
+    </w:p>
+    <w:p>
+      <w:pPr>
+        <w:ind w:right="298"/>
+        <w:rPr>
+          <w:rFonts w:ascii="Times New Roman" w:hAnsi="Times New Roman"/>
+          <w:sz w:val="28"/>
+          <w:u w:val="single"/>
+          <w:lang w:val="fr-FR"/>
+        </w:rPr>
+      </w:pPr>
+      <w:r>
+        <w:rPr>
+          <w:rFonts w:ascii="Times New Roman" w:hAnsi="Times New Roman"/>
+          <w:sz w:val="28"/>
+          <w:u w:val="single"/>
+          <w:lang w:val="fr-FR"/>
+        </w:rPr>
+        <w:t>Layouts :</w:t>
+      </w:r>
+    </w:p>
+    <w:p>
+      <w:pPr>
+        <w:pStyle w:val="Corpsdetexte"/>
+        <w:tabs>
+          <w:tab w:val="left" w:pos="439"/>
+        </w:tabs>
+        <w:ind w:left="0" w:firstLine="0"/>
+        <w:rPr>
+          <w:lang w:val="fr-FR"/>
+        </w:rPr>
+      </w:pPr>
+      <w:r>
+        <w:rPr>
+          <w:noProof/>
+          <w:lang w:val="fr-FR" w:eastAsia="fr-FR"/>
+        </w:rPr>
+        <w:drawing>
+          <wp:inline distT="0" distB="0" distL="0" distR="0" wp14:anchorId="64E26667" wp14:editId="5C7F6EEF">
+            <wp:extent cx="6362700" cy="3102610"/>
+            <wp:effectExtent l="0" t="0" r="0" b="2540"/>
+            <wp:docPr id="9" name="Image 9"/>
+            <wp:cNvGraphicFramePr>
+              <a:graphicFrameLocks xmlns:a="http://schemas.openxmlformats.org/drawingml/2006/main" noChangeAspect="1"/>
+            </wp:cNvGraphicFramePr>
+            <a:graphic xmlns:a="http://schemas.openxmlformats.org/drawingml/2006/main">
+              <a:graphicData uri="http://schemas.openxmlformats.org/drawingml/2006/picture">
+                <pic:pic xmlns:pic="http://schemas.openxmlformats.org/drawingml/2006/picture">
+                  <pic:nvPicPr>
+                    <pic:cNvPr id="9" name="layoutsChifoumi.PNG"/>
+                    <pic:cNvPicPr/>
+                  </pic:nvPicPr>
+                  <pic:blipFill>
+                    <a:blip r:embed="rId16">
+                      <a:extLst>
+                        <a:ext uri="{28A0092B-C50C-407E-A947-70E740481C1C}">
+                          <a14:useLocalDpi xmlns:a14="http://schemas.microsoft.com/office/drawing/2010/main" val="0"/>
+                        </a:ext>
+                      </a:extLst>
+                    </a:blip>
+                    <a:stretch>
+                      <a:fillRect/>
+                    </a:stretch>
+                  </pic:blipFill>
+                  <pic:spPr>
+                    <a:xfrm>
+                      <a:off x="0" y="0"/>
+                      <a:ext cx="6362700" cy="3102610"/>
+                    </a:xfrm>
+                    <a:prstGeom prst="rect">
+                      <a:avLst/>
+                    </a:prstGeom>
+                  </pic:spPr>
+                </pic:pic>
+              </a:graphicData>
+            </a:graphic>
+          </wp:inline>
+        </w:drawing>
+      </w:r>
+    </w:p>
+    <w:p>
+      <w:pPr>
+        <w:pStyle w:val="Corpsdetexte"/>
+        <w:tabs>
+          <w:tab w:val="left" w:pos="439"/>
+        </w:tabs>
+        <w:ind w:left="0" w:firstLine="0"/>
+        <w:rPr>
+          <w:lang w:val="fr-FR"/>
+        </w:rPr>
+      </w:pPr>
+    </w:p>
+    <w:p>
+      <w:pPr>
+        <w:pStyle w:val="Corpsdetexte"/>
+        <w:tabs>
+          <w:tab w:val="left" w:pos="439"/>
+        </w:tabs>
+        <w:ind w:left="0" w:firstLine="0"/>
+        <w:rPr>
+          <w:lang w:val="fr-FR"/>
+        </w:rPr>
+      </w:pPr>
+    </w:p>
+    <w:p>
+      <w:pPr>
+        <w:pStyle w:val="Corpsdetexte"/>
+        <w:tabs>
+          <w:tab w:val="left" w:pos="439"/>
+        </w:tabs>
+        <w:ind w:left="0" w:firstLine="0"/>
+        <w:rPr>
+          <w:lang w:val="fr-FR"/>
+        </w:rPr>
+      </w:pPr>
+    </w:p>
+    <w:p>
+      <w:pPr>
+        <w:pStyle w:val="Corpsdetexte"/>
+        <w:tabs>
+          <w:tab w:val="left" w:pos="439"/>
+        </w:tabs>
+        <w:ind w:left="0" w:firstLine="0"/>
+        <w:rPr>
           <w:lang w:val="fr-FR"/>
         </w:rPr>
       </w:pPr>
@@ -11883,6 +11686,7 @@
           <w:szCs w:val="28"/>
           <w:lang w:val="fr-FR"/>
         </w:rPr>
+        <w:lastRenderedPageBreak/>
         <w:t>Implémentation et tests</w:t>
       </w:r>
     </w:p>
@@ -11969,7 +11773,6 @@
           <w:lang w:val="fr-FR"/>
         </w:rPr>
       </w:pPr>
-      <w:proofErr w:type="gramStart"/>
       <w:r>
         <w:rPr>
           <w:rFonts w:cs="Times New Roman"/>
@@ -11979,19 +11782,7 @@
           <w:sz w:val="24"/>
           <w:lang w:val="fr-FR"/>
         </w:rPr>
-        <w:t>lister</w:t>
-      </w:r>
-      <w:proofErr w:type="gramEnd"/>
-      <w:r>
-        <w:rPr>
-          <w:rFonts w:cs="Times New Roman"/>
-          <w:b w:val="0"/>
-          <w:bCs w:val="0"/>
-          <w:color w:val="2929FF"/>
-          <w:sz w:val="24"/>
-          <w:lang w:val="fr-FR"/>
-        </w:rPr>
-        <w:t xml:space="preserve"> les fichiers impliqués dans cette version (répertoire, nom de fichier, rôle de chaque fichier)</w:t>
+        <w:t>lister les fichiers impliqués dans cette version (répertoire, nom de fichier, rôle de chaque fichier)</w:t>
       </w:r>
     </w:p>
     <w:p>
@@ -12042,31 +11833,7 @@
           <w:sz w:val="24"/>
           <w:lang w:val="fr-FR"/>
         </w:rPr>
-        <w:t xml:space="preserve"> d’implémentation réalisés, comme par exemple, les </w:t>
-      </w:r>
-      <w:proofErr w:type="spellStart"/>
-      <w:r>
-        <w:rPr>
-          <w:rFonts w:cs="Times New Roman"/>
-          <w:b w:val="0"/>
-          <w:bCs w:val="0"/>
-          <w:color w:val="2929FF"/>
-          <w:sz w:val="24"/>
-          <w:lang w:val="fr-FR"/>
-        </w:rPr>
-        <w:t>signals</w:t>
-      </w:r>
-      <w:proofErr w:type="spellEnd"/>
-      <w:r>
-        <w:rPr>
-          <w:rFonts w:cs="Times New Roman"/>
-          <w:b w:val="0"/>
-          <w:bCs w:val="0"/>
-          <w:color w:val="2929FF"/>
-          <w:sz w:val="24"/>
-          <w:lang w:val="fr-FR"/>
-        </w:rPr>
-        <w:t>/slots</w:t>
+        <w:t xml:space="preserve"> d’implémentation réalisés, comme par exemple, les signals/slots</w:t>
       </w:r>
     </w:p>
     <w:p>
@@ -12118,51 +11885,7 @@
           <w:i w:val="0"/>
           <w:lang w:val="fr-FR"/>
         </w:rPr>
-        <w:t xml:space="preserve">La vue : </w:t>
-      </w:r>
-      <w:proofErr w:type="spellStart"/>
-      <w:r>
-        <w:rPr>
-          <w:rFonts w:eastAsiaTheme="minorHAnsi"/>
-          <w:b w:val="0"/>
-          <w:bCs w:val="0"/>
-          <w:i w:val="0"/>
-          <w:lang w:val="fr-FR"/>
-        </w:rPr>
-        <w:t>ChifoumiVue</w:t>
-      </w:r>
-      <w:proofErr w:type="spellEnd"/>
-      <w:r>
-        <w:rPr>
-          <w:rFonts w:eastAsiaTheme="minorHAnsi"/>
-          <w:b w:val="0"/>
-          <w:bCs w:val="0"/>
-          <w:i w:val="0"/>
-          <w:lang w:val="fr-FR"/>
-        </w:rPr>
-        <w:t xml:space="preserve"> (.h et .</w:t>
-      </w:r>
-      <w:proofErr w:type="spellStart"/>
-      <w:r>
-        <w:rPr>
-          <w:rFonts w:eastAsiaTheme="minorHAnsi"/>
-          <w:b w:val="0"/>
-          <w:bCs w:val="0"/>
-          <w:i w:val="0"/>
-          <w:lang w:val="fr-FR"/>
-        </w:rPr>
-        <w:t>cpp</w:t>
-      </w:r>
-      <w:proofErr w:type="spellEnd"/>
-      <w:r>
-        <w:rPr>
-          <w:rFonts w:eastAsiaTheme="minorHAnsi"/>
-          <w:b w:val="0"/>
-          <w:bCs w:val="0"/>
-          <w:i w:val="0"/>
-          <w:lang w:val="fr-FR"/>
-        </w:rPr>
-        <w:t>)</w:t>
+        <w:t>La vue : ChifoumiVue (.h et .cpp)</w:t>
       </w:r>
     </w:p>
     <w:p>
@@ -12188,51 +11911,7 @@
           <w:i w:val="0"/>
           <w:lang w:val="fr-FR"/>
         </w:rPr>
-        <w:t xml:space="preserve">La présentation : </w:t>
-      </w:r>
-      <w:proofErr w:type="spellStart"/>
-      <w:r>
-        <w:rPr>
-          <w:rFonts w:eastAsiaTheme="minorHAnsi"/>
-          <w:b w:val="0"/>
-          <w:bCs w:val="0"/>
-          <w:i w:val="0"/>
-          <w:lang w:val="fr-FR"/>
-        </w:rPr>
-        <w:t>ChifoumiPresentation</w:t>
-      </w:r>
-      <w:proofErr w:type="spellEnd"/>
-      <w:r>
-        <w:rPr>
-          <w:rFonts w:eastAsiaTheme="minorHAnsi"/>
-          <w:b w:val="0"/>
-          <w:bCs w:val="0"/>
-          <w:i w:val="0"/>
-          <w:lang w:val="fr-FR"/>
-        </w:rPr>
-        <w:t xml:space="preserve"> (.h et .</w:t>
-      </w:r>
-      <w:proofErr w:type="spellStart"/>
-      <w:r>
-        <w:rPr>
-          <w:rFonts w:eastAsiaTheme="minorHAnsi"/>
-          <w:b w:val="0"/>
-          <w:bCs w:val="0"/>
-          <w:i w:val="0"/>
-          <w:lang w:val="fr-FR"/>
-        </w:rPr>
-        <w:t>cpp</w:t>
-      </w:r>
-      <w:proofErr w:type="spellEnd"/>
-      <w:r>
-        <w:rPr>
-          <w:rFonts w:eastAsiaTheme="minorHAnsi"/>
-          <w:b w:val="0"/>
-          <w:bCs w:val="0"/>
-          <w:i w:val="0"/>
-          <w:lang w:val="fr-FR"/>
-        </w:rPr>
-        <w:t>)</w:t>
+        <w:t>La présentation : ChifoumiPresentation (.h et .cpp)</w:t>
       </w:r>
     </w:p>
     <w:p>
@@ -12258,51 +11937,7 @@
           <w:i w:val="0"/>
           <w:lang w:val="fr-FR"/>
         </w:rPr>
-        <w:t xml:space="preserve">Le modèle : </w:t>
-      </w:r>
-      <w:proofErr w:type="spellStart"/>
-      <w:r>
-        <w:rPr>
-          <w:rFonts w:eastAsiaTheme="minorHAnsi"/>
-          <w:b w:val="0"/>
-          <w:bCs w:val="0"/>
-          <w:i w:val="0"/>
-          <w:lang w:val="fr-FR"/>
-        </w:rPr>
-        <w:t>ChifoumiModele</w:t>
-      </w:r>
-      <w:proofErr w:type="spellEnd"/>
-      <w:r>
-        <w:rPr>
-          <w:rFonts w:eastAsiaTheme="minorHAnsi"/>
-          <w:b w:val="0"/>
-          <w:bCs w:val="0"/>
-          <w:i w:val="0"/>
-          <w:lang w:val="fr-FR"/>
-        </w:rPr>
-        <w:t xml:space="preserve"> (.h et .</w:t>
-      </w:r>
-      <w:proofErr w:type="spellStart"/>
-      <w:r>
-        <w:rPr>
-          <w:rFonts w:eastAsiaTheme="minorHAnsi"/>
-          <w:b w:val="0"/>
-          <w:bCs w:val="0"/>
-          <w:i w:val="0"/>
-          <w:lang w:val="fr-FR"/>
-        </w:rPr>
-        <w:t>cpp</w:t>
-      </w:r>
-      <w:proofErr w:type="spellEnd"/>
-      <w:r>
-        <w:rPr>
-          <w:rFonts w:eastAsiaTheme="minorHAnsi"/>
-          <w:b w:val="0"/>
-          <w:bCs w:val="0"/>
-          <w:i w:val="0"/>
-          <w:lang w:val="fr-FR"/>
-        </w:rPr>
-        <w:t>)</w:t>
+        <w:t>Le modèle : ChifoumiModele (.h et .cpp)</w:t>
       </w:r>
     </w:p>
     <w:p>
@@ -12354,51 +11989,7 @@
           <w:i w:val="0"/>
           <w:lang w:val="fr-FR"/>
         </w:rPr>
-        <w:t xml:space="preserve">Le fichier </w:t>
-      </w:r>
-      <w:proofErr w:type="spellStart"/>
-      <w:r>
-        <w:rPr>
-          <w:rFonts w:eastAsiaTheme="minorHAnsi"/>
-          <w:b w:val="0"/>
-          <w:bCs w:val="0"/>
-          <w:i w:val="0"/>
-          <w:lang w:val="fr-FR"/>
-        </w:rPr>
-        <w:t>ui</w:t>
-      </w:r>
-      <w:proofErr w:type="spellEnd"/>
-      <w:r>
-        <w:rPr>
-          <w:rFonts w:eastAsiaTheme="minorHAnsi"/>
-          <w:b w:val="0"/>
-          <w:bCs w:val="0"/>
-          <w:i w:val="0"/>
-          <w:lang w:val="fr-FR"/>
-        </w:rPr>
-        <w:t xml:space="preserve"> : </w:t>
-      </w:r>
-      <w:proofErr w:type="spellStart"/>
-      <w:r>
-        <w:rPr>
-          <w:rFonts w:eastAsiaTheme="minorHAnsi"/>
-          <w:b w:val="0"/>
-          <w:bCs w:val="0"/>
-          <w:i w:val="0"/>
-          <w:lang w:val="fr-FR"/>
-        </w:rPr>
-        <w:t>chifoumivue.ui</w:t>
-      </w:r>
-      <w:proofErr w:type="spellEnd"/>
-      <w:r>
-        <w:rPr>
-          <w:rFonts w:eastAsiaTheme="minorHAnsi"/>
-          <w:b w:val="0"/>
-          <w:bCs w:val="0"/>
-          <w:i w:val="0"/>
-          <w:lang w:val="fr-FR"/>
-        </w:rPr>
-        <w:t xml:space="preserve"> qui gère les éléments d’interface</w:t>
+        <w:t>Le fichier ui : chifoumivue.ui qui gère les éléments d’interface</w:t>
       </w:r>
     </w:p>
     <w:p>
@@ -12434,29 +12025,7 @@
           <w:i w:val="0"/>
           <w:lang w:val="fr-FR"/>
         </w:rPr>
-        <w:t xml:space="preserve">a ressource : </w:t>
-      </w:r>
-      <w:proofErr w:type="spellStart"/>
-      <w:r>
-        <w:rPr>
-          <w:rFonts w:eastAsiaTheme="minorHAnsi"/>
-          <w:b w:val="0"/>
-          <w:bCs w:val="0"/>
-          <w:i w:val="0"/>
-          <w:lang w:val="fr-FR"/>
-        </w:rPr>
-        <w:t>ressourceChifoumi.qrc</w:t>
-      </w:r>
-      <w:proofErr w:type="spellEnd"/>
-      <w:r>
-        <w:rPr>
-          <w:rFonts w:eastAsiaTheme="minorHAnsi"/>
-          <w:b w:val="0"/>
-          <w:bCs w:val="0"/>
-          <w:i w:val="0"/>
-          <w:lang w:val="fr-FR"/>
-        </w:rPr>
-        <w:t xml:space="preserve"> qui gère l’utilisation des images</w:t>
+        <w:t>a ressource : ressourceChifoumi.qrc qui gère l’utilisation des images</w:t>
       </w:r>
     </w:p>
     <w:p>
@@ -12588,7 +12157,6 @@
           <w:sz w:val="24"/>
           <w:lang w:val="fr-FR"/>
         </w:rPr>
-        <w:lastRenderedPageBreak/>
         <w:t>Décrire les tests prévus / réalisés pour montrer</w:t>
       </w:r>
       <w:r>
@@ -12691,7 +12259,7 @@
       </w:pPr>
     </w:p>
     <w:sectPr>
-      <w:footerReference w:type="default" r:id="rId16"/>
+      <w:footerReference w:type="default" r:id="rId17"/>
       <w:pgSz w:w="11900" w:h="16840"/>
       <w:pgMar w:top="800" w:right="900" w:bottom="1320" w:left="980" w:header="0" w:footer="1134" w:gutter="0"/>
       <w:cols w:space="720"/>
@@ -12780,23 +12348,13 @@
       </w:rPr>
       <w:tab/>
     </w:r>
-    <w:proofErr w:type="spellStart"/>
     <w:r>
       <w:rPr>
         <w:rFonts w:ascii="Times New Roman" w:hAnsi="Times New Roman" w:cs="Times New Roman"/>
         <w:sz w:val="16"/>
         <w:lang w:val="fr-FR"/>
       </w:rPr>
-      <w:t>Saé</w:t>
-    </w:r>
-    <w:proofErr w:type="spellEnd"/>
-    <w:r>
-      <w:rPr>
-        <w:rFonts w:ascii="Times New Roman" w:hAnsi="Times New Roman" w:cs="Times New Roman"/>
-        <w:sz w:val="16"/>
-        <w:lang w:val="fr-FR"/>
-      </w:rPr>
-      <w:t xml:space="preserve"> 2.01</w:t>
+      <w:t>Saé 2.01</w:t>
     </w:r>
     <w:r>
       <w:rPr>
@@ -12895,7 +12453,7 @@
         <w:sz w:val="16"/>
         <w:lang w:val="fr-FR"/>
       </w:rPr>
-      <w:t>8</w:t>
+      <w:t>7</w:t>
     </w:r>
     <w:r>
       <w:rPr>
@@ -17279,12 +16837,6 @@
 </file>
 
 <file path=customXml/item1.xml><?xml version="1.0" encoding="utf-8"?>
-<p:properties xmlns:p="http://schemas.microsoft.com/office/2006/metadata/properties" xmlns:xsi="http://www.w3.org/2001/XMLSchema-instance" xmlns:pc="http://schemas.microsoft.com/office/infopath/2007/PartnerControls">
-  <documentManagement/>
-</p:properties>
-</file>
-
-<file path=customXml/item2.xml><?xml version="1.0" encoding="utf-8"?>
 <ct:contentTypeSchema xmlns:ct="http://schemas.microsoft.com/office/2006/metadata/contentType" xmlns:ma="http://schemas.microsoft.com/office/2006/metadata/properties/metaAttributes" ct:_="" ma:_="" ma:contentTypeName="Document" ma:contentTypeID="0x01010002D73D50A4EDEC4F9B6BACB825AD14AF" ma:contentTypeVersion="13" ma:contentTypeDescription="Crée un document." ma:contentTypeScope="" ma:versionID="06b7bc7152be63c06ae879c4dc7e7bef">
   <xsd:schema xmlns:xsd="http://www.w3.org/2001/XMLSchema" xmlns:xs="http://www.w3.org/2001/XMLSchema" xmlns:p="http://schemas.microsoft.com/office/2006/metadata/properties" xmlns:ns3="8ef5ee94-fe7d-43de-8014-3e654ec3397f" xmlns:ns4="587b335f-5a9f-40bd-ae52-e26805ec3ebf" targetNamespace="http://schemas.microsoft.com/office/2006/metadata/properties" ma:root="true" ma:fieldsID="6b57190054174335a34d60101c4f0ebc" ns3:_="" ns4:_="">
     <xsd:import namespace="8ef5ee94-fe7d-43de-8014-3e654ec3397f"/>
@@ -17507,6 +17059,12 @@
 </ct:contentTypeSchema>
 </file>
 
+<file path=customXml/item2.xml><?xml version="1.0" encoding="utf-8"?>
+<p:properties xmlns:p="http://schemas.microsoft.com/office/2006/metadata/properties" xmlns:xsi="http://www.w3.org/2001/XMLSchema-instance" xmlns:pc="http://schemas.microsoft.com/office/infopath/2007/PartnerControls">
+  <documentManagement/>
+</p:properties>
+</file>
+
 <file path=customXml/item3.xml><?xml version="1.0" encoding="utf-8"?>
 <?mso-contentType ?>
 <FormTemplates xmlns="http://schemas.microsoft.com/sharepoint/v3/contenttype/forms">
@@ -17521,15 +17079,6 @@
 </file>
 
 <file path=customXml/itemProps1.xml><?xml version="1.0" encoding="utf-8"?>
-<ds:datastoreItem xmlns:ds="http://schemas.openxmlformats.org/officeDocument/2006/customXml" ds:itemID="{609BE703-A0D3-4E14-85F5-148AF4614C53}">
-  <ds:schemaRefs>
-    <ds:schemaRef ds:uri="http://schemas.microsoft.com/office/2006/metadata/properties"/>
-    <ds:schemaRef ds:uri="http://schemas.microsoft.com/office/infopath/2007/PartnerControls"/>
-  </ds:schemaRefs>
-</ds:datastoreItem>
-</file>
-
-<file path=customXml/itemProps2.xml><?xml version="1.0" encoding="utf-8"?>
 <ds:datastoreItem xmlns:ds="http://schemas.openxmlformats.org/officeDocument/2006/customXml" ds:itemID="{6D168706-C78E-491C-B44E-DB5660E75999}">
   <ds:schemaRefs>
     <ds:schemaRef ds:uri="http://schemas.microsoft.com/office/2006/metadata/contentType"/>
@@ -17548,6 +17097,15 @@
 </ds:datastoreItem>
 </file>
 
+<file path=customXml/itemProps2.xml><?xml version="1.0" encoding="utf-8"?>
+<ds:datastoreItem xmlns:ds="http://schemas.openxmlformats.org/officeDocument/2006/customXml" ds:itemID="{609BE703-A0D3-4E14-85F5-148AF4614C53}">
+  <ds:schemaRefs>
+    <ds:schemaRef ds:uri="http://schemas.microsoft.com/office/2006/metadata/properties"/>
+    <ds:schemaRef ds:uri="http://schemas.microsoft.com/office/infopath/2007/PartnerControls"/>
+  </ds:schemaRefs>
+</ds:datastoreItem>
+</file>
+
 <file path=customXml/itemProps3.xml><?xml version="1.0" encoding="utf-8"?>
 <ds:datastoreItem xmlns:ds="http://schemas.openxmlformats.org/officeDocument/2006/customXml" ds:itemID="{D7D2B5DA-34A4-4FDF-978B-0A667D81D26D}">
   <ds:schemaRefs>
@@ -17557,7 +17115,7 @@
 </file>
 
 <file path=customXml/itemProps4.xml><?xml version="1.0" encoding="utf-8"?>
-<ds:datastoreItem xmlns:ds="http://schemas.openxmlformats.org/officeDocument/2006/customXml" ds:itemID="{67F5159D-0796-410F-9240-F46433C2184E}">
+<ds:datastoreItem xmlns:ds="http://schemas.openxmlformats.org/officeDocument/2006/customXml" ds:itemID="{9153B9BD-6150-430C-8904-D33CB5A1B1B2}">
   <ds:schemaRefs>
     <ds:schemaRef ds:uri="http://schemas.openxmlformats.org/officeDocument/2006/bibliography"/>
   </ds:schemaRefs>

</xml_diff>